<commit_message>
Se actualiza SGDC_DVUI.docx: Pruebas de UI de Req 06 registrar usuario
</commit_message>
<xml_diff>
--- a/Desarrollo/SGDC/Documentos/DocumentosPruebas/PruebasDiseñoUI/SGDC_DVUI.docx
+++ b/Desarrollo/SGDC/Documentos/DocumentosPruebas/PruebasDiseñoUI/SGDC_DVUI.docx
@@ -3607,11 +3607,3328 @@
           <w:b/>
         </w:rPr>
       </w:pPr>
+      <w:r>
+        <w:rPr>
+          <w:rFonts w:ascii="Arial" w:eastAsia="Arial" w:hAnsi="Arial" w:cs="Arial"/>
+          <w:b/>
+        </w:rPr>
+        <w:br w:type="page"/>
+      </w:r>
+    </w:p>
+    <w:tbl>
+      <w:tblPr>
+        <w:tblStyle w:val="a"/>
+        <w:tblW w:w="10078" w:type="dxa"/>
+        <w:tblInd w:w="0" w:type="dxa"/>
+        <w:tblBorders>
+          <w:top w:val="single" w:sz="4" w:space="0" w:color="auto"/>
+          <w:left w:val="single" w:sz="4" w:space="0" w:color="auto"/>
+          <w:bottom w:val="single" w:sz="4" w:space="0" w:color="auto"/>
+          <w:right w:val="single" w:sz="4" w:space="0" w:color="auto"/>
+          <w:insideH w:val="single" w:sz="4" w:space="0" w:color="auto"/>
+          <w:insideV w:val="single" w:sz="4" w:space="0" w:color="auto"/>
+        </w:tblBorders>
+        <w:tblLayout w:type="fixed"/>
+        <w:tblLook w:val="0400" w:firstRow="0" w:lastRow="0" w:firstColumn="0" w:lastColumn="0" w:noHBand="0" w:noVBand="1"/>
+      </w:tblPr>
+      <w:tblGrid>
+        <w:gridCol w:w="2048"/>
+        <w:gridCol w:w="2050"/>
+        <w:gridCol w:w="5980"/>
+      </w:tblGrid>
+      <w:tr>
+        <w:trPr>
+          <w:trHeight w:val="417"/>
+        </w:trPr>
+        <w:tc>
+          <w:tcPr>
+            <w:tcW w:w="2048" w:type="dxa"/>
+            <w:shd w:val="clear" w:color="auto" w:fill="D6E3BC" w:themeFill="accent3" w:themeFillTint="66"/>
+            <w:vAlign w:val="center"/>
+          </w:tcPr>
+          <w:p>
+            <w:pPr>
+              <w:pBdr>
+                <w:top w:val="nil"/>
+                <w:left w:val="nil"/>
+                <w:bottom w:val="nil"/>
+                <w:right w:val="nil"/>
+                <w:between w:val="nil"/>
+              </w:pBdr>
+              <w:tabs>
+                <w:tab w:val="center" w:pos="4252"/>
+                <w:tab w:val="right" w:pos="8504"/>
+              </w:tabs>
+              <w:jc w:val="center"/>
+              <w:rPr>
+                <w:rFonts w:ascii="Arial" w:eastAsia="Arial" w:hAnsi="Arial" w:cs="Arial"/>
+                <w:b/>
+                <w:color w:val="000000"/>
+              </w:rPr>
+            </w:pPr>
+            <w:r>
+              <w:rPr>
+                <w:rFonts w:ascii="Arial" w:eastAsia="Arial" w:hAnsi="Arial" w:cs="Arial"/>
+                <w:b/>
+                <w:color w:val="000000"/>
+              </w:rPr>
+              <w:lastRenderedPageBreak/>
+              <w:t>Prioridad</w:t>
+            </w:r>
+          </w:p>
+        </w:tc>
+        <w:tc>
+          <w:tcPr>
+            <w:tcW w:w="2050" w:type="dxa"/>
+            <w:shd w:val="clear" w:color="auto" w:fill="D6E3BC" w:themeFill="accent3" w:themeFillTint="66"/>
+            <w:vAlign w:val="center"/>
+          </w:tcPr>
+          <w:p>
+            <w:pPr>
+              <w:pBdr>
+                <w:top w:val="nil"/>
+                <w:left w:val="nil"/>
+                <w:bottom w:val="nil"/>
+                <w:right w:val="nil"/>
+                <w:between w:val="nil"/>
+              </w:pBdr>
+              <w:tabs>
+                <w:tab w:val="center" w:pos="4252"/>
+                <w:tab w:val="right" w:pos="8504"/>
+              </w:tabs>
+              <w:jc w:val="center"/>
+              <w:rPr>
+                <w:rFonts w:ascii="Arial" w:eastAsia="Arial" w:hAnsi="Arial" w:cs="Arial"/>
+                <w:b/>
+                <w:color w:val="000000"/>
+                <w:lang w:val="en-US"/>
+              </w:rPr>
+            </w:pPr>
+            <w:r>
+              <w:rPr>
+                <w:rFonts w:ascii="Arial" w:eastAsia="Arial" w:hAnsi="Arial" w:cs="Arial"/>
+                <w:b/>
+                <w:color w:val="000000"/>
+                <w:lang w:val="en-US"/>
+              </w:rPr>
+              <w:t xml:space="preserve">Id </w:t>
+            </w:r>
+            <w:proofErr w:type="spellStart"/>
+            <w:r>
+              <w:rPr>
+                <w:rFonts w:ascii="Arial" w:eastAsia="Arial" w:hAnsi="Arial" w:cs="Arial"/>
+                <w:b/>
+                <w:color w:val="000000"/>
+                <w:lang w:val="en-US"/>
+              </w:rPr>
+              <w:t>Caso</w:t>
+            </w:r>
+            <w:proofErr w:type="spellEnd"/>
+            <w:r>
+              <w:rPr>
+                <w:rFonts w:ascii="Arial" w:eastAsia="Arial" w:hAnsi="Arial" w:cs="Arial"/>
+                <w:b/>
+                <w:color w:val="000000"/>
+                <w:lang w:val="en-US"/>
+              </w:rPr>
+              <w:t xml:space="preserve"> de </w:t>
+            </w:r>
+            <w:proofErr w:type="spellStart"/>
+            <w:r>
+              <w:rPr>
+                <w:rFonts w:ascii="Arial" w:eastAsia="Arial" w:hAnsi="Arial" w:cs="Arial"/>
+                <w:b/>
+                <w:color w:val="000000"/>
+                <w:lang w:val="en-US"/>
+              </w:rPr>
+              <w:t>Prueba</w:t>
+            </w:r>
+            <w:proofErr w:type="spellEnd"/>
+          </w:p>
+        </w:tc>
+        <w:tc>
+          <w:tcPr>
+            <w:tcW w:w="5980" w:type="dxa"/>
+            <w:shd w:val="clear" w:color="auto" w:fill="D6E3BC" w:themeFill="accent3" w:themeFillTint="66"/>
+            <w:vAlign w:val="center"/>
+          </w:tcPr>
+          <w:p>
+            <w:pPr>
+              <w:pBdr>
+                <w:top w:val="nil"/>
+                <w:left w:val="nil"/>
+                <w:bottom w:val="nil"/>
+                <w:right w:val="nil"/>
+                <w:between w:val="nil"/>
+              </w:pBdr>
+              <w:tabs>
+                <w:tab w:val="center" w:pos="4252"/>
+                <w:tab w:val="right" w:pos="8504"/>
+              </w:tabs>
+              <w:jc w:val="center"/>
+              <w:rPr>
+                <w:rFonts w:ascii="Arial" w:eastAsia="Arial" w:hAnsi="Arial" w:cs="Arial"/>
+                <w:b/>
+                <w:color w:val="000000"/>
+              </w:rPr>
+            </w:pPr>
+            <w:r>
+              <w:rPr>
+                <w:rFonts w:ascii="Arial" w:eastAsia="Arial" w:hAnsi="Arial" w:cs="Arial"/>
+                <w:b/>
+                <w:color w:val="000000"/>
+              </w:rPr>
+              <w:t>Título</w:t>
+            </w:r>
+          </w:p>
+        </w:tc>
+      </w:tr>
+      <w:tr>
+        <w:trPr>
+          <w:trHeight w:val="573"/>
+        </w:trPr>
+        <w:tc>
+          <w:tcPr>
+            <w:tcW w:w="2048" w:type="dxa"/>
+            <w:vAlign w:val="center"/>
+          </w:tcPr>
+          <w:p>
+            <w:pPr>
+              <w:pBdr>
+                <w:top w:val="nil"/>
+                <w:left w:val="nil"/>
+                <w:bottom w:val="nil"/>
+                <w:right w:val="nil"/>
+                <w:between w:val="nil"/>
+              </w:pBdr>
+              <w:tabs>
+                <w:tab w:val="center" w:pos="4252"/>
+                <w:tab w:val="right" w:pos="8504"/>
+              </w:tabs>
+              <w:jc w:val="center"/>
+              <w:rPr>
+                <w:rFonts w:ascii="Arial" w:eastAsia="Arial" w:hAnsi="Arial" w:cs="Arial"/>
+                <w:color w:val="000000"/>
+              </w:rPr>
+            </w:pPr>
+            <w:r>
+              <w:rPr>
+                <w:rFonts w:ascii="Arial" w:eastAsia="Arial" w:hAnsi="Arial" w:cs="Arial"/>
+                <w:color w:val="000000" w:themeColor="text1"/>
+              </w:rPr>
+              <w:t>ALTA</w:t>
+            </w:r>
+          </w:p>
+        </w:tc>
+        <w:tc>
+          <w:tcPr>
+            <w:tcW w:w="2050" w:type="dxa"/>
+            <w:vAlign w:val="center"/>
+          </w:tcPr>
+          <w:p>
+            <w:pPr>
+              <w:jc w:val="center"/>
+              <w:rPr>
+                <w:rFonts w:ascii="Arial" w:eastAsia="Arial" w:hAnsi="Arial" w:cs="Arial"/>
+              </w:rPr>
+            </w:pPr>
+            <w:r>
+              <w:rPr>
+                <w:rFonts w:ascii="Arial" w:eastAsia="Arial" w:hAnsi="Arial" w:cs="Arial"/>
+              </w:rPr>
+              <w:t>PDREQ062</w:t>
+            </w:r>
+          </w:p>
+        </w:tc>
+        <w:tc>
+          <w:tcPr>
+            <w:tcW w:w="5980" w:type="dxa"/>
+            <w:vAlign w:val="center"/>
+          </w:tcPr>
+          <w:p>
+            <w:pPr>
+              <w:pBdr>
+                <w:top w:val="nil"/>
+                <w:left w:val="nil"/>
+                <w:bottom w:val="nil"/>
+                <w:right w:val="nil"/>
+                <w:between w:val="nil"/>
+              </w:pBdr>
+              <w:tabs>
+                <w:tab w:val="center" w:pos="4252"/>
+                <w:tab w:val="right" w:pos="8504"/>
+              </w:tabs>
+              <w:rPr>
+                <w:rFonts w:ascii="Arial" w:eastAsia="Arial" w:hAnsi="Arial" w:cs="Arial"/>
+                <w:b/>
+                <w:color w:val="000000"/>
+              </w:rPr>
+            </w:pPr>
+            <w:r>
+              <w:rPr>
+                <w:rFonts w:ascii="Arial" w:eastAsia="Arial" w:hAnsi="Arial" w:cs="Arial"/>
+                <w:b/>
+                <w:color w:val="000000"/>
+              </w:rPr>
+              <w:t>Verificación de diseño UI de la página para registrar usuario</w:t>
+            </w:r>
+          </w:p>
+        </w:tc>
+      </w:tr>
+      <w:tr>
+        <w:trPr>
+          <w:trHeight w:val="534"/>
+        </w:trPr>
+        <w:tc>
+          <w:tcPr>
+            <w:tcW w:w="2048" w:type="dxa"/>
+            <w:shd w:val="clear" w:color="auto" w:fill="D6E3BC" w:themeFill="accent3" w:themeFillTint="66"/>
+            <w:vAlign w:val="center"/>
+          </w:tcPr>
+          <w:p>
+            <w:pPr>
+              <w:pBdr>
+                <w:top w:val="nil"/>
+                <w:left w:val="nil"/>
+                <w:bottom w:val="nil"/>
+                <w:right w:val="nil"/>
+                <w:between w:val="nil"/>
+              </w:pBdr>
+              <w:tabs>
+                <w:tab w:val="center" w:pos="4252"/>
+                <w:tab w:val="right" w:pos="8504"/>
+              </w:tabs>
+              <w:jc w:val="center"/>
+              <w:rPr>
+                <w:rFonts w:ascii="Arial" w:eastAsia="Arial" w:hAnsi="Arial" w:cs="Arial"/>
+                <w:b/>
+                <w:color w:val="000000"/>
+              </w:rPr>
+            </w:pPr>
+            <w:r>
+              <w:rPr>
+                <w:rFonts w:ascii="Arial" w:eastAsia="Arial" w:hAnsi="Arial" w:cs="Arial"/>
+                <w:b/>
+                <w:color w:val="000000"/>
+              </w:rPr>
+              <w:t xml:space="preserve"> Versión</w:t>
+            </w:r>
+          </w:p>
+        </w:tc>
+        <w:tc>
+          <w:tcPr>
+            <w:tcW w:w="2050" w:type="dxa"/>
+            <w:shd w:val="clear" w:color="auto" w:fill="D6E3BC" w:themeFill="accent3" w:themeFillTint="66"/>
+            <w:vAlign w:val="center"/>
+          </w:tcPr>
+          <w:p>
+            <w:pPr>
+              <w:pBdr>
+                <w:top w:val="nil"/>
+                <w:left w:val="nil"/>
+                <w:bottom w:val="nil"/>
+                <w:right w:val="nil"/>
+                <w:between w:val="nil"/>
+              </w:pBdr>
+              <w:tabs>
+                <w:tab w:val="center" w:pos="4252"/>
+                <w:tab w:val="right" w:pos="8504"/>
+              </w:tabs>
+              <w:jc w:val="center"/>
+              <w:rPr>
+                <w:rFonts w:ascii="Arial" w:eastAsia="Arial" w:hAnsi="Arial" w:cs="Arial"/>
+                <w:b/>
+                <w:color w:val="000000"/>
+              </w:rPr>
+            </w:pPr>
+            <w:r>
+              <w:rPr>
+                <w:rFonts w:ascii="Arial" w:eastAsia="Arial" w:hAnsi="Arial" w:cs="Arial"/>
+                <w:b/>
+                <w:color w:val="000000"/>
+              </w:rPr>
+              <w:t xml:space="preserve"> Fecha actualización </w:t>
+            </w:r>
+          </w:p>
+        </w:tc>
+        <w:tc>
+          <w:tcPr>
+            <w:tcW w:w="5980" w:type="dxa"/>
+            <w:shd w:val="clear" w:color="auto" w:fill="D6E3BC" w:themeFill="accent3" w:themeFillTint="66"/>
+            <w:vAlign w:val="center"/>
+          </w:tcPr>
+          <w:p>
+            <w:pPr>
+              <w:pBdr>
+                <w:top w:val="nil"/>
+                <w:left w:val="nil"/>
+                <w:bottom w:val="nil"/>
+                <w:right w:val="nil"/>
+                <w:between w:val="nil"/>
+              </w:pBdr>
+              <w:tabs>
+                <w:tab w:val="center" w:pos="4252"/>
+                <w:tab w:val="right" w:pos="8504"/>
+              </w:tabs>
+              <w:jc w:val="center"/>
+              <w:rPr>
+                <w:rFonts w:ascii="Arial" w:eastAsia="Arial" w:hAnsi="Arial" w:cs="Arial"/>
+                <w:b/>
+                <w:color w:val="000000"/>
+              </w:rPr>
+            </w:pPr>
+            <w:r>
+              <w:rPr>
+                <w:rFonts w:ascii="Arial" w:eastAsia="Arial" w:hAnsi="Arial" w:cs="Arial"/>
+                <w:b/>
+                <w:color w:val="000000"/>
+              </w:rPr>
+              <w:t>Realizado por</w:t>
+            </w:r>
+          </w:p>
+        </w:tc>
+      </w:tr>
+      <w:tr>
+        <w:trPr>
+          <w:trHeight w:val="540"/>
+        </w:trPr>
+        <w:tc>
+          <w:tcPr>
+            <w:tcW w:w="2048" w:type="dxa"/>
+            <w:vAlign w:val="center"/>
+          </w:tcPr>
+          <w:p>
+            <w:pPr>
+              <w:pBdr>
+                <w:top w:val="nil"/>
+                <w:left w:val="nil"/>
+                <w:bottom w:val="nil"/>
+                <w:right w:val="nil"/>
+                <w:between w:val="nil"/>
+              </w:pBdr>
+              <w:tabs>
+                <w:tab w:val="center" w:pos="4252"/>
+                <w:tab w:val="right" w:pos="8504"/>
+              </w:tabs>
+              <w:jc w:val="center"/>
+              <w:rPr>
+                <w:rFonts w:ascii="Arial" w:eastAsia="Arial" w:hAnsi="Arial" w:cs="Arial"/>
+                <w:color w:val="000000"/>
+              </w:rPr>
+            </w:pPr>
+            <w:r>
+              <w:rPr>
+                <w:rFonts w:ascii="Arial" w:eastAsia="Arial" w:hAnsi="Arial" w:cs="Arial"/>
+                <w:color w:val="000000" w:themeColor="text1"/>
+              </w:rPr>
+              <w:t>1.0</w:t>
+            </w:r>
+          </w:p>
+        </w:tc>
+        <w:tc>
+          <w:tcPr>
+            <w:tcW w:w="2050" w:type="dxa"/>
+            <w:vAlign w:val="center"/>
+          </w:tcPr>
+          <w:p>
+            <w:pPr>
+              <w:pBdr>
+                <w:top w:val="nil"/>
+                <w:left w:val="nil"/>
+                <w:bottom w:val="nil"/>
+                <w:right w:val="nil"/>
+                <w:between w:val="nil"/>
+              </w:pBdr>
+              <w:tabs>
+                <w:tab w:val="center" w:pos="4252"/>
+                <w:tab w:val="right" w:pos="8504"/>
+              </w:tabs>
+              <w:jc w:val="center"/>
+              <w:rPr>
+                <w:rFonts w:ascii="Arial" w:eastAsia="Arial" w:hAnsi="Arial" w:cs="Arial"/>
+                <w:color w:val="000000"/>
+              </w:rPr>
+            </w:pPr>
+            <w:r>
+              <w:rPr>
+                <w:rFonts w:ascii="Arial" w:eastAsia="Arial" w:hAnsi="Arial" w:cs="Arial"/>
+                <w:color w:val="000000" w:themeColor="text1"/>
+              </w:rPr>
+              <w:t>31</w:t>
+            </w:r>
+            <w:r>
+              <w:rPr>
+                <w:rFonts w:ascii="Arial" w:eastAsia="Arial" w:hAnsi="Arial" w:cs="Arial"/>
+                <w:color w:val="000000" w:themeColor="text1"/>
+              </w:rPr>
+              <w:t>/0</w:t>
+            </w:r>
+            <w:r>
+              <w:rPr>
+                <w:rFonts w:ascii="Arial" w:eastAsia="Arial" w:hAnsi="Arial" w:cs="Arial"/>
+                <w:color w:val="000000" w:themeColor="text1"/>
+              </w:rPr>
+              <w:t>5</w:t>
+            </w:r>
+            <w:r>
+              <w:rPr>
+                <w:rFonts w:ascii="Arial" w:eastAsia="Arial" w:hAnsi="Arial" w:cs="Arial"/>
+                <w:color w:val="000000" w:themeColor="text1"/>
+              </w:rPr>
+              <w:t>/202</w:t>
+            </w:r>
+            <w:r>
+              <w:rPr>
+                <w:rFonts w:ascii="Arial" w:eastAsia="Arial" w:hAnsi="Arial" w:cs="Arial"/>
+                <w:color w:val="000000" w:themeColor="text1"/>
+              </w:rPr>
+              <w:t>3</w:t>
+            </w:r>
+          </w:p>
+        </w:tc>
+        <w:tc>
+          <w:tcPr>
+            <w:tcW w:w="5980" w:type="dxa"/>
+            <w:vAlign w:val="center"/>
+          </w:tcPr>
+          <w:p>
+            <w:pPr>
+              <w:pBdr>
+                <w:top w:val="nil"/>
+                <w:left w:val="nil"/>
+                <w:bottom w:val="nil"/>
+                <w:right w:val="nil"/>
+                <w:between w:val="nil"/>
+              </w:pBdr>
+              <w:tabs>
+                <w:tab w:val="center" w:pos="4252"/>
+                <w:tab w:val="right" w:pos="8504"/>
+              </w:tabs>
+              <w:jc w:val="center"/>
+              <w:rPr>
+                <w:rFonts w:ascii="Arial" w:eastAsia="Arial" w:hAnsi="Arial" w:cs="Arial"/>
+                <w:color w:val="000000"/>
+              </w:rPr>
+            </w:pPr>
+            <w:r>
+              <w:rPr>
+                <w:rFonts w:ascii="Arial" w:eastAsia="Arial" w:hAnsi="Arial" w:cs="Arial"/>
+                <w:color w:val="000000"/>
+              </w:rPr>
+              <w:t xml:space="preserve">Ernesto Villa </w:t>
+            </w:r>
+            <w:proofErr w:type="spellStart"/>
+            <w:r>
+              <w:rPr>
+                <w:rFonts w:ascii="Arial" w:eastAsia="Arial" w:hAnsi="Arial" w:cs="Arial"/>
+                <w:color w:val="000000"/>
+              </w:rPr>
+              <w:t>Fernandez</w:t>
+            </w:r>
+            <w:proofErr w:type="spellEnd"/>
+          </w:p>
+        </w:tc>
+      </w:tr>
+    </w:tbl>
+    <w:p>
+      <w:pPr>
+        <w:widowControl w:val="0"/>
+        <w:pBdr>
+          <w:top w:val="nil"/>
+          <w:left w:val="nil"/>
+          <w:bottom w:val="nil"/>
+          <w:right w:val="nil"/>
+          <w:between w:val="nil"/>
+        </w:pBdr>
+        <w:spacing w:line="276" w:lineRule="auto"/>
+        <w:rPr>
+          <w:rFonts w:ascii="Arial" w:eastAsia="Arial" w:hAnsi="Arial" w:cs="Arial"/>
+          <w:b/>
+        </w:rPr>
+      </w:pPr>
+    </w:p>
+    <w:tbl>
+      <w:tblPr>
+        <w:tblStyle w:val="a3"/>
+        <w:tblW w:w="10206" w:type="dxa"/>
+        <w:tblInd w:w="0" w:type="dxa"/>
+        <w:tblBorders>
+          <w:top w:val="single" w:sz="4" w:space="0" w:color="auto"/>
+          <w:left w:val="single" w:sz="4" w:space="0" w:color="auto"/>
+          <w:bottom w:val="single" w:sz="4" w:space="0" w:color="auto"/>
+          <w:right w:val="single" w:sz="4" w:space="0" w:color="auto"/>
+          <w:insideH w:val="single" w:sz="4" w:space="0" w:color="auto"/>
+          <w:insideV w:val="single" w:sz="4" w:space="0" w:color="auto"/>
+        </w:tblBorders>
+        <w:tblLayout w:type="fixed"/>
+        <w:tblLook w:val="0000" w:firstRow="0" w:lastRow="0" w:firstColumn="0" w:lastColumn="0" w:noHBand="0" w:noVBand="0"/>
+      </w:tblPr>
+      <w:tblGrid>
+        <w:gridCol w:w="2552"/>
+        <w:gridCol w:w="7654"/>
+      </w:tblGrid>
+      <w:tr>
+        <w:tc>
+          <w:tcPr>
+            <w:tcW w:w="10206" w:type="dxa"/>
+            <w:gridSpan w:val="2"/>
+            <w:shd w:val="clear" w:color="auto" w:fill="D6E3BC" w:themeFill="accent3" w:themeFillTint="66"/>
+            <w:vAlign w:val="center"/>
+          </w:tcPr>
+          <w:p>
+            <w:pPr>
+              <w:jc w:val="center"/>
+              <w:rPr>
+                <w:rFonts w:ascii="Arial" w:eastAsia="Arial" w:hAnsi="Arial" w:cs="Arial"/>
+                <w:highlight w:val="lightGray"/>
+              </w:rPr>
+            </w:pPr>
+            <w:r>
+              <w:rPr>
+                <w:rFonts w:ascii="Arial" w:eastAsia="Arial" w:hAnsi="Arial" w:cs="Arial"/>
+                <w:b/>
+              </w:rPr>
+              <w:t>Identificación del Caso de Prueba</w:t>
+            </w:r>
+          </w:p>
+        </w:tc>
+      </w:tr>
+      <w:tr>
+        <w:trPr>
+          <w:trHeight w:val="270"/>
+        </w:trPr>
+        <w:tc>
+          <w:tcPr>
+            <w:tcW w:w="2552" w:type="dxa"/>
+            <w:shd w:val="clear" w:color="auto" w:fill="D6E3BC" w:themeFill="accent3" w:themeFillTint="66"/>
+            <w:vAlign w:val="center"/>
+          </w:tcPr>
+          <w:p>
+            <w:pPr>
+              <w:tabs>
+                <w:tab w:val="left" w:pos="140"/>
+              </w:tabs>
+              <w:jc w:val="center"/>
+              <w:rPr>
+                <w:rFonts w:ascii="Arial" w:eastAsia="Arial" w:hAnsi="Arial" w:cs="Arial"/>
+                <w:b/>
+              </w:rPr>
+            </w:pPr>
+            <w:r>
+              <w:rPr>
+                <w:rFonts w:ascii="Arial" w:eastAsia="Arial" w:hAnsi="Arial" w:cs="Arial"/>
+                <w:b/>
+              </w:rPr>
+              <w:t>Número de paso:</w:t>
+            </w:r>
+          </w:p>
+        </w:tc>
+        <w:tc>
+          <w:tcPr>
+            <w:tcW w:w="7654" w:type="dxa"/>
+            <w:vAlign w:val="center"/>
+          </w:tcPr>
+          <w:p>
+            <w:pPr>
+              <w:pBdr>
+                <w:top w:val="nil"/>
+                <w:left w:val="nil"/>
+                <w:bottom w:val="nil"/>
+                <w:right w:val="nil"/>
+                <w:between w:val="nil"/>
+              </w:pBdr>
+              <w:jc w:val="center"/>
+              <w:rPr>
+                <w:rFonts w:ascii="Arial" w:eastAsia="Arial" w:hAnsi="Arial" w:cs="Arial"/>
+                <w:color w:val="000000"/>
+              </w:rPr>
+            </w:pPr>
+            <w:r>
+              <w:rPr>
+                <w:rFonts w:ascii="Arial" w:eastAsia="Arial" w:hAnsi="Arial" w:cs="Arial"/>
+                <w:color w:val="000000"/>
+              </w:rPr>
+              <w:t>001</w:t>
+            </w:r>
+          </w:p>
+        </w:tc>
+      </w:tr>
+      <w:tr>
+        <w:trPr>
+          <w:trHeight w:val="270"/>
+        </w:trPr>
+        <w:tc>
+          <w:tcPr>
+            <w:tcW w:w="2552" w:type="dxa"/>
+            <w:shd w:val="clear" w:color="auto" w:fill="D6E3BC" w:themeFill="accent3" w:themeFillTint="66"/>
+            <w:vAlign w:val="center"/>
+          </w:tcPr>
+          <w:p>
+            <w:pPr>
+              <w:tabs>
+                <w:tab w:val="left" w:pos="140"/>
+              </w:tabs>
+              <w:jc w:val="center"/>
+              <w:rPr>
+                <w:rFonts w:ascii="Arial" w:eastAsia="Arial" w:hAnsi="Arial" w:cs="Arial"/>
+                <w:b/>
+              </w:rPr>
+            </w:pPr>
+            <w:r>
+              <w:rPr>
+                <w:rFonts w:ascii="Arial" w:eastAsia="Arial" w:hAnsi="Arial" w:cs="Arial"/>
+                <w:b/>
+              </w:rPr>
+              <w:t>Descripción del paso:</w:t>
+            </w:r>
+          </w:p>
+        </w:tc>
+        <w:tc>
+          <w:tcPr>
+            <w:tcW w:w="7654" w:type="dxa"/>
+            <w:vAlign w:val="center"/>
+          </w:tcPr>
+          <w:p>
+            <w:pPr>
+              <w:pBdr>
+                <w:top w:val="nil"/>
+                <w:left w:val="nil"/>
+                <w:bottom w:val="nil"/>
+                <w:right w:val="nil"/>
+                <w:between w:val="nil"/>
+              </w:pBdr>
+              <w:jc w:val="center"/>
+              <w:rPr>
+                <w:rFonts w:ascii="Arial" w:eastAsia="Arial" w:hAnsi="Arial" w:cs="Arial"/>
+                <w:color w:val="000000"/>
+              </w:rPr>
+            </w:pPr>
+            <w:r>
+              <w:rPr>
+                <w:rFonts w:ascii="Arial" w:eastAsia="Arial" w:hAnsi="Arial" w:cs="Arial"/>
+                <w:color w:val="000000"/>
+              </w:rPr>
+              <w:t>Pruebas de accesibilidad</w:t>
+            </w:r>
+          </w:p>
+        </w:tc>
+      </w:tr>
+      <w:tr>
+        <w:trPr>
+          <w:trHeight w:val="270"/>
+        </w:trPr>
+        <w:tc>
+          <w:tcPr>
+            <w:tcW w:w="2552" w:type="dxa"/>
+            <w:shd w:val="clear" w:color="auto" w:fill="D6E3BC" w:themeFill="accent3" w:themeFillTint="66"/>
+            <w:vAlign w:val="center"/>
+          </w:tcPr>
+          <w:p>
+            <w:pPr>
+              <w:jc w:val="center"/>
+              <w:rPr>
+                <w:rFonts w:ascii="Arial" w:eastAsia="Arial" w:hAnsi="Arial" w:cs="Arial"/>
+                <w:b/>
+              </w:rPr>
+            </w:pPr>
+            <w:r>
+              <w:rPr>
+                <w:rFonts w:ascii="Arial" w:eastAsia="Arial" w:hAnsi="Arial" w:cs="Arial"/>
+                <w:b/>
+              </w:rPr>
+              <w:t>Resultado esperado:</w:t>
+            </w:r>
+          </w:p>
+        </w:tc>
+        <w:tc>
+          <w:tcPr>
+            <w:tcW w:w="7654" w:type="dxa"/>
+            <w:vAlign w:val="center"/>
+          </w:tcPr>
+          <w:p>
+            <w:pPr>
+              <w:pBdr>
+                <w:top w:val="nil"/>
+                <w:left w:val="nil"/>
+                <w:bottom w:val="nil"/>
+                <w:right w:val="nil"/>
+                <w:between w:val="nil"/>
+              </w:pBdr>
+              <w:jc w:val="center"/>
+              <w:rPr>
+                <w:rFonts w:ascii="Arial" w:eastAsia="Arial" w:hAnsi="Arial" w:cs="Arial"/>
+                <w:color w:val="000000"/>
+              </w:rPr>
+            </w:pPr>
+            <w:r>
+              <w:rPr>
+                <w:rFonts w:ascii="Arial" w:eastAsia="Arial" w:hAnsi="Arial" w:cs="Arial"/>
+                <w:color w:val="000000"/>
+              </w:rPr>
+              <w:t>El código no debe presentar error en la validación</w:t>
+            </w:r>
+          </w:p>
+        </w:tc>
+      </w:tr>
+      <w:tr>
+        <w:trPr>
+          <w:trHeight w:val="270"/>
+        </w:trPr>
+        <w:tc>
+          <w:tcPr>
+            <w:tcW w:w="2552" w:type="dxa"/>
+            <w:shd w:val="clear" w:color="auto" w:fill="D6E3BC" w:themeFill="accent3" w:themeFillTint="66"/>
+            <w:vAlign w:val="center"/>
+          </w:tcPr>
+          <w:p>
+            <w:pPr>
+              <w:jc w:val="center"/>
+              <w:rPr>
+                <w:rFonts w:ascii="Arial" w:eastAsia="Arial" w:hAnsi="Arial" w:cs="Arial"/>
+                <w:b/>
+              </w:rPr>
+            </w:pPr>
+            <w:r>
+              <w:rPr>
+                <w:rFonts w:ascii="Arial" w:eastAsia="Arial" w:hAnsi="Arial" w:cs="Arial"/>
+                <w:b/>
+              </w:rPr>
+              <w:t>Resultado real:</w:t>
+            </w:r>
+          </w:p>
+        </w:tc>
+        <w:tc>
+          <w:tcPr>
+            <w:tcW w:w="7654" w:type="dxa"/>
+            <w:vAlign w:val="center"/>
+          </w:tcPr>
+          <w:p>
+            <w:pPr>
+              <w:pBdr>
+                <w:top w:val="nil"/>
+                <w:left w:val="nil"/>
+                <w:bottom w:val="nil"/>
+                <w:right w:val="nil"/>
+                <w:between w:val="nil"/>
+              </w:pBdr>
+              <w:jc w:val="center"/>
+              <w:rPr>
+                <w:rFonts w:ascii="Arial" w:eastAsia="Arial" w:hAnsi="Arial" w:cs="Arial"/>
+                <w:color w:val="000000"/>
+              </w:rPr>
+            </w:pPr>
+            <w:r>
+              <w:rPr>
+                <w:rFonts w:ascii="Arial" w:eastAsia="Arial" w:hAnsi="Arial" w:cs="Arial"/>
+                <w:color w:val="000000"/>
+              </w:rPr>
+              <w:t>Se presenta errores con respecto a la accesibilidad</w:t>
+            </w:r>
+          </w:p>
+        </w:tc>
+      </w:tr>
+      <w:tr>
+        <w:trPr>
+          <w:trHeight w:val="270"/>
+        </w:trPr>
+        <w:tc>
+          <w:tcPr>
+            <w:tcW w:w="2552" w:type="dxa"/>
+            <w:shd w:val="clear" w:color="auto" w:fill="D6E3BC" w:themeFill="accent3" w:themeFillTint="66"/>
+            <w:vAlign w:val="center"/>
+          </w:tcPr>
+          <w:p>
+            <w:pPr>
+              <w:jc w:val="center"/>
+              <w:rPr>
+                <w:rFonts w:ascii="Arial" w:eastAsia="Arial" w:hAnsi="Arial" w:cs="Arial"/>
+                <w:b/>
+              </w:rPr>
+            </w:pPr>
+            <w:r>
+              <w:rPr>
+                <w:rFonts w:ascii="Arial" w:eastAsia="Arial" w:hAnsi="Arial" w:cs="Arial"/>
+                <w:b/>
+              </w:rPr>
+              <w:t>Aprobado:</w:t>
+            </w:r>
+          </w:p>
+        </w:tc>
+        <w:tc>
+          <w:tcPr>
+            <w:tcW w:w="7654" w:type="dxa"/>
+            <w:vAlign w:val="center"/>
+          </w:tcPr>
+          <w:p>
+            <w:pPr>
+              <w:pBdr>
+                <w:top w:val="nil"/>
+                <w:left w:val="nil"/>
+                <w:bottom w:val="nil"/>
+                <w:right w:val="nil"/>
+                <w:between w:val="nil"/>
+              </w:pBdr>
+              <w:jc w:val="center"/>
+              <w:rPr>
+                <w:rFonts w:ascii="Arial" w:eastAsia="Arial" w:hAnsi="Arial" w:cs="Arial"/>
+                <w:color w:val="000000"/>
+              </w:rPr>
+            </w:pPr>
+            <w:r>
+              <w:rPr>
+                <w:rFonts w:ascii="Arial" w:eastAsia="Arial" w:hAnsi="Arial" w:cs="Arial"/>
+                <w:color w:val="000000"/>
+              </w:rPr>
+              <w:t>No</w:t>
+            </w:r>
+          </w:p>
+        </w:tc>
+      </w:tr>
+    </w:tbl>
+    <w:p>
+      <w:pPr>
+        <w:rPr>
+          <w:rFonts w:ascii="Arial" w:eastAsia="Arial" w:hAnsi="Arial" w:cs="Arial"/>
+        </w:rPr>
+        <w:sectPr>
+          <w:headerReference w:type="default" r:id="rId11"/>
+          <w:type w:val="continuous"/>
+          <w:pgSz w:w="12242" w:h="15842"/>
+          <w:pgMar w:top="1418" w:right="1077" w:bottom="1418" w:left="1077" w:header="720" w:footer="0" w:gutter="0"/>
+          <w:cols w:space="720"/>
+        </w:sectPr>
+      </w:pPr>
+    </w:p>
+    <w:tbl>
+      <w:tblPr>
+        <w:tblStyle w:val="a4"/>
+        <w:tblW w:w="10206" w:type="dxa"/>
+        <w:tblInd w:w="0" w:type="dxa"/>
+        <w:tblBorders>
+          <w:top w:val="single" w:sz="4" w:space="0" w:color="auto"/>
+          <w:left w:val="single" w:sz="4" w:space="0" w:color="auto"/>
+          <w:bottom w:val="single" w:sz="4" w:space="0" w:color="auto"/>
+          <w:right w:val="single" w:sz="4" w:space="0" w:color="auto"/>
+          <w:insideH w:val="single" w:sz="4" w:space="0" w:color="auto"/>
+          <w:insideV w:val="single" w:sz="4" w:space="0" w:color="auto"/>
+        </w:tblBorders>
+        <w:tblLayout w:type="fixed"/>
+        <w:tblLook w:val="0000" w:firstRow="0" w:lastRow="0" w:firstColumn="0" w:lastColumn="0" w:noHBand="0" w:noVBand="0"/>
+      </w:tblPr>
+      <w:tblGrid>
+        <w:gridCol w:w="2552"/>
+        <w:gridCol w:w="7654"/>
+      </w:tblGrid>
+      <w:tr>
+        <w:tc>
+          <w:tcPr>
+            <w:tcW w:w="10206" w:type="dxa"/>
+            <w:gridSpan w:val="2"/>
+            <w:shd w:val="clear" w:color="auto" w:fill="C6D9F1"/>
+            <w:vAlign w:val="center"/>
+          </w:tcPr>
+          <w:p>
+            <w:pPr>
+              <w:jc w:val="center"/>
+              <w:rPr>
+                <w:rFonts w:ascii="Arial" w:eastAsia="Arial" w:hAnsi="Arial" w:cs="Arial"/>
+                <w:highlight w:val="lightGray"/>
+              </w:rPr>
+            </w:pPr>
+            <w:r>
+              <w:rPr>
+                <w:rFonts w:ascii="Arial" w:eastAsia="Arial" w:hAnsi="Arial" w:cs="Arial"/>
+                <w:b/>
+              </w:rPr>
+              <w:lastRenderedPageBreak/>
+              <w:t>Error 01</w:t>
+            </w:r>
+          </w:p>
+        </w:tc>
+      </w:tr>
+      <w:tr>
+        <w:trPr>
+          <w:trHeight w:val="240"/>
+        </w:trPr>
+        <w:tc>
+          <w:tcPr>
+            <w:tcW w:w="2552" w:type="dxa"/>
+            <w:shd w:val="clear" w:color="auto" w:fill="C6D9F1"/>
+            <w:vAlign w:val="center"/>
+          </w:tcPr>
+          <w:p>
+            <w:pPr>
+              <w:tabs>
+                <w:tab w:val="left" w:pos="140"/>
+              </w:tabs>
+              <w:jc w:val="center"/>
+              <w:rPr>
+                <w:rFonts w:ascii="Arial" w:eastAsia="Arial" w:hAnsi="Arial" w:cs="Arial"/>
+                <w:b/>
+              </w:rPr>
+            </w:pPr>
+            <w:r>
+              <w:rPr>
+                <w:rFonts w:ascii="Arial" w:eastAsia="Arial" w:hAnsi="Arial" w:cs="Arial"/>
+                <w:b/>
+              </w:rPr>
+              <w:t>Descripción</w:t>
+            </w:r>
+          </w:p>
+        </w:tc>
+        <w:tc>
+          <w:tcPr>
+            <w:tcW w:w="7654" w:type="dxa"/>
+            <w:vAlign w:val="center"/>
+          </w:tcPr>
+          <w:p>
+            <w:pPr>
+              <w:pBdr>
+                <w:top w:val="nil"/>
+                <w:left w:val="nil"/>
+                <w:bottom w:val="nil"/>
+                <w:right w:val="nil"/>
+                <w:between w:val="nil"/>
+              </w:pBdr>
+              <w:tabs>
+                <w:tab w:val="center" w:pos="4252"/>
+                <w:tab w:val="right" w:pos="8504"/>
+              </w:tabs>
+              <w:jc w:val="center"/>
+              <w:rPr>
+                <w:rFonts w:ascii="Arial" w:eastAsia="Arial" w:hAnsi="Arial" w:cs="Arial"/>
+                <w:color w:val="000000"/>
+              </w:rPr>
+            </w:pPr>
+            <w:r>
+              <w:rPr>
+                <w:rFonts w:ascii="Arial" w:eastAsia="Arial" w:hAnsi="Arial" w:cs="Arial"/>
+                <w:color w:val="000000"/>
+              </w:rPr>
+              <w:t>A la imagen le falta una alternativa de texto</w:t>
+            </w:r>
+          </w:p>
+        </w:tc>
+      </w:tr>
+      <w:tr>
+        <w:trPr>
+          <w:trHeight w:val="240"/>
+        </w:trPr>
+        <w:tc>
+          <w:tcPr>
+            <w:tcW w:w="2552" w:type="dxa"/>
+            <w:shd w:val="clear" w:color="auto" w:fill="C6D9F1"/>
+            <w:vAlign w:val="center"/>
+          </w:tcPr>
+          <w:p>
+            <w:pPr>
+              <w:jc w:val="center"/>
+              <w:rPr>
+                <w:rFonts w:ascii="Arial" w:eastAsia="Arial" w:hAnsi="Arial" w:cs="Arial"/>
+                <w:b/>
+              </w:rPr>
+            </w:pPr>
+            <w:r>
+              <w:rPr>
+                <w:rFonts w:ascii="Arial" w:eastAsia="Arial" w:hAnsi="Arial" w:cs="Arial"/>
+                <w:b/>
+              </w:rPr>
+              <w:t>Prioridad:</w:t>
+            </w:r>
+            <w:r>
+              <w:rPr>
+                <w:rFonts w:ascii="Arial" w:eastAsia="Arial" w:hAnsi="Arial" w:cs="Arial"/>
+                <w:b/>
+                <w:sz w:val="36"/>
+                <w:szCs w:val="36"/>
+                <w:vertAlign w:val="subscript"/>
+              </w:rPr>
+              <w:t xml:space="preserve"> </w:t>
+            </w:r>
+          </w:p>
+        </w:tc>
+        <w:tc>
+          <w:tcPr>
+            <w:tcW w:w="7654" w:type="dxa"/>
+            <w:vAlign w:val="center"/>
+          </w:tcPr>
+          <w:p>
+            <w:pPr>
+              <w:pBdr>
+                <w:top w:val="nil"/>
+                <w:left w:val="nil"/>
+                <w:bottom w:val="nil"/>
+                <w:right w:val="nil"/>
+                <w:between w:val="nil"/>
+              </w:pBdr>
+              <w:tabs>
+                <w:tab w:val="center" w:pos="4252"/>
+                <w:tab w:val="right" w:pos="8504"/>
+              </w:tabs>
+              <w:jc w:val="center"/>
+              <w:rPr>
+                <w:rFonts w:ascii="Arial" w:eastAsia="Arial" w:hAnsi="Arial" w:cs="Arial"/>
+                <w:color w:val="000000"/>
+              </w:rPr>
+            </w:pPr>
+            <w:r>
+              <w:rPr>
+                <w:rFonts w:ascii="Arial" w:eastAsia="Arial" w:hAnsi="Arial" w:cs="Arial"/>
+                <w:color w:val="000000"/>
+              </w:rPr>
+              <w:t>Alta</w:t>
+            </w:r>
+          </w:p>
+        </w:tc>
+      </w:tr>
+      <w:tr>
+        <w:trPr>
+          <w:trHeight w:val="240"/>
+        </w:trPr>
+        <w:tc>
+          <w:tcPr>
+            <w:tcW w:w="2552" w:type="dxa"/>
+            <w:shd w:val="clear" w:color="auto" w:fill="C6D9F1"/>
+            <w:vAlign w:val="center"/>
+          </w:tcPr>
+          <w:p>
+            <w:pPr>
+              <w:jc w:val="center"/>
+              <w:rPr>
+                <w:rFonts w:ascii="Arial" w:eastAsia="Arial" w:hAnsi="Arial" w:cs="Arial"/>
+                <w:b/>
+              </w:rPr>
+            </w:pPr>
+            <w:r>
+              <w:rPr>
+                <w:rFonts w:ascii="Arial" w:eastAsia="Arial" w:hAnsi="Arial" w:cs="Arial"/>
+                <w:b/>
+              </w:rPr>
+              <w:t>Línea:</w:t>
+            </w:r>
+          </w:p>
+        </w:tc>
+        <w:tc>
+          <w:tcPr>
+            <w:tcW w:w="7654" w:type="dxa"/>
+            <w:vAlign w:val="center"/>
+          </w:tcPr>
+          <w:p>
+            <w:pPr>
+              <w:pBdr>
+                <w:top w:val="nil"/>
+                <w:left w:val="nil"/>
+                <w:bottom w:val="nil"/>
+                <w:right w:val="nil"/>
+                <w:between w:val="nil"/>
+              </w:pBdr>
+              <w:tabs>
+                <w:tab w:val="center" w:pos="4252"/>
+                <w:tab w:val="right" w:pos="8504"/>
+              </w:tabs>
+              <w:jc w:val="center"/>
+              <w:rPr>
+                <w:rFonts w:ascii="Arial" w:eastAsia="Arial" w:hAnsi="Arial" w:cs="Arial"/>
+                <w:color w:val="000000"/>
+              </w:rPr>
+            </w:pPr>
+            <w:r>
+              <w:rPr>
+                <w:rFonts w:ascii="Arial" w:eastAsia="Arial" w:hAnsi="Arial" w:cs="Arial"/>
+                <w:color w:val="000000"/>
+              </w:rPr>
+              <w:t>&lt;</w:t>
+            </w:r>
+            <w:proofErr w:type="spellStart"/>
+            <w:r>
+              <w:rPr>
+                <w:rFonts w:ascii="Arial" w:eastAsia="Arial" w:hAnsi="Arial" w:cs="Arial"/>
+                <w:color w:val="000000"/>
+              </w:rPr>
+              <w:t>img</w:t>
+            </w:r>
+            <w:proofErr w:type="spellEnd"/>
+            <w:r>
+              <w:rPr>
+                <w:rFonts w:ascii="Arial" w:eastAsia="Arial" w:hAnsi="Arial" w:cs="Arial"/>
+                <w:color w:val="000000"/>
+              </w:rPr>
+              <w:t xml:space="preserve"> </w:t>
+            </w:r>
+            <w:proofErr w:type="spellStart"/>
+            <w:r>
+              <w:rPr>
+                <w:rFonts w:ascii="Arial" w:eastAsia="Arial" w:hAnsi="Arial" w:cs="Arial"/>
+                <w:color w:val="000000"/>
+              </w:rPr>
+              <w:t>src</w:t>
+            </w:r>
+            <w:proofErr w:type="spellEnd"/>
+            <w:r>
+              <w:rPr>
+                <w:rFonts w:ascii="Arial" w:eastAsia="Arial" w:hAnsi="Arial" w:cs="Arial"/>
+                <w:color w:val="000000"/>
+              </w:rPr>
+              <w:t>="Recursos/Usuario.jpg"&gt;</w:t>
+            </w:r>
+          </w:p>
+        </w:tc>
+      </w:tr>
+      <w:tr>
+        <w:trPr>
+          <w:trHeight w:val="240"/>
+        </w:trPr>
+        <w:tc>
+          <w:tcPr>
+            <w:tcW w:w="2552" w:type="dxa"/>
+            <w:shd w:val="clear" w:color="auto" w:fill="C6D9F1"/>
+            <w:vAlign w:val="center"/>
+          </w:tcPr>
+          <w:p>
+            <w:pPr>
+              <w:jc w:val="center"/>
+              <w:rPr>
+                <w:rFonts w:ascii="Arial" w:eastAsia="Arial" w:hAnsi="Arial" w:cs="Arial"/>
+                <w:b/>
+              </w:rPr>
+            </w:pPr>
+            <w:r>
+              <w:rPr>
+                <w:rFonts w:ascii="Arial" w:eastAsia="Arial" w:hAnsi="Arial" w:cs="Arial"/>
+                <w:b/>
+              </w:rPr>
+              <w:t>Notas:</w:t>
+            </w:r>
+          </w:p>
+        </w:tc>
+        <w:tc>
+          <w:tcPr>
+            <w:tcW w:w="7654" w:type="dxa"/>
+            <w:vAlign w:val="center"/>
+          </w:tcPr>
+          <w:p>
+            <w:pPr>
+              <w:pBdr>
+                <w:top w:val="nil"/>
+                <w:left w:val="nil"/>
+                <w:bottom w:val="nil"/>
+                <w:right w:val="nil"/>
+                <w:between w:val="nil"/>
+              </w:pBdr>
+              <w:tabs>
+                <w:tab w:val="center" w:pos="4252"/>
+                <w:tab w:val="right" w:pos="8504"/>
+              </w:tabs>
+              <w:jc w:val="center"/>
+              <w:rPr>
+                <w:rFonts w:ascii="Arial" w:eastAsia="Arial" w:hAnsi="Arial" w:cs="Arial"/>
+                <w:color w:val="000000"/>
+              </w:rPr>
+            </w:pPr>
+            <w:r>
+              <w:rPr>
+                <w:rFonts w:ascii="Arial" w:eastAsia="Arial" w:hAnsi="Arial" w:cs="Arial"/>
+                <w:color w:val="000000"/>
+              </w:rPr>
+              <w:t xml:space="preserve">A la imagen le falta una alternativa de texto. Las imágenes sin una alternativa de texto a menudo confunden a los usuarios de tecnologías de asistencia. Si no proporciona una alternativa de texto, los usuarios que no puedan ver la imagen no entenderán el significado que pretende transmitir. Agregue un atributo </w:t>
+            </w:r>
+            <w:proofErr w:type="spellStart"/>
+            <w:r>
+              <w:rPr>
+                <w:rFonts w:ascii="Arial" w:eastAsia="Arial" w:hAnsi="Arial" w:cs="Arial"/>
+                <w:color w:val="000000"/>
+              </w:rPr>
+              <w:t>alt</w:t>
+            </w:r>
+            <w:proofErr w:type="spellEnd"/>
+            <w:r>
+              <w:rPr>
+                <w:rFonts w:ascii="Arial" w:eastAsia="Arial" w:hAnsi="Arial" w:cs="Arial"/>
+                <w:color w:val="000000"/>
+              </w:rPr>
+              <w:t xml:space="preserve"> a este elemento. Para imágenes significativas, el valor del atributo </w:t>
+            </w:r>
+            <w:proofErr w:type="spellStart"/>
+            <w:r>
+              <w:rPr>
+                <w:rFonts w:ascii="Arial" w:eastAsia="Arial" w:hAnsi="Arial" w:cs="Arial"/>
+                <w:color w:val="000000"/>
+              </w:rPr>
+              <w:t>alt</w:t>
+            </w:r>
+            <w:proofErr w:type="spellEnd"/>
+            <w:r>
+              <w:rPr>
+                <w:rFonts w:ascii="Arial" w:eastAsia="Arial" w:hAnsi="Arial" w:cs="Arial"/>
+                <w:color w:val="000000"/>
+              </w:rPr>
+              <w:t xml:space="preserve"> debe ser una descripción concisa del propósito o contenido de la imagen. Para imágenes puramente decorativas, el valor del atributo </w:t>
+            </w:r>
+            <w:proofErr w:type="spellStart"/>
+            <w:r>
+              <w:rPr>
+                <w:rFonts w:ascii="Arial" w:eastAsia="Arial" w:hAnsi="Arial" w:cs="Arial"/>
+                <w:color w:val="000000"/>
+              </w:rPr>
+              <w:t>alt</w:t>
+            </w:r>
+            <w:proofErr w:type="spellEnd"/>
+            <w:r>
+              <w:rPr>
+                <w:rFonts w:ascii="Arial" w:eastAsia="Arial" w:hAnsi="Arial" w:cs="Arial"/>
+                <w:color w:val="000000"/>
+              </w:rPr>
+              <w:t xml:space="preserve"> debe estar en blanco (</w:t>
+            </w:r>
+            <w:proofErr w:type="spellStart"/>
+            <w:r>
+              <w:rPr>
+                <w:rFonts w:ascii="Arial" w:eastAsia="Arial" w:hAnsi="Arial" w:cs="Arial"/>
+                <w:color w:val="000000"/>
+              </w:rPr>
+              <w:t>alt</w:t>
+            </w:r>
+            <w:proofErr w:type="spellEnd"/>
+            <w:r>
+              <w:rPr>
+                <w:rFonts w:ascii="Arial" w:eastAsia="Arial" w:hAnsi="Arial" w:cs="Arial"/>
+                <w:color w:val="000000"/>
+              </w:rPr>
+              <w:t>="").</w:t>
+            </w:r>
+          </w:p>
+        </w:tc>
+      </w:tr>
+    </w:tbl>
+    <w:p>
+      <w:pPr>
+        <w:rPr>
+          <w:rFonts w:ascii="Arial" w:eastAsia="Arial" w:hAnsi="Arial" w:cs="Arial"/>
+          <w:b/>
+        </w:rPr>
+      </w:pPr>
+    </w:p>
+    <w:tbl>
+      <w:tblPr>
+        <w:tblStyle w:val="a4"/>
+        <w:tblW w:w="10206" w:type="dxa"/>
+        <w:tblInd w:w="0" w:type="dxa"/>
+        <w:tblBorders>
+          <w:top w:val="single" w:sz="4" w:space="0" w:color="auto"/>
+          <w:left w:val="single" w:sz="4" w:space="0" w:color="auto"/>
+          <w:bottom w:val="single" w:sz="4" w:space="0" w:color="auto"/>
+          <w:right w:val="single" w:sz="4" w:space="0" w:color="auto"/>
+          <w:insideH w:val="single" w:sz="4" w:space="0" w:color="auto"/>
+          <w:insideV w:val="single" w:sz="4" w:space="0" w:color="auto"/>
+        </w:tblBorders>
+        <w:tblLayout w:type="fixed"/>
+        <w:tblLook w:val="0000" w:firstRow="0" w:lastRow="0" w:firstColumn="0" w:lastColumn="0" w:noHBand="0" w:noVBand="0"/>
+      </w:tblPr>
+      <w:tblGrid>
+        <w:gridCol w:w="2552"/>
+        <w:gridCol w:w="7654"/>
+      </w:tblGrid>
+      <w:tr>
+        <w:tc>
+          <w:tcPr>
+            <w:tcW w:w="10206" w:type="dxa"/>
+            <w:gridSpan w:val="2"/>
+            <w:shd w:val="clear" w:color="auto" w:fill="C6D9F1"/>
+            <w:vAlign w:val="center"/>
+          </w:tcPr>
+          <w:p>
+            <w:pPr>
+              <w:jc w:val="center"/>
+              <w:rPr>
+                <w:rFonts w:ascii="Arial" w:eastAsia="Arial" w:hAnsi="Arial" w:cs="Arial"/>
+                <w:highlight w:val="lightGray"/>
+              </w:rPr>
+            </w:pPr>
+            <w:r>
+              <w:rPr>
+                <w:rFonts w:ascii="Arial" w:eastAsia="Arial" w:hAnsi="Arial" w:cs="Arial"/>
+                <w:b/>
+              </w:rPr>
+              <w:t>Error 02</w:t>
+            </w:r>
+          </w:p>
+        </w:tc>
+      </w:tr>
+      <w:tr>
+        <w:trPr>
+          <w:trHeight w:val="240"/>
+        </w:trPr>
+        <w:tc>
+          <w:tcPr>
+            <w:tcW w:w="2552" w:type="dxa"/>
+            <w:shd w:val="clear" w:color="auto" w:fill="C6D9F1"/>
+            <w:vAlign w:val="center"/>
+          </w:tcPr>
+          <w:p>
+            <w:pPr>
+              <w:tabs>
+                <w:tab w:val="left" w:pos="140"/>
+              </w:tabs>
+              <w:jc w:val="center"/>
+              <w:rPr>
+                <w:rFonts w:ascii="Arial" w:eastAsia="Arial" w:hAnsi="Arial" w:cs="Arial"/>
+                <w:b/>
+              </w:rPr>
+            </w:pPr>
+            <w:r>
+              <w:rPr>
+                <w:rFonts w:ascii="Arial" w:eastAsia="Arial" w:hAnsi="Arial" w:cs="Arial"/>
+                <w:b/>
+              </w:rPr>
+              <w:t>Descripción</w:t>
+            </w:r>
+          </w:p>
+        </w:tc>
+        <w:tc>
+          <w:tcPr>
+            <w:tcW w:w="7654" w:type="dxa"/>
+            <w:vAlign w:val="center"/>
+          </w:tcPr>
+          <w:p>
+            <w:pPr>
+              <w:pBdr>
+                <w:top w:val="nil"/>
+                <w:left w:val="nil"/>
+                <w:bottom w:val="nil"/>
+                <w:right w:val="nil"/>
+                <w:between w:val="nil"/>
+              </w:pBdr>
+              <w:tabs>
+                <w:tab w:val="center" w:pos="4252"/>
+                <w:tab w:val="right" w:pos="8504"/>
+              </w:tabs>
+              <w:jc w:val="center"/>
+              <w:rPr>
+                <w:rFonts w:ascii="Arial" w:eastAsia="Arial" w:hAnsi="Arial" w:cs="Arial"/>
+                <w:color w:val="000000"/>
+              </w:rPr>
+            </w:pPr>
+            <w:r>
+              <w:rPr>
+                <w:rFonts w:ascii="Arial" w:eastAsia="Arial" w:hAnsi="Arial" w:cs="Arial"/>
+                <w:color w:val="000000"/>
+              </w:rPr>
+              <w:t>El vínculo utiliza una referencia de hipertexto no válida</w:t>
+            </w:r>
+          </w:p>
+        </w:tc>
+      </w:tr>
+      <w:tr>
+        <w:trPr>
+          <w:trHeight w:val="240"/>
+        </w:trPr>
+        <w:tc>
+          <w:tcPr>
+            <w:tcW w:w="2552" w:type="dxa"/>
+            <w:shd w:val="clear" w:color="auto" w:fill="C6D9F1"/>
+            <w:vAlign w:val="center"/>
+          </w:tcPr>
+          <w:p>
+            <w:pPr>
+              <w:jc w:val="center"/>
+              <w:rPr>
+                <w:rFonts w:ascii="Arial" w:eastAsia="Arial" w:hAnsi="Arial" w:cs="Arial"/>
+                <w:b/>
+              </w:rPr>
+            </w:pPr>
+            <w:r>
+              <w:rPr>
+                <w:rFonts w:ascii="Arial" w:eastAsia="Arial" w:hAnsi="Arial" w:cs="Arial"/>
+                <w:b/>
+              </w:rPr>
+              <w:t>Prioridad:</w:t>
+            </w:r>
+            <w:r>
+              <w:rPr>
+                <w:rFonts w:ascii="Arial" w:eastAsia="Arial" w:hAnsi="Arial" w:cs="Arial"/>
+                <w:b/>
+                <w:sz w:val="36"/>
+                <w:szCs w:val="36"/>
+                <w:vertAlign w:val="subscript"/>
+              </w:rPr>
+              <w:t xml:space="preserve"> </w:t>
+            </w:r>
+          </w:p>
+        </w:tc>
+        <w:tc>
+          <w:tcPr>
+            <w:tcW w:w="7654" w:type="dxa"/>
+            <w:vAlign w:val="center"/>
+          </w:tcPr>
+          <w:p>
+            <w:pPr>
+              <w:pBdr>
+                <w:top w:val="nil"/>
+                <w:left w:val="nil"/>
+                <w:bottom w:val="nil"/>
+                <w:right w:val="nil"/>
+                <w:between w:val="nil"/>
+              </w:pBdr>
+              <w:tabs>
+                <w:tab w:val="center" w:pos="4252"/>
+                <w:tab w:val="right" w:pos="8504"/>
+              </w:tabs>
+              <w:jc w:val="center"/>
+              <w:rPr>
+                <w:rFonts w:ascii="Arial" w:eastAsia="Arial" w:hAnsi="Arial" w:cs="Arial"/>
+                <w:color w:val="000000"/>
+              </w:rPr>
+            </w:pPr>
+            <w:r>
+              <w:rPr>
+                <w:rFonts w:ascii="Arial" w:eastAsia="Arial" w:hAnsi="Arial" w:cs="Arial"/>
+                <w:color w:val="000000"/>
+              </w:rPr>
+              <w:t>Alta</w:t>
+            </w:r>
+          </w:p>
+        </w:tc>
+      </w:tr>
+      <w:tr>
+        <w:trPr>
+          <w:trHeight w:val="240"/>
+        </w:trPr>
+        <w:tc>
+          <w:tcPr>
+            <w:tcW w:w="2552" w:type="dxa"/>
+            <w:shd w:val="clear" w:color="auto" w:fill="C6D9F1"/>
+            <w:vAlign w:val="center"/>
+          </w:tcPr>
+          <w:p>
+            <w:pPr>
+              <w:jc w:val="center"/>
+              <w:rPr>
+                <w:rFonts w:ascii="Arial" w:eastAsia="Arial" w:hAnsi="Arial" w:cs="Arial"/>
+                <w:b/>
+              </w:rPr>
+            </w:pPr>
+            <w:r>
+              <w:rPr>
+                <w:rFonts w:ascii="Arial" w:eastAsia="Arial" w:hAnsi="Arial" w:cs="Arial"/>
+                <w:b/>
+              </w:rPr>
+              <w:t>Línea:</w:t>
+            </w:r>
+          </w:p>
+        </w:tc>
+        <w:tc>
+          <w:tcPr>
+            <w:tcW w:w="7654" w:type="dxa"/>
+            <w:vAlign w:val="center"/>
+          </w:tcPr>
+          <w:p>
+            <w:pPr>
+              <w:pBdr>
+                <w:top w:val="nil"/>
+                <w:left w:val="nil"/>
+                <w:bottom w:val="nil"/>
+                <w:right w:val="nil"/>
+                <w:between w:val="nil"/>
+              </w:pBdr>
+              <w:tabs>
+                <w:tab w:val="center" w:pos="4252"/>
+                <w:tab w:val="right" w:pos="8504"/>
+              </w:tabs>
+              <w:jc w:val="center"/>
+              <w:rPr>
+                <w:rFonts w:ascii="Arial" w:eastAsia="Arial" w:hAnsi="Arial" w:cs="Arial"/>
+                <w:color w:val="000000"/>
+              </w:rPr>
+            </w:pPr>
+            <w:r>
+              <w:rPr>
+                <w:rFonts w:ascii="Arial" w:eastAsia="Arial" w:hAnsi="Arial" w:cs="Arial"/>
+                <w:color w:val="000000"/>
+              </w:rPr>
+              <w:t xml:space="preserve">&lt;a </w:t>
+            </w:r>
+            <w:proofErr w:type="spellStart"/>
+            <w:r>
+              <w:rPr>
+                <w:rFonts w:ascii="Arial" w:eastAsia="Arial" w:hAnsi="Arial" w:cs="Arial"/>
+                <w:color w:val="000000"/>
+              </w:rPr>
+              <w:t>href</w:t>
+            </w:r>
+            <w:proofErr w:type="spellEnd"/>
+            <w:r>
+              <w:rPr>
+                <w:rFonts w:ascii="Arial" w:eastAsia="Arial" w:hAnsi="Arial" w:cs="Arial"/>
+                <w:color w:val="000000"/>
+              </w:rPr>
+              <w:t>="#"&gt;Carta&lt;/a&gt;</w:t>
+            </w:r>
+          </w:p>
+        </w:tc>
+      </w:tr>
+      <w:tr>
+        <w:trPr>
+          <w:trHeight w:val="240"/>
+        </w:trPr>
+        <w:tc>
+          <w:tcPr>
+            <w:tcW w:w="2552" w:type="dxa"/>
+            <w:shd w:val="clear" w:color="auto" w:fill="C6D9F1"/>
+            <w:vAlign w:val="center"/>
+          </w:tcPr>
+          <w:p>
+            <w:pPr>
+              <w:jc w:val="center"/>
+              <w:rPr>
+                <w:rFonts w:ascii="Arial" w:eastAsia="Arial" w:hAnsi="Arial" w:cs="Arial"/>
+                <w:b/>
+              </w:rPr>
+            </w:pPr>
+            <w:r>
+              <w:rPr>
+                <w:rFonts w:ascii="Arial" w:eastAsia="Arial" w:hAnsi="Arial" w:cs="Arial"/>
+                <w:b/>
+              </w:rPr>
+              <w:t>Notas:</w:t>
+            </w:r>
+          </w:p>
+        </w:tc>
+        <w:tc>
+          <w:tcPr>
+            <w:tcW w:w="7654" w:type="dxa"/>
+            <w:vAlign w:val="center"/>
+          </w:tcPr>
+          <w:p>
+            <w:pPr>
+              <w:pBdr>
+                <w:top w:val="nil"/>
+                <w:left w:val="nil"/>
+                <w:bottom w:val="nil"/>
+                <w:right w:val="nil"/>
+                <w:between w:val="nil"/>
+              </w:pBdr>
+              <w:tabs>
+                <w:tab w:val="center" w:pos="4252"/>
+                <w:tab w:val="right" w:pos="8504"/>
+              </w:tabs>
+              <w:jc w:val="center"/>
+              <w:rPr>
+                <w:rFonts w:ascii="Arial" w:eastAsia="Arial" w:hAnsi="Arial" w:cs="Arial"/>
+                <w:color w:val="000000"/>
+              </w:rPr>
+            </w:pPr>
+            <w:r>
+              <w:rPr>
+                <w:rFonts w:ascii="Arial" w:eastAsia="Arial" w:hAnsi="Arial" w:cs="Arial"/>
+                <w:color w:val="000000"/>
+              </w:rPr>
+              <w:t xml:space="preserve">El atributo </w:t>
+            </w:r>
+            <w:proofErr w:type="spellStart"/>
+            <w:r>
+              <w:rPr>
+                <w:rFonts w:ascii="Arial" w:eastAsia="Arial" w:hAnsi="Arial" w:cs="Arial"/>
+                <w:color w:val="000000"/>
+              </w:rPr>
+              <w:t>href</w:t>
+            </w:r>
+            <w:proofErr w:type="spellEnd"/>
+            <w:r>
+              <w:rPr>
+                <w:rFonts w:ascii="Arial" w:eastAsia="Arial" w:hAnsi="Arial" w:cs="Arial"/>
+                <w:color w:val="000000"/>
+              </w:rPr>
+              <w:t xml:space="preserve"> de este enlace no está construido correctamente. Para ser accesible a la tecnología de asistencia como herramientas de navegación, un enlace de hipertexto debe tener un atributo válido. Un atributo vacío no proporciona un destino de navegación válido y es inaccesible. Asegúrese de que los vínculos tengan atributos válidos.</w:t>
+            </w:r>
+          </w:p>
+        </w:tc>
+      </w:tr>
+    </w:tbl>
+    <w:p>
+      <w:pPr>
+        <w:rPr>
+          <w:rFonts w:ascii="Arial" w:eastAsia="Arial" w:hAnsi="Arial" w:cs="Arial"/>
+        </w:rPr>
+      </w:pPr>
+    </w:p>
+    <w:tbl>
+      <w:tblPr>
+        <w:tblStyle w:val="a4"/>
+        <w:tblW w:w="10206" w:type="dxa"/>
+        <w:tblInd w:w="0" w:type="dxa"/>
+        <w:tblBorders>
+          <w:top w:val="single" w:sz="4" w:space="0" w:color="auto"/>
+          <w:left w:val="single" w:sz="4" w:space="0" w:color="auto"/>
+          <w:bottom w:val="single" w:sz="4" w:space="0" w:color="auto"/>
+          <w:right w:val="single" w:sz="4" w:space="0" w:color="auto"/>
+          <w:insideH w:val="single" w:sz="4" w:space="0" w:color="auto"/>
+          <w:insideV w:val="single" w:sz="4" w:space="0" w:color="auto"/>
+        </w:tblBorders>
+        <w:tblLayout w:type="fixed"/>
+        <w:tblLook w:val="0000" w:firstRow="0" w:lastRow="0" w:firstColumn="0" w:lastColumn="0" w:noHBand="0" w:noVBand="0"/>
+      </w:tblPr>
+      <w:tblGrid>
+        <w:gridCol w:w="2552"/>
+        <w:gridCol w:w="7654"/>
+      </w:tblGrid>
+      <w:tr>
+        <w:tc>
+          <w:tcPr>
+            <w:tcW w:w="10206" w:type="dxa"/>
+            <w:gridSpan w:val="2"/>
+            <w:shd w:val="clear" w:color="auto" w:fill="C6D9F1"/>
+            <w:vAlign w:val="center"/>
+          </w:tcPr>
+          <w:p>
+            <w:pPr>
+              <w:jc w:val="center"/>
+              <w:rPr>
+                <w:rFonts w:ascii="Arial" w:eastAsia="Arial" w:hAnsi="Arial" w:cs="Arial"/>
+                <w:highlight w:val="lightGray"/>
+              </w:rPr>
+            </w:pPr>
+            <w:r>
+              <w:rPr>
+                <w:rFonts w:ascii="Arial" w:eastAsia="Arial" w:hAnsi="Arial" w:cs="Arial"/>
+                <w:b/>
+              </w:rPr>
+              <w:t>Error 03</w:t>
+            </w:r>
+          </w:p>
+        </w:tc>
+      </w:tr>
+      <w:tr>
+        <w:trPr>
+          <w:trHeight w:val="240"/>
+        </w:trPr>
+        <w:tc>
+          <w:tcPr>
+            <w:tcW w:w="2552" w:type="dxa"/>
+            <w:shd w:val="clear" w:color="auto" w:fill="C6D9F1"/>
+            <w:vAlign w:val="center"/>
+          </w:tcPr>
+          <w:p>
+            <w:pPr>
+              <w:tabs>
+                <w:tab w:val="left" w:pos="140"/>
+              </w:tabs>
+              <w:jc w:val="center"/>
+              <w:rPr>
+                <w:rFonts w:ascii="Arial" w:eastAsia="Arial" w:hAnsi="Arial" w:cs="Arial"/>
+                <w:b/>
+              </w:rPr>
+            </w:pPr>
+            <w:r>
+              <w:rPr>
+                <w:rFonts w:ascii="Arial" w:eastAsia="Arial" w:hAnsi="Arial" w:cs="Arial"/>
+                <w:b/>
+              </w:rPr>
+              <w:t>Descripción</w:t>
+            </w:r>
+          </w:p>
+        </w:tc>
+        <w:tc>
+          <w:tcPr>
+            <w:tcW w:w="7654" w:type="dxa"/>
+            <w:vAlign w:val="center"/>
+          </w:tcPr>
+          <w:p>
+            <w:pPr>
+              <w:pBdr>
+                <w:top w:val="nil"/>
+                <w:left w:val="nil"/>
+                <w:bottom w:val="nil"/>
+                <w:right w:val="nil"/>
+                <w:between w:val="nil"/>
+              </w:pBdr>
+              <w:tabs>
+                <w:tab w:val="center" w:pos="4252"/>
+                <w:tab w:val="right" w:pos="8504"/>
+              </w:tabs>
+              <w:jc w:val="center"/>
+              <w:rPr>
+                <w:rFonts w:ascii="Arial" w:eastAsia="Arial" w:hAnsi="Arial" w:cs="Arial"/>
+                <w:color w:val="000000"/>
+              </w:rPr>
+            </w:pPr>
+            <w:r>
+              <w:rPr>
+                <w:rFonts w:ascii="Arial" w:eastAsia="Arial" w:hAnsi="Arial" w:cs="Arial"/>
+                <w:color w:val="000000"/>
+              </w:rPr>
+              <w:t>El elemento de lista está vacío o no contiene texto utilizable</w:t>
+            </w:r>
+          </w:p>
+        </w:tc>
+      </w:tr>
+      <w:tr>
+        <w:trPr>
+          <w:trHeight w:val="240"/>
+        </w:trPr>
+        <w:tc>
+          <w:tcPr>
+            <w:tcW w:w="2552" w:type="dxa"/>
+            <w:shd w:val="clear" w:color="auto" w:fill="C6D9F1"/>
+            <w:vAlign w:val="center"/>
+          </w:tcPr>
+          <w:p>
+            <w:pPr>
+              <w:jc w:val="center"/>
+              <w:rPr>
+                <w:rFonts w:ascii="Arial" w:eastAsia="Arial" w:hAnsi="Arial" w:cs="Arial"/>
+                <w:b/>
+              </w:rPr>
+            </w:pPr>
+            <w:r>
+              <w:rPr>
+                <w:rFonts w:ascii="Arial" w:eastAsia="Arial" w:hAnsi="Arial" w:cs="Arial"/>
+                <w:b/>
+              </w:rPr>
+              <w:t>Prioridad:</w:t>
+            </w:r>
+            <w:r>
+              <w:rPr>
+                <w:rFonts w:ascii="Arial" w:eastAsia="Arial" w:hAnsi="Arial" w:cs="Arial"/>
+                <w:b/>
+                <w:sz w:val="36"/>
+                <w:szCs w:val="36"/>
+                <w:vertAlign w:val="subscript"/>
+              </w:rPr>
+              <w:t xml:space="preserve"> </w:t>
+            </w:r>
+          </w:p>
+        </w:tc>
+        <w:tc>
+          <w:tcPr>
+            <w:tcW w:w="7654" w:type="dxa"/>
+            <w:vAlign w:val="center"/>
+          </w:tcPr>
+          <w:p>
+            <w:pPr>
+              <w:pBdr>
+                <w:top w:val="nil"/>
+                <w:left w:val="nil"/>
+                <w:bottom w:val="nil"/>
+                <w:right w:val="nil"/>
+                <w:between w:val="nil"/>
+              </w:pBdr>
+              <w:tabs>
+                <w:tab w:val="center" w:pos="4252"/>
+                <w:tab w:val="right" w:pos="8504"/>
+              </w:tabs>
+              <w:jc w:val="center"/>
+              <w:rPr>
+                <w:rFonts w:ascii="Arial" w:eastAsia="Arial" w:hAnsi="Arial" w:cs="Arial"/>
+                <w:color w:val="000000"/>
+              </w:rPr>
+            </w:pPr>
+            <w:r>
+              <w:rPr>
+                <w:rFonts w:ascii="Arial" w:eastAsia="Arial" w:hAnsi="Arial" w:cs="Arial"/>
+                <w:color w:val="000000"/>
+              </w:rPr>
+              <w:t>Alta</w:t>
+            </w:r>
+          </w:p>
+        </w:tc>
+      </w:tr>
+      <w:tr>
+        <w:trPr>
+          <w:trHeight w:val="240"/>
+        </w:trPr>
+        <w:tc>
+          <w:tcPr>
+            <w:tcW w:w="2552" w:type="dxa"/>
+            <w:shd w:val="clear" w:color="auto" w:fill="C6D9F1"/>
+            <w:vAlign w:val="center"/>
+          </w:tcPr>
+          <w:p>
+            <w:pPr>
+              <w:jc w:val="center"/>
+              <w:rPr>
+                <w:rFonts w:ascii="Arial" w:eastAsia="Arial" w:hAnsi="Arial" w:cs="Arial"/>
+                <w:b/>
+              </w:rPr>
+            </w:pPr>
+            <w:r>
+              <w:rPr>
+                <w:rFonts w:ascii="Arial" w:eastAsia="Arial" w:hAnsi="Arial" w:cs="Arial"/>
+                <w:b/>
+              </w:rPr>
+              <w:t>Línea:</w:t>
+            </w:r>
+          </w:p>
+        </w:tc>
+        <w:tc>
+          <w:tcPr>
+            <w:tcW w:w="7654" w:type="dxa"/>
+            <w:vAlign w:val="center"/>
+          </w:tcPr>
+          <w:p>
+            <w:pPr>
+              <w:pBdr>
+                <w:top w:val="nil"/>
+                <w:left w:val="nil"/>
+                <w:bottom w:val="nil"/>
+                <w:right w:val="nil"/>
+                <w:between w:val="nil"/>
+              </w:pBdr>
+              <w:tabs>
+                <w:tab w:val="center" w:pos="4252"/>
+                <w:tab w:val="right" w:pos="8504"/>
+              </w:tabs>
+              <w:jc w:val="center"/>
+              <w:rPr>
+                <w:rFonts w:ascii="Arial" w:eastAsia="Arial" w:hAnsi="Arial" w:cs="Arial"/>
+                <w:color w:val="000000"/>
+              </w:rPr>
+            </w:pPr>
+            <w:r>
+              <w:rPr>
+                <w:rFonts w:ascii="Arial" w:eastAsia="Arial" w:hAnsi="Arial" w:cs="Arial"/>
+                <w:color w:val="000000"/>
+              </w:rPr>
+              <w:t xml:space="preserve">&lt;li&gt;&lt;a </w:t>
+            </w:r>
+            <w:proofErr w:type="spellStart"/>
+            <w:r>
+              <w:rPr>
+                <w:rFonts w:ascii="Arial" w:eastAsia="Arial" w:hAnsi="Arial" w:cs="Arial"/>
+                <w:color w:val="000000"/>
+              </w:rPr>
+              <w:t>href</w:t>
+            </w:r>
+            <w:proofErr w:type="spellEnd"/>
+            <w:r>
+              <w:rPr>
+                <w:rFonts w:ascii="Arial" w:eastAsia="Arial" w:hAnsi="Arial" w:cs="Arial"/>
+                <w:color w:val="000000"/>
+              </w:rPr>
+              <w:t>="IniciarSesion.html"&gt;&lt;</w:t>
+            </w:r>
+            <w:proofErr w:type="spellStart"/>
+            <w:r>
+              <w:rPr>
+                <w:rFonts w:ascii="Arial" w:eastAsia="Arial" w:hAnsi="Arial" w:cs="Arial"/>
+                <w:color w:val="000000"/>
+              </w:rPr>
+              <w:t>img</w:t>
+            </w:r>
+            <w:proofErr w:type="spellEnd"/>
+            <w:r>
+              <w:rPr>
+                <w:rFonts w:ascii="Arial" w:eastAsia="Arial" w:hAnsi="Arial" w:cs="Arial"/>
+                <w:color w:val="000000"/>
+              </w:rPr>
+              <w:t xml:space="preserve"> </w:t>
+            </w:r>
+            <w:proofErr w:type="spellStart"/>
+            <w:r>
+              <w:rPr>
+                <w:rFonts w:ascii="Arial" w:eastAsia="Arial" w:hAnsi="Arial" w:cs="Arial"/>
+                <w:color w:val="000000"/>
+              </w:rPr>
+              <w:t>src</w:t>
+            </w:r>
+            <w:proofErr w:type="spellEnd"/>
+            <w:r>
+              <w:rPr>
+                <w:rFonts w:ascii="Arial" w:eastAsia="Arial" w:hAnsi="Arial" w:cs="Arial"/>
+                <w:color w:val="000000"/>
+              </w:rPr>
+              <w:t>="Recursos/Usuario.jpg"&gt;&lt;/a&gt;&lt;/li&gt;</w:t>
+            </w:r>
+          </w:p>
+        </w:tc>
+      </w:tr>
+      <w:tr>
+        <w:trPr>
+          <w:trHeight w:val="240"/>
+        </w:trPr>
+        <w:tc>
+          <w:tcPr>
+            <w:tcW w:w="2552" w:type="dxa"/>
+            <w:shd w:val="clear" w:color="auto" w:fill="C6D9F1"/>
+            <w:vAlign w:val="center"/>
+          </w:tcPr>
+          <w:p>
+            <w:pPr>
+              <w:jc w:val="center"/>
+              <w:rPr>
+                <w:rFonts w:ascii="Arial" w:eastAsia="Arial" w:hAnsi="Arial" w:cs="Arial"/>
+                <w:b/>
+              </w:rPr>
+            </w:pPr>
+            <w:r>
+              <w:rPr>
+                <w:rFonts w:ascii="Arial" w:eastAsia="Arial" w:hAnsi="Arial" w:cs="Arial"/>
+                <w:b/>
+              </w:rPr>
+              <w:t>Notas:</w:t>
+            </w:r>
+          </w:p>
+        </w:tc>
+        <w:tc>
+          <w:tcPr>
+            <w:tcW w:w="7654" w:type="dxa"/>
+            <w:vAlign w:val="center"/>
+          </w:tcPr>
+          <w:p>
+            <w:pPr>
+              <w:pBdr>
+                <w:top w:val="nil"/>
+                <w:left w:val="nil"/>
+                <w:bottom w:val="nil"/>
+                <w:right w:val="nil"/>
+                <w:between w:val="nil"/>
+              </w:pBdr>
+              <w:tabs>
+                <w:tab w:val="center" w:pos="4252"/>
+                <w:tab w:val="right" w:pos="8504"/>
+              </w:tabs>
+              <w:jc w:val="center"/>
+              <w:rPr>
+                <w:rFonts w:ascii="Arial" w:eastAsia="Arial" w:hAnsi="Arial" w:cs="Arial"/>
+                <w:color w:val="000000"/>
+              </w:rPr>
+            </w:pPr>
+            <w:r>
+              <w:rPr>
+                <w:rFonts w:ascii="Arial" w:eastAsia="Arial" w:hAnsi="Arial" w:cs="Arial"/>
+                <w:color w:val="000000"/>
+              </w:rPr>
+              <w:t>Las tecnologías de asistencia se basan en el contenido de los elementos de la lista para anunciar correctamente el número de elementos de la lista y su contenido. Si el elemento de lista está destinado a transmitir contenido, asegúrese de que no esté vacío. Si no está destinado a transmitir contenido, quite el elemento de lista.</w:t>
+            </w:r>
+          </w:p>
+        </w:tc>
+      </w:tr>
+    </w:tbl>
+    <w:p>
+      <w:pPr>
+        <w:rPr>
+          <w:rFonts w:ascii="Arial" w:eastAsia="Arial" w:hAnsi="Arial" w:cs="Arial"/>
+        </w:rPr>
+      </w:pPr>
+    </w:p>
+    <w:p>
+      <w:pPr>
+        <w:rPr>
+          <w:rFonts w:ascii="Arial" w:eastAsia="Arial" w:hAnsi="Arial" w:cs="Arial"/>
+        </w:rPr>
+      </w:pPr>
+    </w:p>
+    <w:p>
+      <w:pPr>
+        <w:rPr>
+          <w:rFonts w:ascii="Arial" w:eastAsia="Arial" w:hAnsi="Arial" w:cs="Arial"/>
+        </w:rPr>
+      </w:pPr>
+    </w:p>
+    <w:p>
+      <w:pPr>
+        <w:rPr>
+          <w:rFonts w:ascii="Arial" w:eastAsia="Arial" w:hAnsi="Arial" w:cs="Arial"/>
+        </w:rPr>
+      </w:pPr>
+    </w:p>
+    <w:p>
+      <w:pPr>
+        <w:rPr>
+          <w:rFonts w:ascii="Arial" w:eastAsia="Arial" w:hAnsi="Arial" w:cs="Arial"/>
+        </w:rPr>
+      </w:pPr>
+    </w:p>
+    <w:p>
+      <w:pPr>
+        <w:rPr>
+          <w:rFonts w:ascii="Arial" w:eastAsia="Arial" w:hAnsi="Arial" w:cs="Arial"/>
+        </w:rPr>
+      </w:pPr>
+    </w:p>
+    <w:tbl>
+      <w:tblPr>
+        <w:tblStyle w:val="a3"/>
+        <w:tblW w:w="10206" w:type="dxa"/>
+        <w:tblInd w:w="0" w:type="dxa"/>
+        <w:tblBorders>
+          <w:top w:val="single" w:sz="4" w:space="0" w:color="auto"/>
+          <w:left w:val="single" w:sz="4" w:space="0" w:color="auto"/>
+          <w:bottom w:val="single" w:sz="4" w:space="0" w:color="auto"/>
+          <w:right w:val="single" w:sz="4" w:space="0" w:color="auto"/>
+          <w:insideH w:val="single" w:sz="4" w:space="0" w:color="auto"/>
+          <w:insideV w:val="single" w:sz="4" w:space="0" w:color="auto"/>
+        </w:tblBorders>
+        <w:tblLayout w:type="fixed"/>
+        <w:tblLook w:val="0000" w:firstRow="0" w:lastRow="0" w:firstColumn="0" w:lastColumn="0" w:noHBand="0" w:noVBand="0"/>
+      </w:tblPr>
+      <w:tblGrid>
+        <w:gridCol w:w="2552"/>
+        <w:gridCol w:w="7654"/>
+      </w:tblGrid>
+      <w:tr>
+        <w:tc>
+          <w:tcPr>
+            <w:tcW w:w="10206" w:type="dxa"/>
+            <w:gridSpan w:val="2"/>
+            <w:shd w:val="clear" w:color="auto" w:fill="D6E3BC" w:themeFill="accent3" w:themeFillTint="66"/>
+            <w:vAlign w:val="center"/>
+          </w:tcPr>
+          <w:p>
+            <w:pPr>
+              <w:jc w:val="center"/>
+              <w:rPr>
+                <w:rFonts w:ascii="Arial" w:eastAsia="Arial" w:hAnsi="Arial" w:cs="Arial"/>
+                <w:highlight w:val="lightGray"/>
+              </w:rPr>
+            </w:pPr>
+            <w:r>
+              <w:rPr>
+                <w:rFonts w:ascii="Arial" w:eastAsia="Arial" w:hAnsi="Arial" w:cs="Arial"/>
+                <w:b/>
+              </w:rPr>
+              <w:lastRenderedPageBreak/>
+              <w:t>Identificación del Caso de Prueba</w:t>
+            </w:r>
+          </w:p>
+        </w:tc>
+      </w:tr>
+      <w:tr>
+        <w:trPr>
+          <w:trHeight w:val="270"/>
+        </w:trPr>
+        <w:tc>
+          <w:tcPr>
+            <w:tcW w:w="2552" w:type="dxa"/>
+            <w:shd w:val="clear" w:color="auto" w:fill="D6E3BC" w:themeFill="accent3" w:themeFillTint="66"/>
+            <w:vAlign w:val="center"/>
+          </w:tcPr>
+          <w:p>
+            <w:pPr>
+              <w:tabs>
+                <w:tab w:val="left" w:pos="140"/>
+              </w:tabs>
+              <w:jc w:val="center"/>
+              <w:rPr>
+                <w:rFonts w:ascii="Arial" w:eastAsia="Arial" w:hAnsi="Arial" w:cs="Arial"/>
+                <w:b/>
+              </w:rPr>
+            </w:pPr>
+            <w:r>
+              <w:rPr>
+                <w:rFonts w:ascii="Arial" w:eastAsia="Arial" w:hAnsi="Arial" w:cs="Arial"/>
+                <w:b/>
+              </w:rPr>
+              <w:t>Número de paso:</w:t>
+            </w:r>
+          </w:p>
+        </w:tc>
+        <w:tc>
+          <w:tcPr>
+            <w:tcW w:w="7654" w:type="dxa"/>
+            <w:vAlign w:val="center"/>
+          </w:tcPr>
+          <w:p>
+            <w:pPr>
+              <w:pBdr>
+                <w:top w:val="nil"/>
+                <w:left w:val="nil"/>
+                <w:bottom w:val="nil"/>
+                <w:right w:val="nil"/>
+                <w:between w:val="nil"/>
+              </w:pBdr>
+              <w:jc w:val="center"/>
+              <w:rPr>
+                <w:rFonts w:ascii="Arial" w:eastAsia="Arial" w:hAnsi="Arial" w:cs="Arial"/>
+                <w:color w:val="000000"/>
+              </w:rPr>
+            </w:pPr>
+            <w:r>
+              <w:rPr>
+                <w:rFonts w:ascii="Arial" w:eastAsia="Arial" w:hAnsi="Arial" w:cs="Arial"/>
+                <w:color w:val="000000"/>
+              </w:rPr>
+              <w:t>002</w:t>
+            </w:r>
+          </w:p>
+        </w:tc>
+      </w:tr>
+      <w:tr>
+        <w:trPr>
+          <w:trHeight w:val="270"/>
+        </w:trPr>
+        <w:tc>
+          <w:tcPr>
+            <w:tcW w:w="2552" w:type="dxa"/>
+            <w:shd w:val="clear" w:color="auto" w:fill="D6E3BC" w:themeFill="accent3" w:themeFillTint="66"/>
+            <w:vAlign w:val="center"/>
+          </w:tcPr>
+          <w:p>
+            <w:pPr>
+              <w:tabs>
+                <w:tab w:val="left" w:pos="140"/>
+              </w:tabs>
+              <w:jc w:val="center"/>
+              <w:rPr>
+                <w:rFonts w:ascii="Arial" w:eastAsia="Arial" w:hAnsi="Arial" w:cs="Arial"/>
+                <w:b/>
+              </w:rPr>
+            </w:pPr>
+            <w:r>
+              <w:rPr>
+                <w:rFonts w:ascii="Arial" w:eastAsia="Arial" w:hAnsi="Arial" w:cs="Arial"/>
+                <w:b/>
+              </w:rPr>
+              <w:t>Descripción del paso:</w:t>
+            </w:r>
+          </w:p>
+        </w:tc>
+        <w:tc>
+          <w:tcPr>
+            <w:tcW w:w="7654" w:type="dxa"/>
+            <w:vAlign w:val="center"/>
+          </w:tcPr>
+          <w:p>
+            <w:pPr>
+              <w:pBdr>
+                <w:top w:val="nil"/>
+                <w:left w:val="nil"/>
+                <w:bottom w:val="nil"/>
+                <w:right w:val="nil"/>
+                <w:between w:val="nil"/>
+              </w:pBdr>
+              <w:jc w:val="center"/>
+              <w:rPr>
+                <w:rFonts w:ascii="Arial" w:eastAsia="Arial" w:hAnsi="Arial" w:cs="Arial"/>
+                <w:color w:val="000000"/>
+              </w:rPr>
+            </w:pPr>
+            <w:r>
+              <w:rPr>
+                <w:rFonts w:ascii="Arial" w:eastAsia="Arial" w:hAnsi="Arial" w:cs="Arial"/>
+                <w:color w:val="000000"/>
+              </w:rPr>
+              <w:t>Pruebas de compatibilidad</w:t>
+            </w:r>
+          </w:p>
+        </w:tc>
+      </w:tr>
+      <w:tr>
+        <w:trPr>
+          <w:trHeight w:val="270"/>
+        </w:trPr>
+        <w:tc>
+          <w:tcPr>
+            <w:tcW w:w="2552" w:type="dxa"/>
+            <w:shd w:val="clear" w:color="auto" w:fill="D6E3BC" w:themeFill="accent3" w:themeFillTint="66"/>
+            <w:vAlign w:val="center"/>
+          </w:tcPr>
+          <w:p>
+            <w:pPr>
+              <w:jc w:val="center"/>
+              <w:rPr>
+                <w:rFonts w:ascii="Arial" w:eastAsia="Arial" w:hAnsi="Arial" w:cs="Arial"/>
+                <w:b/>
+              </w:rPr>
+            </w:pPr>
+            <w:r>
+              <w:rPr>
+                <w:rFonts w:ascii="Arial" w:eastAsia="Arial" w:hAnsi="Arial" w:cs="Arial"/>
+                <w:b/>
+              </w:rPr>
+              <w:t>Resultado esperado:</w:t>
+            </w:r>
+          </w:p>
+        </w:tc>
+        <w:tc>
+          <w:tcPr>
+            <w:tcW w:w="7654" w:type="dxa"/>
+            <w:vAlign w:val="center"/>
+          </w:tcPr>
+          <w:p>
+            <w:pPr>
+              <w:pBdr>
+                <w:top w:val="nil"/>
+                <w:left w:val="nil"/>
+                <w:bottom w:val="nil"/>
+                <w:right w:val="nil"/>
+                <w:between w:val="nil"/>
+              </w:pBdr>
+              <w:jc w:val="center"/>
+              <w:rPr>
+                <w:rFonts w:ascii="Arial" w:eastAsia="Arial" w:hAnsi="Arial" w:cs="Arial"/>
+                <w:color w:val="000000"/>
+              </w:rPr>
+            </w:pPr>
+            <w:r>
+              <w:rPr>
+                <w:rFonts w:ascii="Arial" w:eastAsia="Arial" w:hAnsi="Arial" w:cs="Arial"/>
+                <w:color w:val="000000"/>
+              </w:rPr>
+              <w:t>La interfaz funcione correctamente en diferentes navegadores</w:t>
+            </w:r>
+          </w:p>
+        </w:tc>
+      </w:tr>
+      <w:tr>
+        <w:trPr>
+          <w:trHeight w:val="270"/>
+        </w:trPr>
+        <w:tc>
+          <w:tcPr>
+            <w:tcW w:w="2552" w:type="dxa"/>
+            <w:shd w:val="clear" w:color="auto" w:fill="D6E3BC" w:themeFill="accent3" w:themeFillTint="66"/>
+            <w:vAlign w:val="center"/>
+          </w:tcPr>
+          <w:p>
+            <w:pPr>
+              <w:jc w:val="center"/>
+              <w:rPr>
+                <w:rFonts w:ascii="Arial" w:eastAsia="Arial" w:hAnsi="Arial" w:cs="Arial"/>
+                <w:b/>
+              </w:rPr>
+            </w:pPr>
+            <w:r>
+              <w:rPr>
+                <w:rFonts w:ascii="Arial" w:eastAsia="Arial" w:hAnsi="Arial" w:cs="Arial"/>
+                <w:b/>
+              </w:rPr>
+              <w:t>Resultado real:</w:t>
+            </w:r>
+          </w:p>
+        </w:tc>
+        <w:tc>
+          <w:tcPr>
+            <w:tcW w:w="7654" w:type="dxa"/>
+            <w:vAlign w:val="center"/>
+          </w:tcPr>
+          <w:p>
+            <w:pPr>
+              <w:pBdr>
+                <w:top w:val="nil"/>
+                <w:left w:val="nil"/>
+                <w:bottom w:val="nil"/>
+                <w:right w:val="nil"/>
+                <w:between w:val="nil"/>
+              </w:pBdr>
+              <w:jc w:val="center"/>
+              <w:rPr>
+                <w:rFonts w:ascii="Arial" w:eastAsia="Arial" w:hAnsi="Arial" w:cs="Arial"/>
+                <w:color w:val="000000"/>
+              </w:rPr>
+            </w:pPr>
+            <w:r>
+              <w:rPr>
+                <w:rFonts w:ascii="Arial" w:eastAsia="Arial" w:hAnsi="Arial" w:cs="Arial"/>
+                <w:color w:val="000000"/>
+              </w:rPr>
+              <w:t>La interfaz funciona correctamente en navegadores distintos</w:t>
+            </w:r>
+          </w:p>
+        </w:tc>
+      </w:tr>
+      <w:tr>
+        <w:trPr>
+          <w:trHeight w:val="270"/>
+        </w:trPr>
+        <w:tc>
+          <w:tcPr>
+            <w:tcW w:w="2552" w:type="dxa"/>
+            <w:shd w:val="clear" w:color="auto" w:fill="D6E3BC" w:themeFill="accent3" w:themeFillTint="66"/>
+            <w:vAlign w:val="center"/>
+          </w:tcPr>
+          <w:p>
+            <w:pPr>
+              <w:jc w:val="center"/>
+              <w:rPr>
+                <w:rFonts w:ascii="Arial" w:eastAsia="Arial" w:hAnsi="Arial" w:cs="Arial"/>
+                <w:b/>
+              </w:rPr>
+            </w:pPr>
+            <w:r>
+              <w:rPr>
+                <w:rFonts w:ascii="Arial" w:eastAsia="Arial" w:hAnsi="Arial" w:cs="Arial"/>
+                <w:b/>
+              </w:rPr>
+              <w:t>Aprobado:</w:t>
+            </w:r>
+          </w:p>
+        </w:tc>
+        <w:tc>
+          <w:tcPr>
+            <w:tcW w:w="7654" w:type="dxa"/>
+            <w:vAlign w:val="center"/>
+          </w:tcPr>
+          <w:p>
+            <w:pPr>
+              <w:pBdr>
+                <w:top w:val="nil"/>
+                <w:left w:val="nil"/>
+                <w:bottom w:val="nil"/>
+                <w:right w:val="nil"/>
+                <w:between w:val="nil"/>
+              </w:pBdr>
+              <w:jc w:val="center"/>
+              <w:rPr>
+                <w:rFonts w:ascii="Arial" w:eastAsia="Arial" w:hAnsi="Arial" w:cs="Arial"/>
+                <w:color w:val="000000"/>
+              </w:rPr>
+            </w:pPr>
+            <w:r>
+              <w:rPr>
+                <w:rFonts w:ascii="Arial" w:eastAsia="Arial" w:hAnsi="Arial" w:cs="Arial"/>
+                <w:color w:val="000000"/>
+              </w:rPr>
+              <w:t>Sí</w:t>
+            </w:r>
+          </w:p>
+        </w:tc>
+      </w:tr>
+    </w:tbl>
+    <w:p>
+      <w:pPr>
+        <w:rPr>
+          <w:rFonts w:ascii="Arial" w:eastAsia="Arial" w:hAnsi="Arial" w:cs="Arial"/>
+        </w:rPr>
+      </w:pPr>
+    </w:p>
+    <w:tbl>
+      <w:tblPr>
+        <w:tblStyle w:val="a3"/>
+        <w:tblW w:w="10206" w:type="dxa"/>
+        <w:tblInd w:w="0" w:type="dxa"/>
+        <w:tblBorders>
+          <w:top w:val="single" w:sz="4" w:space="0" w:color="auto"/>
+          <w:left w:val="single" w:sz="4" w:space="0" w:color="auto"/>
+          <w:bottom w:val="single" w:sz="4" w:space="0" w:color="auto"/>
+          <w:right w:val="single" w:sz="4" w:space="0" w:color="auto"/>
+          <w:insideH w:val="single" w:sz="4" w:space="0" w:color="auto"/>
+          <w:insideV w:val="single" w:sz="4" w:space="0" w:color="auto"/>
+        </w:tblBorders>
+        <w:tblLayout w:type="fixed"/>
+        <w:tblLook w:val="0000" w:firstRow="0" w:lastRow="0" w:firstColumn="0" w:lastColumn="0" w:noHBand="0" w:noVBand="0"/>
+      </w:tblPr>
+      <w:tblGrid>
+        <w:gridCol w:w="2552"/>
+        <w:gridCol w:w="7654"/>
+      </w:tblGrid>
+      <w:tr>
+        <w:tc>
+          <w:tcPr>
+            <w:tcW w:w="10206" w:type="dxa"/>
+            <w:gridSpan w:val="2"/>
+            <w:shd w:val="clear" w:color="auto" w:fill="D6E3BC" w:themeFill="accent3" w:themeFillTint="66"/>
+            <w:vAlign w:val="center"/>
+          </w:tcPr>
+          <w:p>
+            <w:pPr>
+              <w:jc w:val="center"/>
+              <w:rPr>
+                <w:rFonts w:ascii="Arial" w:eastAsia="Arial" w:hAnsi="Arial" w:cs="Arial"/>
+                <w:highlight w:val="lightGray"/>
+              </w:rPr>
+            </w:pPr>
+            <w:r>
+              <w:rPr>
+                <w:rFonts w:ascii="Arial" w:eastAsia="Arial" w:hAnsi="Arial" w:cs="Arial"/>
+                <w:b/>
+              </w:rPr>
+              <w:t>Identificación del Caso de Prueba</w:t>
+            </w:r>
+          </w:p>
+        </w:tc>
+      </w:tr>
+      <w:tr>
+        <w:trPr>
+          <w:trHeight w:val="270"/>
+        </w:trPr>
+        <w:tc>
+          <w:tcPr>
+            <w:tcW w:w="2552" w:type="dxa"/>
+            <w:shd w:val="clear" w:color="auto" w:fill="D6E3BC" w:themeFill="accent3" w:themeFillTint="66"/>
+            <w:vAlign w:val="center"/>
+          </w:tcPr>
+          <w:p>
+            <w:pPr>
+              <w:tabs>
+                <w:tab w:val="left" w:pos="140"/>
+              </w:tabs>
+              <w:jc w:val="center"/>
+              <w:rPr>
+                <w:rFonts w:ascii="Arial" w:eastAsia="Arial" w:hAnsi="Arial" w:cs="Arial"/>
+                <w:b/>
+              </w:rPr>
+            </w:pPr>
+            <w:r>
+              <w:rPr>
+                <w:rFonts w:ascii="Arial" w:eastAsia="Arial" w:hAnsi="Arial" w:cs="Arial"/>
+                <w:b/>
+              </w:rPr>
+              <w:t>Número de paso:</w:t>
+            </w:r>
+          </w:p>
+        </w:tc>
+        <w:tc>
+          <w:tcPr>
+            <w:tcW w:w="7654" w:type="dxa"/>
+            <w:vAlign w:val="center"/>
+          </w:tcPr>
+          <w:p>
+            <w:pPr>
+              <w:pBdr>
+                <w:top w:val="nil"/>
+                <w:left w:val="nil"/>
+                <w:bottom w:val="nil"/>
+                <w:right w:val="nil"/>
+                <w:between w:val="nil"/>
+              </w:pBdr>
+              <w:jc w:val="center"/>
+              <w:rPr>
+                <w:rFonts w:ascii="Arial" w:eastAsia="Arial" w:hAnsi="Arial" w:cs="Arial"/>
+                <w:color w:val="000000"/>
+              </w:rPr>
+            </w:pPr>
+            <w:r>
+              <w:rPr>
+                <w:rFonts w:ascii="Arial" w:eastAsia="Arial" w:hAnsi="Arial" w:cs="Arial"/>
+                <w:color w:val="000000"/>
+              </w:rPr>
+              <w:t>003</w:t>
+            </w:r>
+          </w:p>
+        </w:tc>
+      </w:tr>
+      <w:tr>
+        <w:trPr>
+          <w:trHeight w:val="270"/>
+        </w:trPr>
+        <w:tc>
+          <w:tcPr>
+            <w:tcW w:w="2552" w:type="dxa"/>
+            <w:shd w:val="clear" w:color="auto" w:fill="D6E3BC" w:themeFill="accent3" w:themeFillTint="66"/>
+            <w:vAlign w:val="center"/>
+          </w:tcPr>
+          <w:p>
+            <w:pPr>
+              <w:tabs>
+                <w:tab w:val="left" w:pos="140"/>
+              </w:tabs>
+              <w:jc w:val="center"/>
+              <w:rPr>
+                <w:rFonts w:ascii="Arial" w:eastAsia="Arial" w:hAnsi="Arial" w:cs="Arial"/>
+                <w:b/>
+              </w:rPr>
+            </w:pPr>
+            <w:r>
+              <w:rPr>
+                <w:rFonts w:ascii="Arial" w:eastAsia="Arial" w:hAnsi="Arial" w:cs="Arial"/>
+                <w:b/>
+              </w:rPr>
+              <w:t>Descripción del paso:</w:t>
+            </w:r>
+          </w:p>
+        </w:tc>
+        <w:tc>
+          <w:tcPr>
+            <w:tcW w:w="7654" w:type="dxa"/>
+            <w:vAlign w:val="center"/>
+          </w:tcPr>
+          <w:p>
+            <w:pPr>
+              <w:pBdr>
+                <w:top w:val="nil"/>
+                <w:left w:val="nil"/>
+                <w:bottom w:val="nil"/>
+                <w:right w:val="nil"/>
+                <w:between w:val="nil"/>
+              </w:pBdr>
+              <w:jc w:val="center"/>
+              <w:rPr>
+                <w:rFonts w:ascii="Arial" w:eastAsia="Arial" w:hAnsi="Arial" w:cs="Arial"/>
+                <w:color w:val="000000"/>
+              </w:rPr>
+            </w:pPr>
+            <w:r>
+              <w:rPr>
+                <w:rFonts w:ascii="Arial" w:eastAsia="Arial" w:hAnsi="Arial" w:cs="Arial"/>
+                <w:color w:val="000000"/>
+              </w:rPr>
+              <w:t xml:space="preserve">Pruebas de </w:t>
+            </w:r>
+            <w:proofErr w:type="spellStart"/>
+            <w:r>
+              <w:rPr>
+                <w:rFonts w:ascii="Arial" w:eastAsia="Arial" w:hAnsi="Arial" w:cs="Arial"/>
+                <w:color w:val="000000"/>
+              </w:rPr>
+              <w:t>responsive</w:t>
+            </w:r>
+            <w:proofErr w:type="spellEnd"/>
+            <w:r>
+              <w:rPr>
+                <w:rFonts w:ascii="Arial" w:eastAsia="Arial" w:hAnsi="Arial" w:cs="Arial"/>
+                <w:color w:val="000000"/>
+              </w:rPr>
+              <w:t xml:space="preserve"> </w:t>
+            </w:r>
+            <w:proofErr w:type="spellStart"/>
+            <w:r>
+              <w:rPr>
+                <w:rFonts w:ascii="Arial" w:eastAsia="Arial" w:hAnsi="Arial" w:cs="Arial"/>
+                <w:color w:val="000000"/>
+              </w:rPr>
+              <w:t>design</w:t>
+            </w:r>
+            <w:proofErr w:type="spellEnd"/>
+          </w:p>
+        </w:tc>
+      </w:tr>
+      <w:tr>
+        <w:trPr>
+          <w:trHeight w:val="270"/>
+        </w:trPr>
+        <w:tc>
+          <w:tcPr>
+            <w:tcW w:w="2552" w:type="dxa"/>
+            <w:shd w:val="clear" w:color="auto" w:fill="D6E3BC" w:themeFill="accent3" w:themeFillTint="66"/>
+            <w:vAlign w:val="center"/>
+          </w:tcPr>
+          <w:p>
+            <w:pPr>
+              <w:jc w:val="center"/>
+              <w:rPr>
+                <w:rFonts w:ascii="Arial" w:eastAsia="Arial" w:hAnsi="Arial" w:cs="Arial"/>
+                <w:b/>
+              </w:rPr>
+            </w:pPr>
+            <w:r>
+              <w:rPr>
+                <w:rFonts w:ascii="Arial" w:eastAsia="Arial" w:hAnsi="Arial" w:cs="Arial"/>
+                <w:b/>
+              </w:rPr>
+              <w:t>Resultado esperado:</w:t>
+            </w:r>
+          </w:p>
+        </w:tc>
+        <w:tc>
+          <w:tcPr>
+            <w:tcW w:w="7654" w:type="dxa"/>
+            <w:vAlign w:val="center"/>
+          </w:tcPr>
+          <w:p>
+            <w:pPr>
+              <w:pBdr>
+                <w:top w:val="nil"/>
+                <w:left w:val="nil"/>
+                <w:bottom w:val="nil"/>
+                <w:right w:val="nil"/>
+                <w:between w:val="nil"/>
+              </w:pBdr>
+              <w:jc w:val="center"/>
+              <w:rPr>
+                <w:rFonts w:ascii="Arial" w:eastAsia="Arial" w:hAnsi="Arial" w:cs="Arial"/>
+                <w:color w:val="000000"/>
+              </w:rPr>
+            </w:pPr>
+            <w:r>
+              <w:rPr>
+                <w:rFonts w:ascii="Arial" w:eastAsia="Arial" w:hAnsi="Arial" w:cs="Arial"/>
+                <w:color w:val="000000"/>
+              </w:rPr>
+              <w:t>La interfaz se adapta en diferentes resoluciones de dispositivos</w:t>
+            </w:r>
+          </w:p>
+        </w:tc>
+      </w:tr>
+      <w:tr>
+        <w:trPr>
+          <w:trHeight w:val="270"/>
+        </w:trPr>
+        <w:tc>
+          <w:tcPr>
+            <w:tcW w:w="2552" w:type="dxa"/>
+            <w:shd w:val="clear" w:color="auto" w:fill="D6E3BC" w:themeFill="accent3" w:themeFillTint="66"/>
+            <w:vAlign w:val="center"/>
+          </w:tcPr>
+          <w:p>
+            <w:pPr>
+              <w:jc w:val="center"/>
+              <w:rPr>
+                <w:rFonts w:ascii="Arial" w:eastAsia="Arial" w:hAnsi="Arial" w:cs="Arial"/>
+                <w:b/>
+              </w:rPr>
+            </w:pPr>
+            <w:r>
+              <w:rPr>
+                <w:rFonts w:ascii="Arial" w:eastAsia="Arial" w:hAnsi="Arial" w:cs="Arial"/>
+                <w:b/>
+              </w:rPr>
+              <w:t>Resultado real:</w:t>
+            </w:r>
+          </w:p>
+        </w:tc>
+        <w:tc>
+          <w:tcPr>
+            <w:tcW w:w="7654" w:type="dxa"/>
+            <w:vAlign w:val="center"/>
+          </w:tcPr>
+          <w:p>
+            <w:pPr>
+              <w:pBdr>
+                <w:top w:val="nil"/>
+                <w:left w:val="nil"/>
+                <w:bottom w:val="nil"/>
+                <w:right w:val="nil"/>
+                <w:between w:val="nil"/>
+              </w:pBdr>
+              <w:jc w:val="center"/>
+              <w:rPr>
+                <w:rFonts w:ascii="Arial" w:eastAsia="Arial" w:hAnsi="Arial" w:cs="Arial"/>
+                <w:color w:val="000000"/>
+              </w:rPr>
+            </w:pPr>
+            <w:r>
+              <w:rPr>
+                <w:rFonts w:ascii="Arial" w:eastAsia="Arial" w:hAnsi="Arial" w:cs="Arial"/>
+                <w:color w:val="000000"/>
+              </w:rPr>
+              <w:t>La interfaz solo se adapta a la resolución de laptops y computadoras</w:t>
+            </w:r>
+          </w:p>
+        </w:tc>
+      </w:tr>
+      <w:tr>
+        <w:trPr>
+          <w:trHeight w:val="270"/>
+        </w:trPr>
+        <w:tc>
+          <w:tcPr>
+            <w:tcW w:w="2552" w:type="dxa"/>
+            <w:shd w:val="clear" w:color="auto" w:fill="D6E3BC" w:themeFill="accent3" w:themeFillTint="66"/>
+            <w:vAlign w:val="center"/>
+          </w:tcPr>
+          <w:p>
+            <w:pPr>
+              <w:jc w:val="center"/>
+              <w:rPr>
+                <w:rFonts w:ascii="Arial" w:eastAsia="Arial" w:hAnsi="Arial" w:cs="Arial"/>
+                <w:b/>
+              </w:rPr>
+            </w:pPr>
+            <w:r>
+              <w:rPr>
+                <w:rFonts w:ascii="Arial" w:eastAsia="Arial" w:hAnsi="Arial" w:cs="Arial"/>
+                <w:b/>
+              </w:rPr>
+              <w:t>Aprobado:</w:t>
+            </w:r>
+          </w:p>
+        </w:tc>
+        <w:tc>
+          <w:tcPr>
+            <w:tcW w:w="7654" w:type="dxa"/>
+            <w:vAlign w:val="center"/>
+          </w:tcPr>
+          <w:p>
+            <w:pPr>
+              <w:pBdr>
+                <w:top w:val="nil"/>
+                <w:left w:val="nil"/>
+                <w:bottom w:val="nil"/>
+                <w:right w:val="nil"/>
+                <w:between w:val="nil"/>
+              </w:pBdr>
+              <w:jc w:val="center"/>
+              <w:rPr>
+                <w:rFonts w:ascii="Arial" w:eastAsia="Arial" w:hAnsi="Arial" w:cs="Arial"/>
+                <w:color w:val="000000"/>
+              </w:rPr>
+            </w:pPr>
+            <w:r>
+              <w:rPr>
+                <w:rFonts w:ascii="Arial" w:eastAsia="Arial" w:hAnsi="Arial" w:cs="Arial"/>
+                <w:color w:val="000000"/>
+              </w:rPr>
+              <w:t>No</w:t>
+            </w:r>
+          </w:p>
+        </w:tc>
+      </w:tr>
+    </w:tbl>
+    <w:p>
+      <w:pPr>
+        <w:rPr>
+          <w:rFonts w:ascii="Arial" w:eastAsia="Arial" w:hAnsi="Arial" w:cs="Arial"/>
+        </w:rPr>
+      </w:pPr>
+    </w:p>
+    <w:p>
+      <w:pPr>
+        <w:rPr>
+          <w:rFonts w:ascii="Arial" w:eastAsia="Arial" w:hAnsi="Arial" w:cs="Arial"/>
+          <w:b/>
+        </w:rPr>
+      </w:pPr>
+      <w:r>
+        <w:rPr>
+          <w:rFonts w:ascii="Arial" w:eastAsia="Arial" w:hAnsi="Arial" w:cs="Arial"/>
+          <w:b/>
+        </w:rPr>
+        <w:t>Dispositivo móvil vertical</w:t>
+      </w:r>
+    </w:p>
+    <w:p>
+      <w:pPr>
+        <w:rPr>
+          <w:rFonts w:ascii="Arial" w:eastAsia="Arial" w:hAnsi="Arial" w:cs="Arial"/>
+        </w:rPr>
+      </w:pPr>
+      <w:r>
+        <w:rPr>
+          <w:noProof/>
+          <w:lang w:val="en-US" w:eastAsia="en-US"/>
+        </w:rPr>
+        <w:drawing>
+          <wp:inline distT="0" distB="0" distL="0" distR="0" wp14:anchorId="4C4EAA44" wp14:editId="2D2EC310">
+            <wp:extent cx="1730226" cy="2750820"/>
+            <wp:effectExtent l="0" t="0" r="3810" b="0"/>
+            <wp:docPr id="13" name="Imagen 13"/>
+            <wp:cNvGraphicFramePr>
+              <a:graphicFrameLocks xmlns:a="http://schemas.openxmlformats.org/drawingml/2006/main" noChangeAspect="1"/>
+            </wp:cNvGraphicFramePr>
+            <a:graphic xmlns:a="http://schemas.openxmlformats.org/drawingml/2006/main">
+              <a:graphicData uri="http://schemas.openxmlformats.org/drawingml/2006/picture">
+                <pic:pic xmlns:pic="http://schemas.openxmlformats.org/drawingml/2006/picture">
+                  <pic:nvPicPr>
+                    <pic:cNvPr id="1" name=""/>
+                    <pic:cNvPicPr/>
+                  </pic:nvPicPr>
+                  <pic:blipFill>
+                    <a:blip r:embed="rId12"/>
+                    <a:stretch>
+                      <a:fillRect/>
+                    </a:stretch>
+                  </pic:blipFill>
+                  <pic:spPr>
+                    <a:xfrm>
+                      <a:off x="0" y="0"/>
+                      <a:ext cx="1736814" cy="2761294"/>
+                    </a:xfrm>
+                    <a:prstGeom prst="rect">
+                      <a:avLst/>
+                    </a:prstGeom>
+                  </pic:spPr>
+                </pic:pic>
+              </a:graphicData>
+            </a:graphic>
+          </wp:inline>
+        </w:drawing>
+      </w:r>
+    </w:p>
+    <w:p>
+      <w:pPr>
+        <w:rPr>
+          <w:rFonts w:ascii="Arial" w:eastAsia="Arial" w:hAnsi="Arial" w:cs="Arial"/>
+          <w:b/>
+        </w:rPr>
+      </w:pPr>
+    </w:p>
+    <w:p>
+      <w:pPr>
+        <w:rPr>
+          <w:rFonts w:ascii="Arial" w:eastAsia="Arial" w:hAnsi="Arial" w:cs="Arial"/>
+          <w:b/>
+        </w:rPr>
+      </w:pPr>
+      <w:r>
+        <w:rPr>
+          <w:rFonts w:ascii="Arial" w:eastAsia="Arial" w:hAnsi="Arial" w:cs="Arial"/>
+          <w:b/>
+        </w:rPr>
+        <w:t>Dispositivo móvil horizontal</w:t>
+      </w:r>
+    </w:p>
+    <w:p>
+      <w:pPr>
+        <w:rPr>
+          <w:rFonts w:ascii="Arial" w:eastAsia="Arial" w:hAnsi="Arial" w:cs="Arial"/>
+        </w:rPr>
+      </w:pPr>
+      <w:r>
+        <w:rPr>
+          <w:noProof/>
+          <w:lang w:val="en-US" w:eastAsia="en-US"/>
+        </w:rPr>
+        <w:drawing>
+          <wp:inline distT="0" distB="0" distL="0" distR="0" wp14:anchorId="6037EDC6" wp14:editId="15BB0C1C">
+            <wp:extent cx="3750898" cy="2346960"/>
+            <wp:effectExtent l="0" t="0" r="2540" b="0"/>
+            <wp:docPr id="14" name="Imagen 14"/>
+            <wp:cNvGraphicFramePr>
+              <a:graphicFrameLocks xmlns:a="http://schemas.openxmlformats.org/drawingml/2006/main" noChangeAspect="1"/>
+            </wp:cNvGraphicFramePr>
+            <a:graphic xmlns:a="http://schemas.openxmlformats.org/drawingml/2006/main">
+              <a:graphicData uri="http://schemas.openxmlformats.org/drawingml/2006/picture">
+                <pic:pic xmlns:pic="http://schemas.openxmlformats.org/drawingml/2006/picture">
+                  <pic:nvPicPr>
+                    <pic:cNvPr id="1" name=""/>
+                    <pic:cNvPicPr/>
+                  </pic:nvPicPr>
+                  <pic:blipFill>
+                    <a:blip r:embed="rId13"/>
+                    <a:stretch>
+                      <a:fillRect/>
+                    </a:stretch>
+                  </pic:blipFill>
+                  <pic:spPr>
+                    <a:xfrm>
+                      <a:off x="0" y="0"/>
+                      <a:ext cx="3761757" cy="2353754"/>
+                    </a:xfrm>
+                    <a:prstGeom prst="rect">
+                      <a:avLst/>
+                    </a:prstGeom>
+                  </pic:spPr>
+                </pic:pic>
+              </a:graphicData>
+            </a:graphic>
+          </wp:inline>
+        </w:drawing>
+      </w:r>
+    </w:p>
+    <w:p>
+      <w:pPr>
+        <w:rPr>
+          <w:rFonts w:ascii="Arial" w:eastAsia="Arial" w:hAnsi="Arial" w:cs="Arial"/>
+        </w:rPr>
+      </w:pPr>
+    </w:p>
+    <w:p>
+      <w:pPr>
+        <w:rPr>
+          <w:rFonts w:ascii="Arial" w:eastAsia="Arial" w:hAnsi="Arial" w:cs="Arial"/>
+        </w:rPr>
+      </w:pPr>
+    </w:p>
+    <w:p>
+      <w:pPr>
+        <w:rPr>
+          <w:rFonts w:ascii="Arial" w:eastAsia="Arial" w:hAnsi="Arial" w:cs="Arial"/>
+          <w:b/>
+        </w:rPr>
+      </w:pPr>
+      <w:r>
+        <w:rPr>
+          <w:rFonts w:ascii="Arial" w:eastAsia="Arial" w:hAnsi="Arial" w:cs="Arial"/>
+          <w:b/>
+        </w:rPr>
+        <w:lastRenderedPageBreak/>
+        <w:t>Tablet vertical</w:t>
+      </w:r>
+    </w:p>
+    <w:p>
+      <w:pPr>
+        <w:rPr>
+          <w:rFonts w:ascii="Arial" w:eastAsia="Arial" w:hAnsi="Arial" w:cs="Arial"/>
+        </w:rPr>
+      </w:pPr>
+      <w:r>
+        <w:rPr>
+          <w:noProof/>
+          <w:lang w:val="en-US" w:eastAsia="en-US"/>
+        </w:rPr>
+        <w:drawing>
+          <wp:inline distT="0" distB="0" distL="0" distR="0" wp14:anchorId="37CE1D8D" wp14:editId="0B397328">
+            <wp:extent cx="2468880" cy="3320217"/>
+            <wp:effectExtent l="0" t="0" r="7620" b="0"/>
+            <wp:docPr id="15" name="Imagen 15"/>
+            <wp:cNvGraphicFramePr>
+              <a:graphicFrameLocks xmlns:a="http://schemas.openxmlformats.org/drawingml/2006/main" noChangeAspect="1"/>
+            </wp:cNvGraphicFramePr>
+            <a:graphic xmlns:a="http://schemas.openxmlformats.org/drawingml/2006/main">
+              <a:graphicData uri="http://schemas.openxmlformats.org/drawingml/2006/picture">
+                <pic:pic xmlns:pic="http://schemas.openxmlformats.org/drawingml/2006/picture">
+                  <pic:nvPicPr>
+                    <pic:cNvPr id="1" name=""/>
+                    <pic:cNvPicPr/>
+                  </pic:nvPicPr>
+                  <pic:blipFill>
+                    <a:blip r:embed="rId14"/>
+                    <a:stretch>
+                      <a:fillRect/>
+                    </a:stretch>
+                  </pic:blipFill>
+                  <pic:spPr>
+                    <a:xfrm>
+                      <a:off x="0" y="0"/>
+                      <a:ext cx="2501062" cy="3363496"/>
+                    </a:xfrm>
+                    <a:prstGeom prst="rect">
+                      <a:avLst/>
+                    </a:prstGeom>
+                  </pic:spPr>
+                </pic:pic>
+              </a:graphicData>
+            </a:graphic>
+          </wp:inline>
+        </w:drawing>
+      </w:r>
+    </w:p>
+    <w:p>
+      <w:pPr>
+        <w:rPr>
+          <w:rFonts w:ascii="Arial" w:eastAsia="Arial" w:hAnsi="Arial" w:cs="Arial"/>
+        </w:rPr>
+      </w:pPr>
+    </w:p>
+    <w:tbl>
+      <w:tblPr>
+        <w:tblStyle w:val="a3"/>
+        <w:tblW w:w="10206" w:type="dxa"/>
+        <w:tblInd w:w="0" w:type="dxa"/>
+        <w:tblBorders>
+          <w:top w:val="single" w:sz="4" w:space="0" w:color="auto"/>
+          <w:left w:val="single" w:sz="4" w:space="0" w:color="auto"/>
+          <w:bottom w:val="single" w:sz="4" w:space="0" w:color="auto"/>
+          <w:right w:val="single" w:sz="4" w:space="0" w:color="auto"/>
+          <w:insideH w:val="single" w:sz="4" w:space="0" w:color="auto"/>
+          <w:insideV w:val="single" w:sz="4" w:space="0" w:color="auto"/>
+        </w:tblBorders>
+        <w:tblLayout w:type="fixed"/>
+        <w:tblLook w:val="0000" w:firstRow="0" w:lastRow="0" w:firstColumn="0" w:lastColumn="0" w:noHBand="0" w:noVBand="0"/>
+      </w:tblPr>
+      <w:tblGrid>
+        <w:gridCol w:w="2552"/>
+        <w:gridCol w:w="7654"/>
+      </w:tblGrid>
+      <w:tr>
+        <w:tc>
+          <w:tcPr>
+            <w:tcW w:w="10206" w:type="dxa"/>
+            <w:gridSpan w:val="2"/>
+            <w:shd w:val="clear" w:color="auto" w:fill="D6E3BC" w:themeFill="accent3" w:themeFillTint="66"/>
+            <w:vAlign w:val="center"/>
+          </w:tcPr>
+          <w:p>
+            <w:pPr>
+              <w:jc w:val="center"/>
+              <w:rPr>
+                <w:rFonts w:ascii="Arial" w:eastAsia="Arial" w:hAnsi="Arial" w:cs="Arial"/>
+                <w:highlight w:val="lightGray"/>
+              </w:rPr>
+            </w:pPr>
+            <w:r>
+              <w:rPr>
+                <w:rFonts w:ascii="Arial" w:eastAsia="Arial" w:hAnsi="Arial" w:cs="Arial"/>
+                <w:b/>
+              </w:rPr>
+              <w:t>Identificación del Caso de Prueba</w:t>
+            </w:r>
+          </w:p>
+        </w:tc>
+      </w:tr>
+      <w:tr>
+        <w:trPr>
+          <w:trHeight w:val="270"/>
+        </w:trPr>
+        <w:tc>
+          <w:tcPr>
+            <w:tcW w:w="2552" w:type="dxa"/>
+            <w:shd w:val="clear" w:color="auto" w:fill="D6E3BC" w:themeFill="accent3" w:themeFillTint="66"/>
+            <w:vAlign w:val="center"/>
+          </w:tcPr>
+          <w:p>
+            <w:pPr>
+              <w:tabs>
+                <w:tab w:val="left" w:pos="140"/>
+              </w:tabs>
+              <w:jc w:val="center"/>
+              <w:rPr>
+                <w:rFonts w:ascii="Arial" w:eastAsia="Arial" w:hAnsi="Arial" w:cs="Arial"/>
+                <w:b/>
+              </w:rPr>
+            </w:pPr>
+            <w:r>
+              <w:rPr>
+                <w:rFonts w:ascii="Arial" w:eastAsia="Arial" w:hAnsi="Arial" w:cs="Arial"/>
+                <w:b/>
+              </w:rPr>
+              <w:t>Número de paso:</w:t>
+            </w:r>
+          </w:p>
+        </w:tc>
+        <w:tc>
+          <w:tcPr>
+            <w:tcW w:w="7654" w:type="dxa"/>
+            <w:vAlign w:val="center"/>
+          </w:tcPr>
+          <w:p>
+            <w:pPr>
+              <w:pBdr>
+                <w:top w:val="nil"/>
+                <w:left w:val="nil"/>
+                <w:bottom w:val="nil"/>
+                <w:right w:val="nil"/>
+                <w:between w:val="nil"/>
+              </w:pBdr>
+              <w:jc w:val="center"/>
+              <w:rPr>
+                <w:rFonts w:ascii="Arial" w:eastAsia="Arial" w:hAnsi="Arial" w:cs="Arial"/>
+                <w:color w:val="000000"/>
+              </w:rPr>
+            </w:pPr>
+            <w:r>
+              <w:rPr>
+                <w:rFonts w:ascii="Arial" w:eastAsia="Arial" w:hAnsi="Arial" w:cs="Arial"/>
+                <w:color w:val="000000"/>
+              </w:rPr>
+              <w:t>004</w:t>
+            </w:r>
+          </w:p>
+        </w:tc>
+      </w:tr>
+      <w:tr>
+        <w:trPr>
+          <w:trHeight w:val="270"/>
+        </w:trPr>
+        <w:tc>
+          <w:tcPr>
+            <w:tcW w:w="2552" w:type="dxa"/>
+            <w:shd w:val="clear" w:color="auto" w:fill="D6E3BC" w:themeFill="accent3" w:themeFillTint="66"/>
+            <w:vAlign w:val="center"/>
+          </w:tcPr>
+          <w:p>
+            <w:pPr>
+              <w:tabs>
+                <w:tab w:val="left" w:pos="140"/>
+              </w:tabs>
+              <w:jc w:val="center"/>
+              <w:rPr>
+                <w:rFonts w:ascii="Arial" w:eastAsia="Arial" w:hAnsi="Arial" w:cs="Arial"/>
+                <w:b/>
+              </w:rPr>
+            </w:pPr>
+            <w:r>
+              <w:rPr>
+                <w:rFonts w:ascii="Arial" w:eastAsia="Arial" w:hAnsi="Arial" w:cs="Arial"/>
+                <w:b/>
+              </w:rPr>
+              <w:t>Descripción del paso:</w:t>
+            </w:r>
+          </w:p>
+        </w:tc>
+        <w:tc>
+          <w:tcPr>
+            <w:tcW w:w="7654" w:type="dxa"/>
+            <w:vAlign w:val="center"/>
+          </w:tcPr>
+          <w:p>
+            <w:pPr>
+              <w:pBdr>
+                <w:top w:val="nil"/>
+                <w:left w:val="nil"/>
+                <w:bottom w:val="nil"/>
+                <w:right w:val="nil"/>
+                <w:between w:val="nil"/>
+              </w:pBdr>
+              <w:jc w:val="center"/>
+              <w:rPr>
+                <w:rFonts w:ascii="Arial" w:eastAsia="Arial" w:hAnsi="Arial" w:cs="Arial"/>
+                <w:color w:val="000000"/>
+              </w:rPr>
+            </w:pPr>
+            <w:r>
+              <w:rPr>
+                <w:rFonts w:ascii="Arial" w:eastAsia="Arial" w:hAnsi="Arial" w:cs="Arial"/>
+                <w:color w:val="000000"/>
+              </w:rPr>
+              <w:t>Pruebas de usabilidad</w:t>
+            </w:r>
+          </w:p>
+        </w:tc>
+      </w:tr>
+      <w:tr>
+        <w:trPr>
+          <w:trHeight w:val="270"/>
+        </w:trPr>
+        <w:tc>
+          <w:tcPr>
+            <w:tcW w:w="2552" w:type="dxa"/>
+            <w:shd w:val="clear" w:color="auto" w:fill="D6E3BC" w:themeFill="accent3" w:themeFillTint="66"/>
+            <w:vAlign w:val="center"/>
+          </w:tcPr>
+          <w:p>
+            <w:pPr>
+              <w:jc w:val="center"/>
+              <w:rPr>
+                <w:rFonts w:ascii="Arial" w:eastAsia="Arial" w:hAnsi="Arial" w:cs="Arial"/>
+                <w:b/>
+              </w:rPr>
+            </w:pPr>
+            <w:r>
+              <w:rPr>
+                <w:rFonts w:ascii="Arial" w:eastAsia="Arial" w:hAnsi="Arial" w:cs="Arial"/>
+                <w:b/>
+              </w:rPr>
+              <w:t>Resultado esperado:</w:t>
+            </w:r>
+          </w:p>
+        </w:tc>
+        <w:tc>
+          <w:tcPr>
+            <w:tcW w:w="7654" w:type="dxa"/>
+            <w:vAlign w:val="center"/>
+          </w:tcPr>
+          <w:p>
+            <w:pPr>
+              <w:pBdr>
+                <w:top w:val="nil"/>
+                <w:left w:val="nil"/>
+                <w:bottom w:val="nil"/>
+                <w:right w:val="nil"/>
+                <w:between w:val="nil"/>
+              </w:pBdr>
+              <w:jc w:val="center"/>
+              <w:rPr>
+                <w:rFonts w:ascii="Arial" w:eastAsia="Arial" w:hAnsi="Arial" w:cs="Arial"/>
+                <w:color w:val="000000"/>
+              </w:rPr>
+            </w:pPr>
+            <w:r>
+              <w:rPr>
+                <w:rFonts w:ascii="Arial" w:eastAsia="Arial" w:hAnsi="Arial" w:cs="Arial"/>
+                <w:color w:val="000000"/>
+              </w:rPr>
+              <w:t>La interfaz debe presentar facilidad de navegación, correctamente disposición de los elementos, los textos deben ser legibles y debe presentar claridad de los iconos</w:t>
+            </w:r>
+          </w:p>
+        </w:tc>
+      </w:tr>
+      <w:tr>
+        <w:trPr>
+          <w:trHeight w:val="270"/>
+        </w:trPr>
+        <w:tc>
+          <w:tcPr>
+            <w:tcW w:w="2552" w:type="dxa"/>
+            <w:shd w:val="clear" w:color="auto" w:fill="D6E3BC" w:themeFill="accent3" w:themeFillTint="66"/>
+            <w:vAlign w:val="center"/>
+          </w:tcPr>
+          <w:p>
+            <w:pPr>
+              <w:jc w:val="center"/>
+              <w:rPr>
+                <w:rFonts w:ascii="Arial" w:eastAsia="Arial" w:hAnsi="Arial" w:cs="Arial"/>
+                <w:b/>
+              </w:rPr>
+            </w:pPr>
+            <w:r>
+              <w:rPr>
+                <w:rFonts w:ascii="Arial" w:eastAsia="Arial" w:hAnsi="Arial" w:cs="Arial"/>
+                <w:b/>
+              </w:rPr>
+              <w:t>Resultado real:</w:t>
+            </w:r>
+          </w:p>
+        </w:tc>
+        <w:tc>
+          <w:tcPr>
+            <w:tcW w:w="7654" w:type="dxa"/>
+            <w:vAlign w:val="center"/>
+          </w:tcPr>
+          <w:p>
+            <w:pPr>
+              <w:pBdr>
+                <w:top w:val="nil"/>
+                <w:left w:val="nil"/>
+                <w:bottom w:val="nil"/>
+                <w:right w:val="nil"/>
+                <w:between w:val="nil"/>
+              </w:pBdr>
+              <w:jc w:val="center"/>
+              <w:rPr>
+                <w:rFonts w:ascii="Arial" w:eastAsia="Arial" w:hAnsi="Arial" w:cs="Arial"/>
+                <w:color w:val="000000"/>
+              </w:rPr>
+            </w:pPr>
+            <w:r>
+              <w:rPr>
+                <w:rFonts w:ascii="Arial" w:eastAsia="Arial" w:hAnsi="Arial" w:cs="Arial"/>
+                <w:color w:val="000000"/>
+              </w:rPr>
+              <w:t>Se verifica una correcta facilidad en el uso de la interfaz</w:t>
+            </w:r>
+          </w:p>
+        </w:tc>
+      </w:tr>
+      <w:tr>
+        <w:trPr>
+          <w:trHeight w:val="270"/>
+        </w:trPr>
+        <w:tc>
+          <w:tcPr>
+            <w:tcW w:w="2552" w:type="dxa"/>
+            <w:shd w:val="clear" w:color="auto" w:fill="D6E3BC" w:themeFill="accent3" w:themeFillTint="66"/>
+            <w:vAlign w:val="center"/>
+          </w:tcPr>
+          <w:p>
+            <w:pPr>
+              <w:jc w:val="center"/>
+              <w:rPr>
+                <w:rFonts w:ascii="Arial" w:eastAsia="Arial" w:hAnsi="Arial" w:cs="Arial"/>
+                <w:b/>
+              </w:rPr>
+            </w:pPr>
+            <w:r>
+              <w:rPr>
+                <w:rFonts w:ascii="Arial" w:eastAsia="Arial" w:hAnsi="Arial" w:cs="Arial"/>
+                <w:b/>
+              </w:rPr>
+              <w:t>Aprobado:</w:t>
+            </w:r>
+          </w:p>
+        </w:tc>
+        <w:tc>
+          <w:tcPr>
+            <w:tcW w:w="7654" w:type="dxa"/>
+            <w:vAlign w:val="center"/>
+          </w:tcPr>
+          <w:p>
+            <w:pPr>
+              <w:pBdr>
+                <w:top w:val="nil"/>
+                <w:left w:val="nil"/>
+                <w:bottom w:val="nil"/>
+                <w:right w:val="nil"/>
+                <w:between w:val="nil"/>
+              </w:pBdr>
+              <w:jc w:val="center"/>
+              <w:rPr>
+                <w:rFonts w:ascii="Arial" w:eastAsia="Arial" w:hAnsi="Arial" w:cs="Arial"/>
+                <w:color w:val="000000"/>
+              </w:rPr>
+            </w:pPr>
+            <w:r>
+              <w:rPr>
+                <w:rFonts w:ascii="Arial" w:eastAsia="Arial" w:hAnsi="Arial" w:cs="Arial"/>
+                <w:color w:val="000000"/>
+              </w:rPr>
+              <w:t>Sí</w:t>
+            </w:r>
+          </w:p>
+        </w:tc>
+      </w:tr>
+    </w:tbl>
+    <w:p>
+      <w:pPr>
+        <w:rPr>
+          <w:rFonts w:ascii="Arial" w:eastAsia="Arial" w:hAnsi="Arial" w:cs="Arial"/>
+        </w:rPr>
+      </w:pPr>
       <w:bookmarkStart w:id="1" w:name="_GoBack"/>
       <w:bookmarkEnd w:id="1"/>
     </w:p>
     <w:sectPr>
-      <w:headerReference w:type="default" r:id="rId11"/>
+      <w:headerReference w:type="default" r:id="rId15"/>
       <w:type w:val="continuous"/>
       <w:pgSz w:w="12242" w:h="15842"/>
       <w:pgMar w:top="1418" w:right="1077" w:bottom="1418" w:left="1077" w:header="720" w:footer="0" w:gutter="0"/>
@@ -3688,6 +7005,34 @@
 </file>
 
 <file path=word/header2.xml><?xml version="1.0" encoding="utf-8"?>
+<w:hdr xmlns:wpc="http://schemas.microsoft.com/office/word/2010/wordprocessingCanvas" xmlns:cx="http://schemas.microsoft.com/office/drawing/2014/chartex" xmlns:mc="http://schemas.openxmlformats.org/markup-compatibility/2006" xmlns:o="urn:schemas-microsoft-com:office:office" xmlns:r="http://schemas.openxmlformats.org/officeDocument/2006/relationships" xmlns:m="http://schemas.openxmlformats.org/officeDocument/2006/math" xmlns:v="urn:schemas-microsoft-com:vml" xmlns:wp14="http://schemas.microsoft.com/office/word/2010/wordprocessingDrawing" xmlns:wp="http://schemas.openxmlformats.org/drawingml/2006/wordprocessingDrawing" xmlns:w10="urn:schemas-microsoft-com:office:word" xmlns:w="http://schemas.openxmlformats.org/wordprocessingml/2006/main" xmlns:w14="http://schemas.microsoft.com/office/word/2010/wordml" xmlns:w15="http://schemas.microsoft.com/office/word/2012/wordml" xmlns:w16se="http://schemas.microsoft.com/office/word/2015/wordml/symex" xmlns:wpg="http://schemas.microsoft.com/office/word/2010/wordprocessingGroup" xmlns:wpi="http://schemas.microsoft.com/office/word/2010/wordprocessingInk" xmlns:wne="http://schemas.microsoft.com/office/word/2006/wordml" xmlns:wps="http://schemas.microsoft.com/office/word/2010/wordprocessingShape" mc:Ignorable="w14 w15 w16se wp14">
+  <w:p>
+    <w:pPr>
+      <w:pStyle w:val="Encabezado"/>
+    </w:pPr>
+  </w:p>
+  <w:p>
+    <w:pPr>
+      <w:pBdr>
+        <w:top w:val="nil"/>
+        <w:left w:val="nil"/>
+        <w:bottom w:val="nil"/>
+        <w:right w:val="nil"/>
+        <w:between w:val="nil"/>
+      </w:pBdr>
+      <w:tabs>
+        <w:tab w:val="center" w:pos="4252"/>
+        <w:tab w:val="right" w:pos="8504"/>
+      </w:tabs>
+      <w:rPr>
+        <w:color w:val="000000"/>
+      </w:rPr>
+    </w:pPr>
+  </w:p>
+</w:hdr>
+</file>
+
+<file path=word/header3.xml><?xml version="1.0" encoding="utf-8"?>
 <w:hdr xmlns:wpc="http://schemas.microsoft.com/office/word/2010/wordprocessingCanvas" xmlns:cx="http://schemas.microsoft.com/office/drawing/2014/chartex" xmlns:mc="http://schemas.openxmlformats.org/markup-compatibility/2006" xmlns:o="urn:schemas-microsoft-com:office:office" xmlns:r="http://schemas.openxmlformats.org/officeDocument/2006/relationships" xmlns:m="http://schemas.openxmlformats.org/officeDocument/2006/math" xmlns:v="urn:schemas-microsoft-com:vml" xmlns:wp14="http://schemas.microsoft.com/office/word/2010/wordprocessingDrawing" xmlns:wp="http://schemas.openxmlformats.org/drawingml/2006/wordprocessingDrawing" xmlns:w10="urn:schemas-microsoft-com:office:word" xmlns:w="http://schemas.openxmlformats.org/wordprocessingml/2006/main" xmlns:w14="http://schemas.microsoft.com/office/word/2010/wordml" xmlns:w15="http://schemas.microsoft.com/office/word/2012/wordml" xmlns:w16se="http://schemas.microsoft.com/office/word/2015/wordml/symex" xmlns:wpg="http://schemas.microsoft.com/office/word/2010/wordprocessingGroup" xmlns:wpi="http://schemas.microsoft.com/office/word/2010/wordprocessingInk" xmlns:wne="http://schemas.microsoft.com/office/word/2006/wordml" xmlns:wps="http://schemas.microsoft.com/office/word/2010/wordprocessingShape" mc:Ignorable="w14 w15 w16se wp14">
   <w:p>
     <w:pPr>

</xml_diff>

<commit_message>
Se actualiza SGDC_DVUI.docx: Pruebas de UI de Req 08 mostrar promociones
</commit_message>
<xml_diff>
--- a/Desarrollo/SGDC/Documentos/DocumentosPruebas/PruebasDiseñoUI/SGDC_DVUI.docx
+++ b/Desarrollo/SGDC/Documentos/DocumentosPruebas/PruebasDiseñoUI/SGDC_DVUI.docx
@@ -27,7 +27,23 @@
           <w:sz w:val="52"/>
           <w:szCs w:val="52"/>
         </w:rPr>
-        <w:t>Documento de Verificación de UI</w:t>
+        <w:t xml:space="preserve">Documento de </w:t>
+      </w:r>
+      <w:r>
+        <w:rPr>
+          <w:b/>
+          <w:sz w:val="52"/>
+          <w:szCs w:val="52"/>
+        </w:rPr>
+        <w:t>Verificación de</w:t>
+      </w:r>
+      <w:r>
+        <w:rPr>
+          <w:b/>
+          <w:sz w:val="52"/>
+          <w:szCs w:val="52"/>
+        </w:rPr>
+        <w:t xml:space="preserve"> UI</w:t>
       </w:r>
     </w:p>
     <w:p>
@@ -140,7 +156,16 @@
         <w:spacing w:before="240" w:after="240"/>
       </w:pPr>
       <w:r>
-        <w:t>31 de mayo de 2023</w:t>
+        <w:t>31</w:t>
+      </w:r>
+      <w:r>
+        <w:t xml:space="preserve"> de </w:t>
+      </w:r>
+      <w:r>
+        <w:t>mayo</w:t>
+      </w:r>
+      <w:r>
+        <w:t xml:space="preserve"> de 2023</w:t>
       </w:r>
     </w:p>
     <w:p>
@@ -1609,7 +1634,14 @@
                 <w:rFonts w:ascii="Arial" w:eastAsia="Arial" w:hAnsi="Arial" w:cs="Arial"/>
                 <w:b/>
               </w:rPr>
-              <w:t>Error 02</w:t>
+              <w:t>Error</w:t>
+            </w:r>
+            <w:r>
+              <w:rPr>
+                <w:rFonts w:ascii="Arial" w:eastAsia="Arial" w:hAnsi="Arial" w:cs="Arial"/>
+                <w:b/>
+              </w:rPr>
+              <w:t xml:space="preserve"> 02</w:t>
             </w:r>
           </w:p>
         </w:tc>
@@ -1952,7 +1984,14 @@
                 <w:rFonts w:ascii="Arial" w:eastAsia="Arial" w:hAnsi="Arial" w:cs="Arial"/>
                 <w:b/>
               </w:rPr>
-              <w:t>Error 03</w:t>
+              <w:t>Error</w:t>
+            </w:r>
+            <w:r>
+              <w:rPr>
+                <w:rFonts w:ascii="Arial" w:eastAsia="Arial" w:hAnsi="Arial" w:cs="Arial"/>
+                <w:b/>
+              </w:rPr>
+              <w:t xml:space="preserve"> 03</w:t>
             </w:r>
           </w:p>
         </w:tc>
@@ -3415,7 +3454,14 @@
                 <w:rFonts w:ascii="Arial" w:eastAsia="Arial" w:hAnsi="Arial" w:cs="Arial"/>
                 <w:color w:val="000000"/>
               </w:rPr>
-              <w:t>Pruebas de usabilidad</w:t>
+              <w:t xml:space="preserve">Pruebas de </w:t>
+            </w:r>
+            <w:r>
+              <w:rPr>
+                <w:rFonts w:ascii="Arial" w:eastAsia="Arial" w:hAnsi="Arial" w:cs="Arial"/>
+                <w:color w:val="000000"/>
+              </w:rPr>
+              <w:t>usabilidad</w:t>
             </w:r>
           </w:p>
         </w:tc>
@@ -3870,7 +3916,15 @@
                 <w:b/>
                 <w:color w:val="000000"/>
               </w:rPr>
-              <w:t>Verificación de diseño UI de la página para registrar usuario</w:t>
+              <w:t xml:space="preserve">Verificación de diseño UI de la página para </w:t>
+            </w:r>
+            <w:r>
+              <w:rPr>
+                <w:rFonts w:ascii="Arial" w:eastAsia="Arial" w:hAnsi="Arial" w:cs="Arial"/>
+                <w:b/>
+                <w:color w:val="000000"/>
+              </w:rPr>
+              <w:t>registrar usuario</w:t>
             </w:r>
           </w:p>
         </w:tc>
@@ -6924,11 +6978,2375 @@
           <w:rFonts w:ascii="Arial" w:eastAsia="Arial" w:hAnsi="Arial" w:cs="Arial"/>
         </w:rPr>
       </w:pPr>
-      <w:bookmarkStart w:id="1" w:name="_GoBack"/>
-      <w:bookmarkEnd w:id="1"/>
+    </w:p>
+    <w:p>
+      <w:pPr>
+        <w:rPr>
+          <w:rFonts w:ascii="Arial" w:eastAsia="Arial" w:hAnsi="Arial" w:cs="Arial"/>
+        </w:rPr>
+      </w:pPr>
+      <w:r>
+        <w:rPr>
+          <w:rFonts w:ascii="Arial" w:eastAsia="Arial" w:hAnsi="Arial" w:cs="Arial"/>
+        </w:rPr>
+        <w:br w:type="page"/>
+      </w:r>
+    </w:p>
+    <w:tbl>
+      <w:tblPr>
+        <w:tblStyle w:val="a"/>
+        <w:tblW w:w="10078" w:type="dxa"/>
+        <w:tblInd w:w="0" w:type="dxa"/>
+        <w:tblBorders>
+          <w:top w:val="single" w:sz="4" w:space="0" w:color="auto"/>
+          <w:left w:val="single" w:sz="4" w:space="0" w:color="auto"/>
+          <w:bottom w:val="single" w:sz="4" w:space="0" w:color="auto"/>
+          <w:right w:val="single" w:sz="4" w:space="0" w:color="auto"/>
+          <w:insideH w:val="single" w:sz="4" w:space="0" w:color="auto"/>
+          <w:insideV w:val="single" w:sz="4" w:space="0" w:color="auto"/>
+        </w:tblBorders>
+        <w:tblLayout w:type="fixed"/>
+        <w:tblLook w:val="0400" w:firstRow="0" w:lastRow="0" w:firstColumn="0" w:lastColumn="0" w:noHBand="0" w:noVBand="1"/>
+      </w:tblPr>
+      <w:tblGrid>
+        <w:gridCol w:w="2048"/>
+        <w:gridCol w:w="2050"/>
+        <w:gridCol w:w="5980"/>
+      </w:tblGrid>
+      <w:tr>
+        <w:trPr>
+          <w:trHeight w:val="417"/>
+        </w:trPr>
+        <w:tc>
+          <w:tcPr>
+            <w:tcW w:w="2048" w:type="dxa"/>
+            <w:shd w:val="clear" w:color="auto" w:fill="D6E3BC" w:themeFill="accent3" w:themeFillTint="66"/>
+            <w:vAlign w:val="center"/>
+          </w:tcPr>
+          <w:p>
+            <w:pPr>
+              <w:pBdr>
+                <w:top w:val="nil"/>
+                <w:left w:val="nil"/>
+                <w:bottom w:val="nil"/>
+                <w:right w:val="nil"/>
+                <w:between w:val="nil"/>
+              </w:pBdr>
+              <w:tabs>
+                <w:tab w:val="center" w:pos="4252"/>
+                <w:tab w:val="right" w:pos="8504"/>
+              </w:tabs>
+              <w:jc w:val="center"/>
+              <w:rPr>
+                <w:rFonts w:ascii="Arial" w:eastAsia="Arial" w:hAnsi="Arial" w:cs="Arial"/>
+                <w:b/>
+                <w:color w:val="000000"/>
+              </w:rPr>
+            </w:pPr>
+            <w:r>
+              <w:rPr>
+                <w:rFonts w:ascii="Arial" w:eastAsia="Arial" w:hAnsi="Arial" w:cs="Arial"/>
+                <w:b/>
+                <w:color w:val="000000"/>
+              </w:rPr>
+              <w:lastRenderedPageBreak/>
+              <w:t>Prioridad</w:t>
+            </w:r>
+          </w:p>
+        </w:tc>
+        <w:tc>
+          <w:tcPr>
+            <w:tcW w:w="2050" w:type="dxa"/>
+            <w:shd w:val="clear" w:color="auto" w:fill="D6E3BC" w:themeFill="accent3" w:themeFillTint="66"/>
+            <w:vAlign w:val="center"/>
+          </w:tcPr>
+          <w:p>
+            <w:pPr>
+              <w:pBdr>
+                <w:top w:val="nil"/>
+                <w:left w:val="nil"/>
+                <w:bottom w:val="nil"/>
+                <w:right w:val="nil"/>
+                <w:between w:val="nil"/>
+              </w:pBdr>
+              <w:tabs>
+                <w:tab w:val="center" w:pos="4252"/>
+                <w:tab w:val="right" w:pos="8504"/>
+              </w:tabs>
+              <w:jc w:val="center"/>
+              <w:rPr>
+                <w:rFonts w:ascii="Arial" w:eastAsia="Arial" w:hAnsi="Arial" w:cs="Arial"/>
+                <w:b/>
+                <w:color w:val="000000"/>
+                <w:lang w:val="en-US"/>
+              </w:rPr>
+            </w:pPr>
+            <w:r>
+              <w:rPr>
+                <w:rFonts w:ascii="Arial" w:eastAsia="Arial" w:hAnsi="Arial" w:cs="Arial"/>
+                <w:b/>
+                <w:color w:val="000000"/>
+                <w:lang w:val="en-US"/>
+              </w:rPr>
+              <w:t xml:space="preserve">Id </w:t>
+            </w:r>
+            <w:proofErr w:type="spellStart"/>
+            <w:r>
+              <w:rPr>
+                <w:rFonts w:ascii="Arial" w:eastAsia="Arial" w:hAnsi="Arial" w:cs="Arial"/>
+                <w:b/>
+                <w:color w:val="000000"/>
+                <w:lang w:val="en-US"/>
+              </w:rPr>
+              <w:t>Caso</w:t>
+            </w:r>
+            <w:proofErr w:type="spellEnd"/>
+            <w:r>
+              <w:rPr>
+                <w:rFonts w:ascii="Arial" w:eastAsia="Arial" w:hAnsi="Arial" w:cs="Arial"/>
+                <w:b/>
+                <w:color w:val="000000"/>
+                <w:lang w:val="en-US"/>
+              </w:rPr>
+              <w:t xml:space="preserve"> de </w:t>
+            </w:r>
+            <w:proofErr w:type="spellStart"/>
+            <w:r>
+              <w:rPr>
+                <w:rFonts w:ascii="Arial" w:eastAsia="Arial" w:hAnsi="Arial" w:cs="Arial"/>
+                <w:b/>
+                <w:color w:val="000000"/>
+                <w:lang w:val="en-US"/>
+              </w:rPr>
+              <w:t>Prueba</w:t>
+            </w:r>
+            <w:proofErr w:type="spellEnd"/>
+          </w:p>
+        </w:tc>
+        <w:tc>
+          <w:tcPr>
+            <w:tcW w:w="5980" w:type="dxa"/>
+            <w:shd w:val="clear" w:color="auto" w:fill="D6E3BC" w:themeFill="accent3" w:themeFillTint="66"/>
+            <w:vAlign w:val="center"/>
+          </w:tcPr>
+          <w:p>
+            <w:pPr>
+              <w:pBdr>
+                <w:top w:val="nil"/>
+                <w:left w:val="nil"/>
+                <w:bottom w:val="nil"/>
+                <w:right w:val="nil"/>
+                <w:between w:val="nil"/>
+              </w:pBdr>
+              <w:tabs>
+                <w:tab w:val="center" w:pos="4252"/>
+                <w:tab w:val="right" w:pos="8504"/>
+              </w:tabs>
+              <w:jc w:val="center"/>
+              <w:rPr>
+                <w:rFonts w:ascii="Arial" w:eastAsia="Arial" w:hAnsi="Arial" w:cs="Arial"/>
+                <w:b/>
+                <w:color w:val="000000"/>
+              </w:rPr>
+            </w:pPr>
+            <w:r>
+              <w:rPr>
+                <w:rFonts w:ascii="Arial" w:eastAsia="Arial" w:hAnsi="Arial" w:cs="Arial"/>
+                <w:b/>
+                <w:color w:val="000000"/>
+              </w:rPr>
+              <w:t>Título</w:t>
+            </w:r>
+          </w:p>
+        </w:tc>
+      </w:tr>
+      <w:tr>
+        <w:trPr>
+          <w:trHeight w:val="573"/>
+        </w:trPr>
+        <w:tc>
+          <w:tcPr>
+            <w:tcW w:w="2048" w:type="dxa"/>
+            <w:vAlign w:val="center"/>
+          </w:tcPr>
+          <w:p>
+            <w:pPr>
+              <w:pBdr>
+                <w:top w:val="nil"/>
+                <w:left w:val="nil"/>
+                <w:bottom w:val="nil"/>
+                <w:right w:val="nil"/>
+                <w:between w:val="nil"/>
+              </w:pBdr>
+              <w:tabs>
+                <w:tab w:val="center" w:pos="4252"/>
+                <w:tab w:val="right" w:pos="8504"/>
+              </w:tabs>
+              <w:jc w:val="center"/>
+              <w:rPr>
+                <w:rFonts w:ascii="Arial" w:eastAsia="Arial" w:hAnsi="Arial" w:cs="Arial"/>
+                <w:color w:val="000000"/>
+              </w:rPr>
+            </w:pPr>
+            <w:r>
+              <w:rPr>
+                <w:rFonts w:ascii="Arial" w:eastAsia="Arial" w:hAnsi="Arial" w:cs="Arial"/>
+                <w:color w:val="000000" w:themeColor="text1"/>
+              </w:rPr>
+              <w:t>ALTA</w:t>
+            </w:r>
+          </w:p>
+        </w:tc>
+        <w:tc>
+          <w:tcPr>
+            <w:tcW w:w="2050" w:type="dxa"/>
+            <w:vAlign w:val="center"/>
+          </w:tcPr>
+          <w:p>
+            <w:pPr>
+              <w:jc w:val="center"/>
+              <w:rPr>
+                <w:rFonts w:ascii="Arial" w:eastAsia="Arial" w:hAnsi="Arial" w:cs="Arial"/>
+              </w:rPr>
+            </w:pPr>
+            <w:r>
+              <w:rPr>
+                <w:rFonts w:ascii="Arial" w:eastAsia="Arial" w:hAnsi="Arial" w:cs="Arial"/>
+              </w:rPr>
+              <w:t>PDREQ0</w:t>
+            </w:r>
+            <w:r>
+              <w:rPr>
+                <w:rFonts w:ascii="Arial" w:eastAsia="Arial" w:hAnsi="Arial" w:cs="Arial"/>
+              </w:rPr>
+              <w:t>81</w:t>
+            </w:r>
+          </w:p>
+        </w:tc>
+        <w:tc>
+          <w:tcPr>
+            <w:tcW w:w="5980" w:type="dxa"/>
+            <w:vAlign w:val="center"/>
+          </w:tcPr>
+          <w:p>
+            <w:pPr>
+              <w:pBdr>
+                <w:top w:val="nil"/>
+                <w:left w:val="nil"/>
+                <w:bottom w:val="nil"/>
+                <w:right w:val="nil"/>
+                <w:between w:val="nil"/>
+              </w:pBdr>
+              <w:tabs>
+                <w:tab w:val="center" w:pos="4252"/>
+                <w:tab w:val="right" w:pos="8504"/>
+              </w:tabs>
+              <w:rPr>
+                <w:rFonts w:ascii="Arial" w:eastAsia="Arial" w:hAnsi="Arial" w:cs="Arial"/>
+                <w:b/>
+                <w:color w:val="000000"/>
+              </w:rPr>
+            </w:pPr>
+            <w:r>
+              <w:rPr>
+                <w:rFonts w:ascii="Arial" w:eastAsia="Arial" w:hAnsi="Arial" w:cs="Arial"/>
+                <w:b/>
+                <w:color w:val="000000"/>
+              </w:rPr>
+              <w:t xml:space="preserve">Verificación de diseño UI de la página para </w:t>
+            </w:r>
+            <w:r>
+              <w:rPr>
+                <w:rFonts w:ascii="Arial" w:eastAsia="Arial" w:hAnsi="Arial" w:cs="Arial"/>
+                <w:b/>
+                <w:color w:val="000000"/>
+              </w:rPr>
+              <w:t>mostrar promociones</w:t>
+            </w:r>
+          </w:p>
+        </w:tc>
+      </w:tr>
+      <w:tr>
+        <w:trPr>
+          <w:trHeight w:val="534"/>
+        </w:trPr>
+        <w:tc>
+          <w:tcPr>
+            <w:tcW w:w="2048" w:type="dxa"/>
+            <w:shd w:val="clear" w:color="auto" w:fill="D6E3BC" w:themeFill="accent3" w:themeFillTint="66"/>
+            <w:vAlign w:val="center"/>
+          </w:tcPr>
+          <w:p>
+            <w:pPr>
+              <w:pBdr>
+                <w:top w:val="nil"/>
+                <w:left w:val="nil"/>
+                <w:bottom w:val="nil"/>
+                <w:right w:val="nil"/>
+                <w:between w:val="nil"/>
+              </w:pBdr>
+              <w:tabs>
+                <w:tab w:val="center" w:pos="4252"/>
+                <w:tab w:val="right" w:pos="8504"/>
+              </w:tabs>
+              <w:jc w:val="center"/>
+              <w:rPr>
+                <w:rFonts w:ascii="Arial" w:eastAsia="Arial" w:hAnsi="Arial" w:cs="Arial"/>
+                <w:b/>
+                <w:color w:val="000000"/>
+              </w:rPr>
+            </w:pPr>
+            <w:r>
+              <w:rPr>
+                <w:rFonts w:ascii="Arial" w:eastAsia="Arial" w:hAnsi="Arial" w:cs="Arial"/>
+                <w:b/>
+                <w:color w:val="000000"/>
+              </w:rPr>
+              <w:t xml:space="preserve"> Versión</w:t>
+            </w:r>
+          </w:p>
+        </w:tc>
+        <w:tc>
+          <w:tcPr>
+            <w:tcW w:w="2050" w:type="dxa"/>
+            <w:shd w:val="clear" w:color="auto" w:fill="D6E3BC" w:themeFill="accent3" w:themeFillTint="66"/>
+            <w:vAlign w:val="center"/>
+          </w:tcPr>
+          <w:p>
+            <w:pPr>
+              <w:pBdr>
+                <w:top w:val="nil"/>
+                <w:left w:val="nil"/>
+                <w:bottom w:val="nil"/>
+                <w:right w:val="nil"/>
+                <w:between w:val="nil"/>
+              </w:pBdr>
+              <w:tabs>
+                <w:tab w:val="center" w:pos="4252"/>
+                <w:tab w:val="right" w:pos="8504"/>
+              </w:tabs>
+              <w:jc w:val="center"/>
+              <w:rPr>
+                <w:rFonts w:ascii="Arial" w:eastAsia="Arial" w:hAnsi="Arial" w:cs="Arial"/>
+                <w:b/>
+                <w:color w:val="000000"/>
+              </w:rPr>
+            </w:pPr>
+            <w:r>
+              <w:rPr>
+                <w:rFonts w:ascii="Arial" w:eastAsia="Arial" w:hAnsi="Arial" w:cs="Arial"/>
+                <w:b/>
+                <w:color w:val="000000"/>
+              </w:rPr>
+              <w:t xml:space="preserve"> Fecha actualización </w:t>
+            </w:r>
+          </w:p>
+        </w:tc>
+        <w:tc>
+          <w:tcPr>
+            <w:tcW w:w="5980" w:type="dxa"/>
+            <w:shd w:val="clear" w:color="auto" w:fill="D6E3BC" w:themeFill="accent3" w:themeFillTint="66"/>
+            <w:vAlign w:val="center"/>
+          </w:tcPr>
+          <w:p>
+            <w:pPr>
+              <w:pBdr>
+                <w:top w:val="nil"/>
+                <w:left w:val="nil"/>
+                <w:bottom w:val="nil"/>
+                <w:right w:val="nil"/>
+                <w:between w:val="nil"/>
+              </w:pBdr>
+              <w:tabs>
+                <w:tab w:val="center" w:pos="4252"/>
+                <w:tab w:val="right" w:pos="8504"/>
+              </w:tabs>
+              <w:jc w:val="center"/>
+              <w:rPr>
+                <w:rFonts w:ascii="Arial" w:eastAsia="Arial" w:hAnsi="Arial" w:cs="Arial"/>
+                <w:b/>
+                <w:color w:val="000000"/>
+              </w:rPr>
+            </w:pPr>
+            <w:r>
+              <w:rPr>
+                <w:rFonts w:ascii="Arial" w:eastAsia="Arial" w:hAnsi="Arial" w:cs="Arial"/>
+                <w:b/>
+                <w:color w:val="000000"/>
+              </w:rPr>
+              <w:t>Realizado por</w:t>
+            </w:r>
+          </w:p>
+        </w:tc>
+      </w:tr>
+      <w:tr>
+        <w:trPr>
+          <w:trHeight w:val="540"/>
+        </w:trPr>
+        <w:tc>
+          <w:tcPr>
+            <w:tcW w:w="2048" w:type="dxa"/>
+            <w:vAlign w:val="center"/>
+          </w:tcPr>
+          <w:p>
+            <w:pPr>
+              <w:pBdr>
+                <w:top w:val="nil"/>
+                <w:left w:val="nil"/>
+                <w:bottom w:val="nil"/>
+                <w:right w:val="nil"/>
+                <w:between w:val="nil"/>
+              </w:pBdr>
+              <w:tabs>
+                <w:tab w:val="center" w:pos="4252"/>
+                <w:tab w:val="right" w:pos="8504"/>
+              </w:tabs>
+              <w:jc w:val="center"/>
+              <w:rPr>
+                <w:rFonts w:ascii="Arial" w:eastAsia="Arial" w:hAnsi="Arial" w:cs="Arial"/>
+                <w:color w:val="000000"/>
+              </w:rPr>
+            </w:pPr>
+            <w:r>
+              <w:rPr>
+                <w:rFonts w:ascii="Arial" w:eastAsia="Arial" w:hAnsi="Arial" w:cs="Arial"/>
+                <w:color w:val="000000" w:themeColor="text1"/>
+              </w:rPr>
+              <w:t>1.0</w:t>
+            </w:r>
+          </w:p>
+        </w:tc>
+        <w:tc>
+          <w:tcPr>
+            <w:tcW w:w="2050" w:type="dxa"/>
+            <w:vAlign w:val="center"/>
+          </w:tcPr>
+          <w:p>
+            <w:pPr>
+              <w:pBdr>
+                <w:top w:val="nil"/>
+                <w:left w:val="nil"/>
+                <w:bottom w:val="nil"/>
+                <w:right w:val="nil"/>
+                <w:between w:val="nil"/>
+              </w:pBdr>
+              <w:tabs>
+                <w:tab w:val="center" w:pos="4252"/>
+                <w:tab w:val="right" w:pos="8504"/>
+              </w:tabs>
+              <w:jc w:val="center"/>
+              <w:rPr>
+                <w:rFonts w:ascii="Arial" w:eastAsia="Arial" w:hAnsi="Arial" w:cs="Arial"/>
+                <w:color w:val="000000"/>
+              </w:rPr>
+            </w:pPr>
+            <w:r>
+              <w:rPr>
+                <w:rFonts w:ascii="Arial" w:eastAsia="Arial" w:hAnsi="Arial" w:cs="Arial"/>
+                <w:color w:val="000000" w:themeColor="text1"/>
+              </w:rPr>
+              <w:t>31</w:t>
+            </w:r>
+            <w:r>
+              <w:rPr>
+                <w:rFonts w:ascii="Arial" w:eastAsia="Arial" w:hAnsi="Arial" w:cs="Arial"/>
+                <w:color w:val="000000" w:themeColor="text1"/>
+              </w:rPr>
+              <w:t>/0</w:t>
+            </w:r>
+            <w:r>
+              <w:rPr>
+                <w:rFonts w:ascii="Arial" w:eastAsia="Arial" w:hAnsi="Arial" w:cs="Arial"/>
+                <w:color w:val="000000" w:themeColor="text1"/>
+              </w:rPr>
+              <w:t>5</w:t>
+            </w:r>
+            <w:r>
+              <w:rPr>
+                <w:rFonts w:ascii="Arial" w:eastAsia="Arial" w:hAnsi="Arial" w:cs="Arial"/>
+                <w:color w:val="000000" w:themeColor="text1"/>
+              </w:rPr>
+              <w:t>/202</w:t>
+            </w:r>
+            <w:r>
+              <w:rPr>
+                <w:rFonts w:ascii="Arial" w:eastAsia="Arial" w:hAnsi="Arial" w:cs="Arial"/>
+                <w:color w:val="000000" w:themeColor="text1"/>
+              </w:rPr>
+              <w:t>3</w:t>
+            </w:r>
+          </w:p>
+        </w:tc>
+        <w:tc>
+          <w:tcPr>
+            <w:tcW w:w="5980" w:type="dxa"/>
+            <w:vAlign w:val="center"/>
+          </w:tcPr>
+          <w:p>
+            <w:pPr>
+              <w:pBdr>
+                <w:top w:val="nil"/>
+                <w:left w:val="nil"/>
+                <w:bottom w:val="nil"/>
+                <w:right w:val="nil"/>
+                <w:between w:val="nil"/>
+              </w:pBdr>
+              <w:tabs>
+                <w:tab w:val="center" w:pos="4252"/>
+                <w:tab w:val="right" w:pos="8504"/>
+              </w:tabs>
+              <w:jc w:val="center"/>
+              <w:rPr>
+                <w:rFonts w:ascii="Arial" w:eastAsia="Arial" w:hAnsi="Arial" w:cs="Arial"/>
+                <w:color w:val="000000"/>
+              </w:rPr>
+            </w:pPr>
+            <w:r>
+              <w:rPr>
+                <w:rFonts w:ascii="Arial" w:eastAsia="Arial" w:hAnsi="Arial" w:cs="Arial"/>
+                <w:color w:val="000000"/>
+              </w:rPr>
+              <w:t xml:space="preserve">Ernesto Villa </w:t>
+            </w:r>
+            <w:proofErr w:type="spellStart"/>
+            <w:r>
+              <w:rPr>
+                <w:rFonts w:ascii="Arial" w:eastAsia="Arial" w:hAnsi="Arial" w:cs="Arial"/>
+                <w:color w:val="000000"/>
+              </w:rPr>
+              <w:t>Fernandez</w:t>
+            </w:r>
+            <w:proofErr w:type="spellEnd"/>
+          </w:p>
+        </w:tc>
+      </w:tr>
+    </w:tbl>
+    <w:p>
+      <w:pPr>
+        <w:widowControl w:val="0"/>
+        <w:pBdr>
+          <w:top w:val="nil"/>
+          <w:left w:val="nil"/>
+          <w:bottom w:val="nil"/>
+          <w:right w:val="nil"/>
+          <w:between w:val="nil"/>
+        </w:pBdr>
+        <w:spacing w:line="276" w:lineRule="auto"/>
+        <w:rPr>
+          <w:rFonts w:ascii="Arial" w:eastAsia="Arial" w:hAnsi="Arial" w:cs="Arial"/>
+          <w:b/>
+        </w:rPr>
+      </w:pPr>
+    </w:p>
+    <w:tbl>
+      <w:tblPr>
+        <w:tblStyle w:val="a3"/>
+        <w:tblW w:w="10206" w:type="dxa"/>
+        <w:tblInd w:w="0" w:type="dxa"/>
+        <w:tblBorders>
+          <w:top w:val="single" w:sz="4" w:space="0" w:color="auto"/>
+          <w:left w:val="single" w:sz="4" w:space="0" w:color="auto"/>
+          <w:bottom w:val="single" w:sz="4" w:space="0" w:color="auto"/>
+          <w:right w:val="single" w:sz="4" w:space="0" w:color="auto"/>
+          <w:insideH w:val="single" w:sz="4" w:space="0" w:color="auto"/>
+          <w:insideV w:val="single" w:sz="4" w:space="0" w:color="auto"/>
+        </w:tblBorders>
+        <w:tblLayout w:type="fixed"/>
+        <w:tblLook w:val="0000" w:firstRow="0" w:lastRow="0" w:firstColumn="0" w:lastColumn="0" w:noHBand="0" w:noVBand="0"/>
+      </w:tblPr>
+      <w:tblGrid>
+        <w:gridCol w:w="2552"/>
+        <w:gridCol w:w="7654"/>
+      </w:tblGrid>
+      <w:tr>
+        <w:tc>
+          <w:tcPr>
+            <w:tcW w:w="10206" w:type="dxa"/>
+            <w:gridSpan w:val="2"/>
+            <w:shd w:val="clear" w:color="auto" w:fill="D6E3BC" w:themeFill="accent3" w:themeFillTint="66"/>
+            <w:vAlign w:val="center"/>
+          </w:tcPr>
+          <w:p>
+            <w:pPr>
+              <w:jc w:val="center"/>
+              <w:rPr>
+                <w:rFonts w:ascii="Arial" w:eastAsia="Arial" w:hAnsi="Arial" w:cs="Arial"/>
+                <w:highlight w:val="lightGray"/>
+              </w:rPr>
+            </w:pPr>
+            <w:r>
+              <w:rPr>
+                <w:rFonts w:ascii="Arial" w:eastAsia="Arial" w:hAnsi="Arial" w:cs="Arial"/>
+                <w:b/>
+              </w:rPr>
+              <w:t>Identificación del Caso de Prueba</w:t>
+            </w:r>
+          </w:p>
+        </w:tc>
+      </w:tr>
+      <w:tr>
+        <w:trPr>
+          <w:trHeight w:val="270"/>
+        </w:trPr>
+        <w:tc>
+          <w:tcPr>
+            <w:tcW w:w="2552" w:type="dxa"/>
+            <w:shd w:val="clear" w:color="auto" w:fill="D6E3BC" w:themeFill="accent3" w:themeFillTint="66"/>
+            <w:vAlign w:val="center"/>
+          </w:tcPr>
+          <w:p>
+            <w:pPr>
+              <w:tabs>
+                <w:tab w:val="left" w:pos="140"/>
+              </w:tabs>
+              <w:jc w:val="center"/>
+              <w:rPr>
+                <w:rFonts w:ascii="Arial" w:eastAsia="Arial" w:hAnsi="Arial" w:cs="Arial"/>
+                <w:b/>
+              </w:rPr>
+            </w:pPr>
+            <w:r>
+              <w:rPr>
+                <w:rFonts w:ascii="Arial" w:eastAsia="Arial" w:hAnsi="Arial" w:cs="Arial"/>
+                <w:b/>
+              </w:rPr>
+              <w:t>Número de paso:</w:t>
+            </w:r>
+          </w:p>
+        </w:tc>
+        <w:tc>
+          <w:tcPr>
+            <w:tcW w:w="7654" w:type="dxa"/>
+            <w:vAlign w:val="center"/>
+          </w:tcPr>
+          <w:p>
+            <w:pPr>
+              <w:pBdr>
+                <w:top w:val="nil"/>
+                <w:left w:val="nil"/>
+                <w:bottom w:val="nil"/>
+                <w:right w:val="nil"/>
+                <w:between w:val="nil"/>
+              </w:pBdr>
+              <w:jc w:val="center"/>
+              <w:rPr>
+                <w:rFonts w:ascii="Arial" w:eastAsia="Arial" w:hAnsi="Arial" w:cs="Arial"/>
+                <w:color w:val="000000"/>
+              </w:rPr>
+            </w:pPr>
+            <w:r>
+              <w:rPr>
+                <w:rFonts w:ascii="Arial" w:eastAsia="Arial" w:hAnsi="Arial" w:cs="Arial"/>
+                <w:color w:val="000000"/>
+              </w:rPr>
+              <w:t>001</w:t>
+            </w:r>
+          </w:p>
+        </w:tc>
+      </w:tr>
+      <w:tr>
+        <w:trPr>
+          <w:trHeight w:val="270"/>
+        </w:trPr>
+        <w:tc>
+          <w:tcPr>
+            <w:tcW w:w="2552" w:type="dxa"/>
+            <w:shd w:val="clear" w:color="auto" w:fill="D6E3BC" w:themeFill="accent3" w:themeFillTint="66"/>
+            <w:vAlign w:val="center"/>
+          </w:tcPr>
+          <w:p>
+            <w:pPr>
+              <w:tabs>
+                <w:tab w:val="left" w:pos="140"/>
+              </w:tabs>
+              <w:jc w:val="center"/>
+              <w:rPr>
+                <w:rFonts w:ascii="Arial" w:eastAsia="Arial" w:hAnsi="Arial" w:cs="Arial"/>
+                <w:b/>
+              </w:rPr>
+            </w:pPr>
+            <w:r>
+              <w:rPr>
+                <w:rFonts w:ascii="Arial" w:eastAsia="Arial" w:hAnsi="Arial" w:cs="Arial"/>
+                <w:b/>
+              </w:rPr>
+              <w:t>Descripción del paso:</w:t>
+            </w:r>
+          </w:p>
+        </w:tc>
+        <w:tc>
+          <w:tcPr>
+            <w:tcW w:w="7654" w:type="dxa"/>
+            <w:vAlign w:val="center"/>
+          </w:tcPr>
+          <w:p>
+            <w:pPr>
+              <w:pBdr>
+                <w:top w:val="nil"/>
+                <w:left w:val="nil"/>
+                <w:bottom w:val="nil"/>
+                <w:right w:val="nil"/>
+                <w:between w:val="nil"/>
+              </w:pBdr>
+              <w:jc w:val="center"/>
+              <w:rPr>
+                <w:rFonts w:ascii="Arial" w:eastAsia="Arial" w:hAnsi="Arial" w:cs="Arial"/>
+                <w:color w:val="000000"/>
+              </w:rPr>
+            </w:pPr>
+            <w:r>
+              <w:rPr>
+                <w:rFonts w:ascii="Arial" w:eastAsia="Arial" w:hAnsi="Arial" w:cs="Arial"/>
+                <w:color w:val="000000"/>
+              </w:rPr>
+              <w:t>Pruebas de accesibilidad</w:t>
+            </w:r>
+          </w:p>
+        </w:tc>
+      </w:tr>
+      <w:tr>
+        <w:trPr>
+          <w:trHeight w:val="270"/>
+        </w:trPr>
+        <w:tc>
+          <w:tcPr>
+            <w:tcW w:w="2552" w:type="dxa"/>
+            <w:shd w:val="clear" w:color="auto" w:fill="D6E3BC" w:themeFill="accent3" w:themeFillTint="66"/>
+            <w:vAlign w:val="center"/>
+          </w:tcPr>
+          <w:p>
+            <w:pPr>
+              <w:jc w:val="center"/>
+              <w:rPr>
+                <w:rFonts w:ascii="Arial" w:eastAsia="Arial" w:hAnsi="Arial" w:cs="Arial"/>
+                <w:b/>
+              </w:rPr>
+            </w:pPr>
+            <w:r>
+              <w:rPr>
+                <w:rFonts w:ascii="Arial" w:eastAsia="Arial" w:hAnsi="Arial" w:cs="Arial"/>
+                <w:b/>
+              </w:rPr>
+              <w:t>Resultado esperado:</w:t>
+            </w:r>
+          </w:p>
+        </w:tc>
+        <w:tc>
+          <w:tcPr>
+            <w:tcW w:w="7654" w:type="dxa"/>
+            <w:vAlign w:val="center"/>
+          </w:tcPr>
+          <w:p>
+            <w:pPr>
+              <w:pBdr>
+                <w:top w:val="nil"/>
+                <w:left w:val="nil"/>
+                <w:bottom w:val="nil"/>
+                <w:right w:val="nil"/>
+                <w:between w:val="nil"/>
+              </w:pBdr>
+              <w:jc w:val="center"/>
+              <w:rPr>
+                <w:rFonts w:ascii="Arial" w:eastAsia="Arial" w:hAnsi="Arial" w:cs="Arial"/>
+                <w:color w:val="000000"/>
+              </w:rPr>
+            </w:pPr>
+            <w:r>
+              <w:rPr>
+                <w:rFonts w:ascii="Arial" w:eastAsia="Arial" w:hAnsi="Arial" w:cs="Arial"/>
+                <w:color w:val="000000"/>
+              </w:rPr>
+              <w:t>El código no debe presentar error en la validación</w:t>
+            </w:r>
+          </w:p>
+        </w:tc>
+      </w:tr>
+      <w:tr>
+        <w:trPr>
+          <w:trHeight w:val="270"/>
+        </w:trPr>
+        <w:tc>
+          <w:tcPr>
+            <w:tcW w:w="2552" w:type="dxa"/>
+            <w:shd w:val="clear" w:color="auto" w:fill="D6E3BC" w:themeFill="accent3" w:themeFillTint="66"/>
+            <w:vAlign w:val="center"/>
+          </w:tcPr>
+          <w:p>
+            <w:pPr>
+              <w:jc w:val="center"/>
+              <w:rPr>
+                <w:rFonts w:ascii="Arial" w:eastAsia="Arial" w:hAnsi="Arial" w:cs="Arial"/>
+                <w:b/>
+              </w:rPr>
+            </w:pPr>
+            <w:r>
+              <w:rPr>
+                <w:rFonts w:ascii="Arial" w:eastAsia="Arial" w:hAnsi="Arial" w:cs="Arial"/>
+                <w:b/>
+              </w:rPr>
+              <w:t>Resultado real:</w:t>
+            </w:r>
+          </w:p>
+        </w:tc>
+        <w:tc>
+          <w:tcPr>
+            <w:tcW w:w="7654" w:type="dxa"/>
+            <w:vAlign w:val="center"/>
+          </w:tcPr>
+          <w:p>
+            <w:pPr>
+              <w:pBdr>
+                <w:top w:val="nil"/>
+                <w:left w:val="nil"/>
+                <w:bottom w:val="nil"/>
+                <w:right w:val="nil"/>
+                <w:between w:val="nil"/>
+              </w:pBdr>
+              <w:jc w:val="center"/>
+              <w:rPr>
+                <w:rFonts w:ascii="Arial" w:eastAsia="Arial" w:hAnsi="Arial" w:cs="Arial"/>
+                <w:color w:val="000000"/>
+              </w:rPr>
+            </w:pPr>
+            <w:r>
+              <w:rPr>
+                <w:rFonts w:ascii="Arial" w:eastAsia="Arial" w:hAnsi="Arial" w:cs="Arial"/>
+                <w:color w:val="000000"/>
+              </w:rPr>
+              <w:t>Se presenta errores con respecto a la accesibilidad</w:t>
+            </w:r>
+          </w:p>
+        </w:tc>
+      </w:tr>
+      <w:tr>
+        <w:trPr>
+          <w:trHeight w:val="270"/>
+        </w:trPr>
+        <w:tc>
+          <w:tcPr>
+            <w:tcW w:w="2552" w:type="dxa"/>
+            <w:shd w:val="clear" w:color="auto" w:fill="D6E3BC" w:themeFill="accent3" w:themeFillTint="66"/>
+            <w:vAlign w:val="center"/>
+          </w:tcPr>
+          <w:p>
+            <w:pPr>
+              <w:jc w:val="center"/>
+              <w:rPr>
+                <w:rFonts w:ascii="Arial" w:eastAsia="Arial" w:hAnsi="Arial" w:cs="Arial"/>
+                <w:b/>
+              </w:rPr>
+            </w:pPr>
+            <w:r>
+              <w:rPr>
+                <w:rFonts w:ascii="Arial" w:eastAsia="Arial" w:hAnsi="Arial" w:cs="Arial"/>
+                <w:b/>
+              </w:rPr>
+              <w:t>Aprobado:</w:t>
+            </w:r>
+          </w:p>
+        </w:tc>
+        <w:tc>
+          <w:tcPr>
+            <w:tcW w:w="7654" w:type="dxa"/>
+            <w:vAlign w:val="center"/>
+          </w:tcPr>
+          <w:p>
+            <w:pPr>
+              <w:pBdr>
+                <w:top w:val="nil"/>
+                <w:left w:val="nil"/>
+                <w:bottom w:val="nil"/>
+                <w:right w:val="nil"/>
+                <w:between w:val="nil"/>
+              </w:pBdr>
+              <w:jc w:val="center"/>
+              <w:rPr>
+                <w:rFonts w:ascii="Arial" w:eastAsia="Arial" w:hAnsi="Arial" w:cs="Arial"/>
+                <w:color w:val="000000"/>
+              </w:rPr>
+            </w:pPr>
+            <w:r>
+              <w:rPr>
+                <w:rFonts w:ascii="Arial" w:eastAsia="Arial" w:hAnsi="Arial" w:cs="Arial"/>
+                <w:color w:val="000000"/>
+              </w:rPr>
+              <w:t>No</w:t>
+            </w:r>
+          </w:p>
+        </w:tc>
+      </w:tr>
+    </w:tbl>
+    <w:p>
+      <w:pPr>
+        <w:rPr>
+          <w:rFonts w:ascii="Arial" w:eastAsia="Arial" w:hAnsi="Arial" w:cs="Arial"/>
+          <w:b/>
+        </w:rPr>
+      </w:pPr>
+    </w:p>
+    <w:tbl>
+      <w:tblPr>
+        <w:tblStyle w:val="a4"/>
+        <w:tblW w:w="10206" w:type="dxa"/>
+        <w:tblInd w:w="0" w:type="dxa"/>
+        <w:tblBorders>
+          <w:top w:val="single" w:sz="4" w:space="0" w:color="auto"/>
+          <w:left w:val="single" w:sz="4" w:space="0" w:color="auto"/>
+          <w:bottom w:val="single" w:sz="4" w:space="0" w:color="auto"/>
+          <w:right w:val="single" w:sz="4" w:space="0" w:color="auto"/>
+          <w:insideH w:val="single" w:sz="4" w:space="0" w:color="auto"/>
+          <w:insideV w:val="single" w:sz="4" w:space="0" w:color="auto"/>
+        </w:tblBorders>
+        <w:tblLayout w:type="fixed"/>
+        <w:tblLook w:val="0000" w:firstRow="0" w:lastRow="0" w:firstColumn="0" w:lastColumn="0" w:noHBand="0" w:noVBand="0"/>
+      </w:tblPr>
+      <w:tblGrid>
+        <w:gridCol w:w="2552"/>
+        <w:gridCol w:w="7654"/>
+      </w:tblGrid>
+      <w:tr>
+        <w:tc>
+          <w:tcPr>
+            <w:tcW w:w="10206" w:type="dxa"/>
+            <w:gridSpan w:val="2"/>
+            <w:shd w:val="clear" w:color="auto" w:fill="C6D9F1"/>
+            <w:vAlign w:val="center"/>
+          </w:tcPr>
+          <w:p>
+            <w:pPr>
+              <w:jc w:val="center"/>
+              <w:rPr>
+                <w:rFonts w:ascii="Arial" w:eastAsia="Arial" w:hAnsi="Arial" w:cs="Arial"/>
+                <w:highlight w:val="lightGray"/>
+              </w:rPr>
+            </w:pPr>
+            <w:r>
+              <w:rPr>
+                <w:rFonts w:ascii="Arial" w:eastAsia="Arial" w:hAnsi="Arial" w:cs="Arial"/>
+                <w:b/>
+              </w:rPr>
+              <w:t>Error</w:t>
+            </w:r>
+            <w:r>
+              <w:rPr>
+                <w:rFonts w:ascii="Arial" w:eastAsia="Arial" w:hAnsi="Arial" w:cs="Arial"/>
+                <w:b/>
+              </w:rPr>
+              <w:t xml:space="preserve"> 01</w:t>
+            </w:r>
+          </w:p>
+        </w:tc>
+      </w:tr>
+      <w:tr>
+        <w:trPr>
+          <w:trHeight w:val="240"/>
+        </w:trPr>
+        <w:tc>
+          <w:tcPr>
+            <w:tcW w:w="2552" w:type="dxa"/>
+            <w:shd w:val="clear" w:color="auto" w:fill="C6D9F1"/>
+            <w:vAlign w:val="center"/>
+          </w:tcPr>
+          <w:p>
+            <w:pPr>
+              <w:tabs>
+                <w:tab w:val="left" w:pos="140"/>
+              </w:tabs>
+              <w:jc w:val="center"/>
+              <w:rPr>
+                <w:rFonts w:ascii="Arial" w:eastAsia="Arial" w:hAnsi="Arial" w:cs="Arial"/>
+                <w:b/>
+              </w:rPr>
+            </w:pPr>
+            <w:r>
+              <w:rPr>
+                <w:rFonts w:ascii="Arial" w:eastAsia="Arial" w:hAnsi="Arial" w:cs="Arial"/>
+                <w:b/>
+              </w:rPr>
+              <w:t>Descripción</w:t>
+            </w:r>
+          </w:p>
+        </w:tc>
+        <w:tc>
+          <w:tcPr>
+            <w:tcW w:w="7654" w:type="dxa"/>
+            <w:vAlign w:val="center"/>
+          </w:tcPr>
+          <w:p>
+            <w:pPr>
+              <w:pBdr>
+                <w:top w:val="nil"/>
+                <w:left w:val="nil"/>
+                <w:bottom w:val="nil"/>
+                <w:right w:val="nil"/>
+                <w:between w:val="nil"/>
+              </w:pBdr>
+              <w:tabs>
+                <w:tab w:val="center" w:pos="4252"/>
+                <w:tab w:val="right" w:pos="8504"/>
+              </w:tabs>
+              <w:jc w:val="center"/>
+              <w:rPr>
+                <w:rFonts w:ascii="Arial" w:eastAsia="Arial" w:hAnsi="Arial" w:cs="Arial"/>
+                <w:color w:val="000000"/>
+              </w:rPr>
+            </w:pPr>
+            <w:r>
+              <w:rPr>
+                <w:rFonts w:ascii="Arial" w:eastAsia="Arial" w:hAnsi="Arial" w:cs="Arial"/>
+                <w:color w:val="000000"/>
+              </w:rPr>
+              <w:t>El vínculo utiliza una referencia de hipertexto no válida</w:t>
+            </w:r>
+          </w:p>
+        </w:tc>
+      </w:tr>
+      <w:tr>
+        <w:trPr>
+          <w:trHeight w:val="240"/>
+        </w:trPr>
+        <w:tc>
+          <w:tcPr>
+            <w:tcW w:w="2552" w:type="dxa"/>
+            <w:shd w:val="clear" w:color="auto" w:fill="C6D9F1"/>
+            <w:vAlign w:val="center"/>
+          </w:tcPr>
+          <w:p>
+            <w:pPr>
+              <w:jc w:val="center"/>
+              <w:rPr>
+                <w:rFonts w:ascii="Arial" w:eastAsia="Arial" w:hAnsi="Arial" w:cs="Arial"/>
+                <w:b/>
+              </w:rPr>
+            </w:pPr>
+            <w:r>
+              <w:rPr>
+                <w:rFonts w:ascii="Arial" w:eastAsia="Arial" w:hAnsi="Arial" w:cs="Arial"/>
+                <w:b/>
+              </w:rPr>
+              <w:t>Prioridad:</w:t>
+            </w:r>
+            <w:r>
+              <w:rPr>
+                <w:rFonts w:ascii="Arial" w:eastAsia="Arial" w:hAnsi="Arial" w:cs="Arial"/>
+                <w:b/>
+                <w:sz w:val="36"/>
+                <w:szCs w:val="36"/>
+                <w:vertAlign w:val="subscript"/>
+              </w:rPr>
+              <w:t xml:space="preserve"> </w:t>
+            </w:r>
+          </w:p>
+        </w:tc>
+        <w:tc>
+          <w:tcPr>
+            <w:tcW w:w="7654" w:type="dxa"/>
+            <w:vAlign w:val="center"/>
+          </w:tcPr>
+          <w:p>
+            <w:pPr>
+              <w:pBdr>
+                <w:top w:val="nil"/>
+                <w:left w:val="nil"/>
+                <w:bottom w:val="nil"/>
+                <w:right w:val="nil"/>
+                <w:between w:val="nil"/>
+              </w:pBdr>
+              <w:tabs>
+                <w:tab w:val="center" w:pos="4252"/>
+                <w:tab w:val="right" w:pos="8504"/>
+              </w:tabs>
+              <w:jc w:val="center"/>
+              <w:rPr>
+                <w:rFonts w:ascii="Arial" w:eastAsia="Arial" w:hAnsi="Arial" w:cs="Arial"/>
+                <w:color w:val="000000"/>
+              </w:rPr>
+            </w:pPr>
+            <w:r>
+              <w:rPr>
+                <w:rFonts w:ascii="Arial" w:eastAsia="Arial" w:hAnsi="Arial" w:cs="Arial"/>
+                <w:color w:val="000000"/>
+              </w:rPr>
+              <w:t>Alta</w:t>
+            </w:r>
+          </w:p>
+        </w:tc>
+      </w:tr>
+      <w:tr>
+        <w:trPr>
+          <w:trHeight w:val="240"/>
+        </w:trPr>
+        <w:tc>
+          <w:tcPr>
+            <w:tcW w:w="2552" w:type="dxa"/>
+            <w:shd w:val="clear" w:color="auto" w:fill="C6D9F1"/>
+            <w:vAlign w:val="center"/>
+          </w:tcPr>
+          <w:p>
+            <w:pPr>
+              <w:jc w:val="center"/>
+              <w:rPr>
+                <w:rFonts w:ascii="Arial" w:eastAsia="Arial" w:hAnsi="Arial" w:cs="Arial"/>
+                <w:b/>
+              </w:rPr>
+            </w:pPr>
+            <w:r>
+              <w:rPr>
+                <w:rFonts w:ascii="Arial" w:eastAsia="Arial" w:hAnsi="Arial" w:cs="Arial"/>
+                <w:b/>
+              </w:rPr>
+              <w:t>Línea:</w:t>
+            </w:r>
+          </w:p>
+        </w:tc>
+        <w:tc>
+          <w:tcPr>
+            <w:tcW w:w="7654" w:type="dxa"/>
+            <w:vAlign w:val="center"/>
+          </w:tcPr>
+          <w:p>
+            <w:pPr>
+              <w:pBdr>
+                <w:top w:val="nil"/>
+                <w:left w:val="nil"/>
+                <w:bottom w:val="nil"/>
+                <w:right w:val="nil"/>
+                <w:between w:val="nil"/>
+              </w:pBdr>
+              <w:tabs>
+                <w:tab w:val="center" w:pos="4252"/>
+                <w:tab w:val="right" w:pos="8504"/>
+              </w:tabs>
+              <w:jc w:val="center"/>
+              <w:rPr>
+                <w:rFonts w:ascii="Arial" w:eastAsia="Arial" w:hAnsi="Arial" w:cs="Arial"/>
+                <w:color w:val="000000"/>
+              </w:rPr>
+            </w:pPr>
+            <w:r>
+              <w:rPr>
+                <w:rFonts w:ascii="Arial" w:eastAsia="Arial" w:hAnsi="Arial" w:cs="Arial"/>
+                <w:color w:val="000000"/>
+              </w:rPr>
+              <w:t xml:space="preserve">&lt;a </w:t>
+            </w:r>
+            <w:proofErr w:type="spellStart"/>
+            <w:r>
+              <w:rPr>
+                <w:rFonts w:ascii="Arial" w:eastAsia="Arial" w:hAnsi="Arial" w:cs="Arial"/>
+                <w:color w:val="000000"/>
+              </w:rPr>
+              <w:t>href</w:t>
+            </w:r>
+            <w:proofErr w:type="spellEnd"/>
+            <w:r>
+              <w:rPr>
+                <w:rFonts w:ascii="Arial" w:eastAsia="Arial" w:hAnsi="Arial" w:cs="Arial"/>
+                <w:color w:val="000000"/>
+              </w:rPr>
+              <w:t>="#"&gt;Carta&lt;/a&gt;</w:t>
+            </w:r>
+          </w:p>
+        </w:tc>
+      </w:tr>
+      <w:tr>
+        <w:trPr>
+          <w:trHeight w:val="240"/>
+        </w:trPr>
+        <w:tc>
+          <w:tcPr>
+            <w:tcW w:w="2552" w:type="dxa"/>
+            <w:shd w:val="clear" w:color="auto" w:fill="C6D9F1"/>
+            <w:vAlign w:val="center"/>
+          </w:tcPr>
+          <w:p>
+            <w:pPr>
+              <w:jc w:val="center"/>
+              <w:rPr>
+                <w:rFonts w:ascii="Arial" w:eastAsia="Arial" w:hAnsi="Arial" w:cs="Arial"/>
+                <w:b/>
+              </w:rPr>
+            </w:pPr>
+            <w:r>
+              <w:rPr>
+                <w:rFonts w:ascii="Arial" w:eastAsia="Arial" w:hAnsi="Arial" w:cs="Arial"/>
+                <w:b/>
+              </w:rPr>
+              <w:t>Notas:</w:t>
+            </w:r>
+          </w:p>
+        </w:tc>
+        <w:tc>
+          <w:tcPr>
+            <w:tcW w:w="7654" w:type="dxa"/>
+            <w:vAlign w:val="center"/>
+          </w:tcPr>
+          <w:p>
+            <w:pPr>
+              <w:pBdr>
+                <w:top w:val="nil"/>
+                <w:left w:val="nil"/>
+                <w:bottom w:val="nil"/>
+                <w:right w:val="nil"/>
+                <w:between w:val="nil"/>
+              </w:pBdr>
+              <w:tabs>
+                <w:tab w:val="center" w:pos="4252"/>
+                <w:tab w:val="right" w:pos="8504"/>
+              </w:tabs>
+              <w:jc w:val="center"/>
+              <w:rPr>
+                <w:rFonts w:ascii="Arial" w:eastAsia="Arial" w:hAnsi="Arial" w:cs="Arial"/>
+                <w:color w:val="000000"/>
+              </w:rPr>
+            </w:pPr>
+            <w:r>
+              <w:rPr>
+                <w:rFonts w:ascii="Arial" w:eastAsia="Arial" w:hAnsi="Arial" w:cs="Arial"/>
+                <w:color w:val="000000"/>
+              </w:rPr>
+              <w:t xml:space="preserve">El atributo </w:t>
+            </w:r>
+            <w:proofErr w:type="spellStart"/>
+            <w:r>
+              <w:rPr>
+                <w:rFonts w:ascii="Arial" w:eastAsia="Arial" w:hAnsi="Arial" w:cs="Arial"/>
+                <w:color w:val="000000"/>
+              </w:rPr>
+              <w:t>href</w:t>
+            </w:r>
+            <w:proofErr w:type="spellEnd"/>
+            <w:r>
+              <w:rPr>
+                <w:rFonts w:ascii="Arial" w:eastAsia="Arial" w:hAnsi="Arial" w:cs="Arial"/>
+                <w:color w:val="000000"/>
+              </w:rPr>
+              <w:t xml:space="preserve"> de este enlace no está construido correctamente. Para ser accesible a la tecnología de asistencia como herramientas de navegación, un enlace de hipertexto debe tener un atributo válido. Un atributo vacío no proporciona un destino de navegación válido y es inaccesible. Asegúrese de que los vínculos tengan atributos válidos.</w:t>
+            </w:r>
+          </w:p>
+        </w:tc>
+      </w:tr>
+    </w:tbl>
+    <w:p>
+      <w:pPr>
+        <w:rPr>
+          <w:rFonts w:ascii="Arial" w:eastAsia="Arial" w:hAnsi="Arial" w:cs="Arial"/>
+        </w:rPr>
+      </w:pPr>
+    </w:p>
+    <w:tbl>
+      <w:tblPr>
+        <w:tblStyle w:val="a3"/>
+        <w:tblW w:w="10206" w:type="dxa"/>
+        <w:tblInd w:w="0" w:type="dxa"/>
+        <w:tblBorders>
+          <w:top w:val="single" w:sz="4" w:space="0" w:color="auto"/>
+          <w:left w:val="single" w:sz="4" w:space="0" w:color="auto"/>
+          <w:bottom w:val="single" w:sz="4" w:space="0" w:color="auto"/>
+          <w:right w:val="single" w:sz="4" w:space="0" w:color="auto"/>
+          <w:insideH w:val="single" w:sz="4" w:space="0" w:color="auto"/>
+          <w:insideV w:val="single" w:sz="4" w:space="0" w:color="auto"/>
+        </w:tblBorders>
+        <w:tblLayout w:type="fixed"/>
+        <w:tblLook w:val="0000" w:firstRow="0" w:lastRow="0" w:firstColumn="0" w:lastColumn="0" w:noHBand="0" w:noVBand="0"/>
+      </w:tblPr>
+      <w:tblGrid>
+        <w:gridCol w:w="2552"/>
+        <w:gridCol w:w="7654"/>
+      </w:tblGrid>
+      <w:tr>
+        <w:tc>
+          <w:tcPr>
+            <w:tcW w:w="10206" w:type="dxa"/>
+            <w:gridSpan w:val="2"/>
+            <w:shd w:val="clear" w:color="auto" w:fill="D6E3BC" w:themeFill="accent3" w:themeFillTint="66"/>
+            <w:vAlign w:val="center"/>
+          </w:tcPr>
+          <w:p>
+            <w:pPr>
+              <w:jc w:val="center"/>
+              <w:rPr>
+                <w:rFonts w:ascii="Arial" w:eastAsia="Arial" w:hAnsi="Arial" w:cs="Arial"/>
+                <w:highlight w:val="lightGray"/>
+              </w:rPr>
+            </w:pPr>
+            <w:r>
+              <w:rPr>
+                <w:rFonts w:ascii="Arial" w:eastAsia="Arial" w:hAnsi="Arial" w:cs="Arial"/>
+                <w:b/>
+              </w:rPr>
+              <w:t>Identificación del Caso de Prueba</w:t>
+            </w:r>
+          </w:p>
+        </w:tc>
+      </w:tr>
+      <w:tr>
+        <w:trPr>
+          <w:trHeight w:val="270"/>
+        </w:trPr>
+        <w:tc>
+          <w:tcPr>
+            <w:tcW w:w="2552" w:type="dxa"/>
+            <w:shd w:val="clear" w:color="auto" w:fill="D6E3BC" w:themeFill="accent3" w:themeFillTint="66"/>
+            <w:vAlign w:val="center"/>
+          </w:tcPr>
+          <w:p>
+            <w:pPr>
+              <w:tabs>
+                <w:tab w:val="left" w:pos="140"/>
+              </w:tabs>
+              <w:jc w:val="center"/>
+              <w:rPr>
+                <w:rFonts w:ascii="Arial" w:eastAsia="Arial" w:hAnsi="Arial" w:cs="Arial"/>
+                <w:b/>
+              </w:rPr>
+            </w:pPr>
+            <w:r>
+              <w:rPr>
+                <w:rFonts w:ascii="Arial" w:eastAsia="Arial" w:hAnsi="Arial" w:cs="Arial"/>
+                <w:b/>
+              </w:rPr>
+              <w:t>Número de paso:</w:t>
+            </w:r>
+          </w:p>
+        </w:tc>
+        <w:tc>
+          <w:tcPr>
+            <w:tcW w:w="7654" w:type="dxa"/>
+            <w:vAlign w:val="center"/>
+          </w:tcPr>
+          <w:p>
+            <w:pPr>
+              <w:pBdr>
+                <w:top w:val="nil"/>
+                <w:left w:val="nil"/>
+                <w:bottom w:val="nil"/>
+                <w:right w:val="nil"/>
+                <w:between w:val="nil"/>
+              </w:pBdr>
+              <w:jc w:val="center"/>
+              <w:rPr>
+                <w:rFonts w:ascii="Arial" w:eastAsia="Arial" w:hAnsi="Arial" w:cs="Arial"/>
+                <w:color w:val="000000"/>
+              </w:rPr>
+            </w:pPr>
+            <w:r>
+              <w:rPr>
+                <w:rFonts w:ascii="Arial" w:eastAsia="Arial" w:hAnsi="Arial" w:cs="Arial"/>
+                <w:color w:val="000000"/>
+              </w:rPr>
+              <w:t>002</w:t>
+            </w:r>
+          </w:p>
+        </w:tc>
+      </w:tr>
+      <w:tr>
+        <w:trPr>
+          <w:trHeight w:val="270"/>
+        </w:trPr>
+        <w:tc>
+          <w:tcPr>
+            <w:tcW w:w="2552" w:type="dxa"/>
+            <w:shd w:val="clear" w:color="auto" w:fill="D6E3BC" w:themeFill="accent3" w:themeFillTint="66"/>
+            <w:vAlign w:val="center"/>
+          </w:tcPr>
+          <w:p>
+            <w:pPr>
+              <w:tabs>
+                <w:tab w:val="left" w:pos="140"/>
+              </w:tabs>
+              <w:jc w:val="center"/>
+              <w:rPr>
+                <w:rFonts w:ascii="Arial" w:eastAsia="Arial" w:hAnsi="Arial" w:cs="Arial"/>
+                <w:b/>
+              </w:rPr>
+            </w:pPr>
+            <w:r>
+              <w:rPr>
+                <w:rFonts w:ascii="Arial" w:eastAsia="Arial" w:hAnsi="Arial" w:cs="Arial"/>
+                <w:b/>
+              </w:rPr>
+              <w:t>Descripción del paso:</w:t>
+            </w:r>
+          </w:p>
+        </w:tc>
+        <w:tc>
+          <w:tcPr>
+            <w:tcW w:w="7654" w:type="dxa"/>
+            <w:vAlign w:val="center"/>
+          </w:tcPr>
+          <w:p>
+            <w:pPr>
+              <w:pBdr>
+                <w:top w:val="nil"/>
+                <w:left w:val="nil"/>
+                <w:bottom w:val="nil"/>
+                <w:right w:val="nil"/>
+                <w:between w:val="nil"/>
+              </w:pBdr>
+              <w:jc w:val="center"/>
+              <w:rPr>
+                <w:rFonts w:ascii="Arial" w:eastAsia="Arial" w:hAnsi="Arial" w:cs="Arial"/>
+                <w:color w:val="000000"/>
+              </w:rPr>
+            </w:pPr>
+            <w:r>
+              <w:rPr>
+                <w:rFonts w:ascii="Arial" w:eastAsia="Arial" w:hAnsi="Arial" w:cs="Arial"/>
+                <w:color w:val="000000"/>
+              </w:rPr>
+              <w:t>Pruebas de compatibilidad</w:t>
+            </w:r>
+          </w:p>
+        </w:tc>
+      </w:tr>
+      <w:tr>
+        <w:trPr>
+          <w:trHeight w:val="270"/>
+        </w:trPr>
+        <w:tc>
+          <w:tcPr>
+            <w:tcW w:w="2552" w:type="dxa"/>
+            <w:shd w:val="clear" w:color="auto" w:fill="D6E3BC" w:themeFill="accent3" w:themeFillTint="66"/>
+            <w:vAlign w:val="center"/>
+          </w:tcPr>
+          <w:p>
+            <w:pPr>
+              <w:jc w:val="center"/>
+              <w:rPr>
+                <w:rFonts w:ascii="Arial" w:eastAsia="Arial" w:hAnsi="Arial" w:cs="Arial"/>
+                <w:b/>
+              </w:rPr>
+            </w:pPr>
+            <w:r>
+              <w:rPr>
+                <w:rFonts w:ascii="Arial" w:eastAsia="Arial" w:hAnsi="Arial" w:cs="Arial"/>
+                <w:b/>
+              </w:rPr>
+              <w:t>Resultado esperado:</w:t>
+            </w:r>
+          </w:p>
+        </w:tc>
+        <w:tc>
+          <w:tcPr>
+            <w:tcW w:w="7654" w:type="dxa"/>
+            <w:vAlign w:val="center"/>
+          </w:tcPr>
+          <w:p>
+            <w:pPr>
+              <w:pBdr>
+                <w:top w:val="nil"/>
+                <w:left w:val="nil"/>
+                <w:bottom w:val="nil"/>
+                <w:right w:val="nil"/>
+                <w:between w:val="nil"/>
+              </w:pBdr>
+              <w:jc w:val="center"/>
+              <w:rPr>
+                <w:rFonts w:ascii="Arial" w:eastAsia="Arial" w:hAnsi="Arial" w:cs="Arial"/>
+                <w:color w:val="000000"/>
+              </w:rPr>
+            </w:pPr>
+            <w:r>
+              <w:rPr>
+                <w:rFonts w:ascii="Arial" w:eastAsia="Arial" w:hAnsi="Arial" w:cs="Arial"/>
+                <w:color w:val="000000"/>
+              </w:rPr>
+              <w:t>La interfaz funcione correctamente en diferentes navegadores</w:t>
+            </w:r>
+          </w:p>
+        </w:tc>
+      </w:tr>
+      <w:tr>
+        <w:trPr>
+          <w:trHeight w:val="270"/>
+        </w:trPr>
+        <w:tc>
+          <w:tcPr>
+            <w:tcW w:w="2552" w:type="dxa"/>
+            <w:shd w:val="clear" w:color="auto" w:fill="D6E3BC" w:themeFill="accent3" w:themeFillTint="66"/>
+            <w:vAlign w:val="center"/>
+          </w:tcPr>
+          <w:p>
+            <w:pPr>
+              <w:jc w:val="center"/>
+              <w:rPr>
+                <w:rFonts w:ascii="Arial" w:eastAsia="Arial" w:hAnsi="Arial" w:cs="Arial"/>
+                <w:b/>
+              </w:rPr>
+            </w:pPr>
+            <w:r>
+              <w:rPr>
+                <w:rFonts w:ascii="Arial" w:eastAsia="Arial" w:hAnsi="Arial" w:cs="Arial"/>
+                <w:b/>
+              </w:rPr>
+              <w:t>Resultado real:</w:t>
+            </w:r>
+          </w:p>
+        </w:tc>
+        <w:tc>
+          <w:tcPr>
+            <w:tcW w:w="7654" w:type="dxa"/>
+            <w:vAlign w:val="center"/>
+          </w:tcPr>
+          <w:p>
+            <w:pPr>
+              <w:pBdr>
+                <w:top w:val="nil"/>
+                <w:left w:val="nil"/>
+                <w:bottom w:val="nil"/>
+                <w:right w:val="nil"/>
+                <w:between w:val="nil"/>
+              </w:pBdr>
+              <w:jc w:val="center"/>
+              <w:rPr>
+                <w:rFonts w:ascii="Arial" w:eastAsia="Arial" w:hAnsi="Arial" w:cs="Arial"/>
+                <w:color w:val="000000"/>
+              </w:rPr>
+            </w:pPr>
+            <w:r>
+              <w:rPr>
+                <w:rFonts w:ascii="Arial" w:eastAsia="Arial" w:hAnsi="Arial" w:cs="Arial"/>
+                <w:color w:val="000000"/>
+              </w:rPr>
+              <w:t>La interfaz funciona correctamente en navegadores distintos</w:t>
+            </w:r>
+          </w:p>
+        </w:tc>
+      </w:tr>
+      <w:tr>
+        <w:trPr>
+          <w:trHeight w:val="270"/>
+        </w:trPr>
+        <w:tc>
+          <w:tcPr>
+            <w:tcW w:w="2552" w:type="dxa"/>
+            <w:shd w:val="clear" w:color="auto" w:fill="D6E3BC" w:themeFill="accent3" w:themeFillTint="66"/>
+            <w:vAlign w:val="center"/>
+          </w:tcPr>
+          <w:p>
+            <w:pPr>
+              <w:jc w:val="center"/>
+              <w:rPr>
+                <w:rFonts w:ascii="Arial" w:eastAsia="Arial" w:hAnsi="Arial" w:cs="Arial"/>
+                <w:b/>
+              </w:rPr>
+            </w:pPr>
+            <w:r>
+              <w:rPr>
+                <w:rFonts w:ascii="Arial" w:eastAsia="Arial" w:hAnsi="Arial" w:cs="Arial"/>
+                <w:b/>
+              </w:rPr>
+              <w:t>Aprobado:</w:t>
+            </w:r>
+          </w:p>
+        </w:tc>
+        <w:tc>
+          <w:tcPr>
+            <w:tcW w:w="7654" w:type="dxa"/>
+            <w:vAlign w:val="center"/>
+          </w:tcPr>
+          <w:p>
+            <w:pPr>
+              <w:pBdr>
+                <w:top w:val="nil"/>
+                <w:left w:val="nil"/>
+                <w:bottom w:val="nil"/>
+                <w:right w:val="nil"/>
+                <w:between w:val="nil"/>
+              </w:pBdr>
+              <w:jc w:val="center"/>
+              <w:rPr>
+                <w:rFonts w:ascii="Arial" w:eastAsia="Arial" w:hAnsi="Arial" w:cs="Arial"/>
+                <w:color w:val="000000"/>
+              </w:rPr>
+            </w:pPr>
+            <w:r>
+              <w:rPr>
+                <w:rFonts w:ascii="Arial" w:eastAsia="Arial" w:hAnsi="Arial" w:cs="Arial"/>
+                <w:color w:val="000000"/>
+              </w:rPr>
+              <w:t>Sí</w:t>
+            </w:r>
+          </w:p>
+        </w:tc>
+      </w:tr>
+    </w:tbl>
+    <w:p>
+      <w:pPr>
+        <w:rPr>
+          <w:rFonts w:ascii="Arial" w:eastAsia="Arial" w:hAnsi="Arial" w:cs="Arial"/>
+        </w:rPr>
+      </w:pPr>
+    </w:p>
+    <w:tbl>
+      <w:tblPr>
+        <w:tblStyle w:val="a3"/>
+        <w:tblW w:w="10206" w:type="dxa"/>
+        <w:tblInd w:w="0" w:type="dxa"/>
+        <w:tblBorders>
+          <w:top w:val="single" w:sz="4" w:space="0" w:color="auto"/>
+          <w:left w:val="single" w:sz="4" w:space="0" w:color="auto"/>
+          <w:bottom w:val="single" w:sz="4" w:space="0" w:color="auto"/>
+          <w:right w:val="single" w:sz="4" w:space="0" w:color="auto"/>
+          <w:insideH w:val="single" w:sz="4" w:space="0" w:color="auto"/>
+          <w:insideV w:val="single" w:sz="4" w:space="0" w:color="auto"/>
+        </w:tblBorders>
+        <w:tblLayout w:type="fixed"/>
+        <w:tblLook w:val="0000" w:firstRow="0" w:lastRow="0" w:firstColumn="0" w:lastColumn="0" w:noHBand="0" w:noVBand="0"/>
+      </w:tblPr>
+      <w:tblGrid>
+        <w:gridCol w:w="2552"/>
+        <w:gridCol w:w="7654"/>
+      </w:tblGrid>
+      <w:tr>
+        <w:tc>
+          <w:tcPr>
+            <w:tcW w:w="10206" w:type="dxa"/>
+            <w:gridSpan w:val="2"/>
+            <w:shd w:val="clear" w:color="auto" w:fill="D6E3BC" w:themeFill="accent3" w:themeFillTint="66"/>
+            <w:vAlign w:val="center"/>
+          </w:tcPr>
+          <w:p>
+            <w:pPr>
+              <w:jc w:val="center"/>
+              <w:rPr>
+                <w:rFonts w:ascii="Arial" w:eastAsia="Arial" w:hAnsi="Arial" w:cs="Arial"/>
+                <w:highlight w:val="lightGray"/>
+              </w:rPr>
+            </w:pPr>
+            <w:r>
+              <w:rPr>
+                <w:rFonts w:ascii="Arial" w:eastAsia="Arial" w:hAnsi="Arial" w:cs="Arial"/>
+                <w:b/>
+              </w:rPr>
+              <w:t>Identificación del Caso de Prueba</w:t>
+            </w:r>
+          </w:p>
+        </w:tc>
+      </w:tr>
+      <w:tr>
+        <w:trPr>
+          <w:trHeight w:val="270"/>
+        </w:trPr>
+        <w:tc>
+          <w:tcPr>
+            <w:tcW w:w="2552" w:type="dxa"/>
+            <w:shd w:val="clear" w:color="auto" w:fill="D6E3BC" w:themeFill="accent3" w:themeFillTint="66"/>
+            <w:vAlign w:val="center"/>
+          </w:tcPr>
+          <w:p>
+            <w:pPr>
+              <w:tabs>
+                <w:tab w:val="left" w:pos="140"/>
+              </w:tabs>
+              <w:jc w:val="center"/>
+              <w:rPr>
+                <w:rFonts w:ascii="Arial" w:eastAsia="Arial" w:hAnsi="Arial" w:cs="Arial"/>
+                <w:b/>
+              </w:rPr>
+            </w:pPr>
+            <w:r>
+              <w:rPr>
+                <w:rFonts w:ascii="Arial" w:eastAsia="Arial" w:hAnsi="Arial" w:cs="Arial"/>
+                <w:b/>
+              </w:rPr>
+              <w:t>Número de paso:</w:t>
+            </w:r>
+          </w:p>
+        </w:tc>
+        <w:tc>
+          <w:tcPr>
+            <w:tcW w:w="7654" w:type="dxa"/>
+            <w:vAlign w:val="center"/>
+          </w:tcPr>
+          <w:p>
+            <w:pPr>
+              <w:pBdr>
+                <w:top w:val="nil"/>
+                <w:left w:val="nil"/>
+                <w:bottom w:val="nil"/>
+                <w:right w:val="nil"/>
+                <w:between w:val="nil"/>
+              </w:pBdr>
+              <w:jc w:val="center"/>
+              <w:rPr>
+                <w:rFonts w:ascii="Arial" w:eastAsia="Arial" w:hAnsi="Arial" w:cs="Arial"/>
+                <w:color w:val="000000"/>
+              </w:rPr>
+            </w:pPr>
+            <w:r>
+              <w:rPr>
+                <w:rFonts w:ascii="Arial" w:eastAsia="Arial" w:hAnsi="Arial" w:cs="Arial"/>
+                <w:color w:val="000000"/>
+              </w:rPr>
+              <w:t>003</w:t>
+            </w:r>
+          </w:p>
+        </w:tc>
+      </w:tr>
+      <w:tr>
+        <w:trPr>
+          <w:trHeight w:val="270"/>
+        </w:trPr>
+        <w:tc>
+          <w:tcPr>
+            <w:tcW w:w="2552" w:type="dxa"/>
+            <w:shd w:val="clear" w:color="auto" w:fill="D6E3BC" w:themeFill="accent3" w:themeFillTint="66"/>
+            <w:vAlign w:val="center"/>
+          </w:tcPr>
+          <w:p>
+            <w:pPr>
+              <w:tabs>
+                <w:tab w:val="left" w:pos="140"/>
+              </w:tabs>
+              <w:jc w:val="center"/>
+              <w:rPr>
+                <w:rFonts w:ascii="Arial" w:eastAsia="Arial" w:hAnsi="Arial" w:cs="Arial"/>
+                <w:b/>
+              </w:rPr>
+            </w:pPr>
+            <w:r>
+              <w:rPr>
+                <w:rFonts w:ascii="Arial" w:eastAsia="Arial" w:hAnsi="Arial" w:cs="Arial"/>
+                <w:b/>
+              </w:rPr>
+              <w:t>Descripción del paso:</w:t>
+            </w:r>
+          </w:p>
+        </w:tc>
+        <w:tc>
+          <w:tcPr>
+            <w:tcW w:w="7654" w:type="dxa"/>
+            <w:vAlign w:val="center"/>
+          </w:tcPr>
+          <w:p>
+            <w:pPr>
+              <w:pBdr>
+                <w:top w:val="nil"/>
+                <w:left w:val="nil"/>
+                <w:bottom w:val="nil"/>
+                <w:right w:val="nil"/>
+                <w:between w:val="nil"/>
+              </w:pBdr>
+              <w:jc w:val="center"/>
+              <w:rPr>
+                <w:rFonts w:ascii="Arial" w:eastAsia="Arial" w:hAnsi="Arial" w:cs="Arial"/>
+                <w:color w:val="000000"/>
+              </w:rPr>
+            </w:pPr>
+            <w:r>
+              <w:rPr>
+                <w:rFonts w:ascii="Arial" w:eastAsia="Arial" w:hAnsi="Arial" w:cs="Arial"/>
+                <w:color w:val="000000"/>
+              </w:rPr>
+              <w:t xml:space="preserve">Pruebas de </w:t>
+            </w:r>
+            <w:proofErr w:type="spellStart"/>
+            <w:r>
+              <w:rPr>
+                <w:rFonts w:ascii="Arial" w:eastAsia="Arial" w:hAnsi="Arial" w:cs="Arial"/>
+                <w:color w:val="000000"/>
+              </w:rPr>
+              <w:t>responsive</w:t>
+            </w:r>
+            <w:proofErr w:type="spellEnd"/>
+            <w:r>
+              <w:rPr>
+                <w:rFonts w:ascii="Arial" w:eastAsia="Arial" w:hAnsi="Arial" w:cs="Arial"/>
+                <w:color w:val="000000"/>
+              </w:rPr>
+              <w:t xml:space="preserve"> </w:t>
+            </w:r>
+            <w:proofErr w:type="spellStart"/>
+            <w:r>
+              <w:rPr>
+                <w:rFonts w:ascii="Arial" w:eastAsia="Arial" w:hAnsi="Arial" w:cs="Arial"/>
+                <w:color w:val="000000"/>
+              </w:rPr>
+              <w:t>design</w:t>
+            </w:r>
+            <w:proofErr w:type="spellEnd"/>
+          </w:p>
+        </w:tc>
+      </w:tr>
+      <w:tr>
+        <w:trPr>
+          <w:trHeight w:val="270"/>
+        </w:trPr>
+        <w:tc>
+          <w:tcPr>
+            <w:tcW w:w="2552" w:type="dxa"/>
+            <w:shd w:val="clear" w:color="auto" w:fill="D6E3BC" w:themeFill="accent3" w:themeFillTint="66"/>
+            <w:vAlign w:val="center"/>
+          </w:tcPr>
+          <w:p>
+            <w:pPr>
+              <w:jc w:val="center"/>
+              <w:rPr>
+                <w:rFonts w:ascii="Arial" w:eastAsia="Arial" w:hAnsi="Arial" w:cs="Arial"/>
+                <w:b/>
+              </w:rPr>
+            </w:pPr>
+            <w:r>
+              <w:rPr>
+                <w:rFonts w:ascii="Arial" w:eastAsia="Arial" w:hAnsi="Arial" w:cs="Arial"/>
+                <w:b/>
+              </w:rPr>
+              <w:t>Resultado esperado:</w:t>
+            </w:r>
+          </w:p>
+        </w:tc>
+        <w:tc>
+          <w:tcPr>
+            <w:tcW w:w="7654" w:type="dxa"/>
+            <w:vAlign w:val="center"/>
+          </w:tcPr>
+          <w:p>
+            <w:pPr>
+              <w:pBdr>
+                <w:top w:val="nil"/>
+                <w:left w:val="nil"/>
+                <w:bottom w:val="nil"/>
+                <w:right w:val="nil"/>
+                <w:between w:val="nil"/>
+              </w:pBdr>
+              <w:jc w:val="center"/>
+              <w:rPr>
+                <w:rFonts w:ascii="Arial" w:eastAsia="Arial" w:hAnsi="Arial" w:cs="Arial"/>
+                <w:color w:val="000000"/>
+              </w:rPr>
+            </w:pPr>
+            <w:r>
+              <w:rPr>
+                <w:rFonts w:ascii="Arial" w:eastAsia="Arial" w:hAnsi="Arial" w:cs="Arial"/>
+                <w:color w:val="000000"/>
+              </w:rPr>
+              <w:t>La interfaz se adapta en diferentes resoluciones de dispositivos</w:t>
+            </w:r>
+          </w:p>
+        </w:tc>
+      </w:tr>
+      <w:tr>
+        <w:trPr>
+          <w:trHeight w:val="270"/>
+        </w:trPr>
+        <w:tc>
+          <w:tcPr>
+            <w:tcW w:w="2552" w:type="dxa"/>
+            <w:shd w:val="clear" w:color="auto" w:fill="D6E3BC" w:themeFill="accent3" w:themeFillTint="66"/>
+            <w:vAlign w:val="center"/>
+          </w:tcPr>
+          <w:p>
+            <w:pPr>
+              <w:jc w:val="center"/>
+              <w:rPr>
+                <w:rFonts w:ascii="Arial" w:eastAsia="Arial" w:hAnsi="Arial" w:cs="Arial"/>
+                <w:b/>
+              </w:rPr>
+            </w:pPr>
+            <w:r>
+              <w:rPr>
+                <w:rFonts w:ascii="Arial" w:eastAsia="Arial" w:hAnsi="Arial" w:cs="Arial"/>
+                <w:b/>
+              </w:rPr>
+              <w:t>Resultado real:</w:t>
+            </w:r>
+          </w:p>
+        </w:tc>
+        <w:tc>
+          <w:tcPr>
+            <w:tcW w:w="7654" w:type="dxa"/>
+            <w:vAlign w:val="center"/>
+          </w:tcPr>
+          <w:p>
+            <w:pPr>
+              <w:pBdr>
+                <w:top w:val="nil"/>
+                <w:left w:val="nil"/>
+                <w:bottom w:val="nil"/>
+                <w:right w:val="nil"/>
+                <w:between w:val="nil"/>
+              </w:pBdr>
+              <w:jc w:val="center"/>
+              <w:rPr>
+                <w:rFonts w:ascii="Arial" w:eastAsia="Arial" w:hAnsi="Arial" w:cs="Arial"/>
+                <w:color w:val="000000"/>
+              </w:rPr>
+            </w:pPr>
+            <w:r>
+              <w:rPr>
+                <w:rFonts w:ascii="Arial" w:eastAsia="Arial" w:hAnsi="Arial" w:cs="Arial"/>
+                <w:color w:val="000000"/>
+              </w:rPr>
+              <w:t xml:space="preserve">La interfaz </w:t>
+            </w:r>
+            <w:r>
+              <w:rPr>
+                <w:rFonts w:ascii="Arial" w:eastAsia="Arial" w:hAnsi="Arial" w:cs="Arial"/>
+                <w:color w:val="000000"/>
+              </w:rPr>
+              <w:t>se adapta a diferentes resoluciones de dispositivos</w:t>
+            </w:r>
+          </w:p>
+        </w:tc>
+      </w:tr>
+      <w:tr>
+        <w:trPr>
+          <w:trHeight w:val="270"/>
+        </w:trPr>
+        <w:tc>
+          <w:tcPr>
+            <w:tcW w:w="2552" w:type="dxa"/>
+            <w:shd w:val="clear" w:color="auto" w:fill="D6E3BC" w:themeFill="accent3" w:themeFillTint="66"/>
+            <w:vAlign w:val="center"/>
+          </w:tcPr>
+          <w:p>
+            <w:pPr>
+              <w:jc w:val="center"/>
+              <w:rPr>
+                <w:rFonts w:ascii="Arial" w:eastAsia="Arial" w:hAnsi="Arial" w:cs="Arial"/>
+                <w:b/>
+              </w:rPr>
+            </w:pPr>
+            <w:r>
+              <w:rPr>
+                <w:rFonts w:ascii="Arial" w:eastAsia="Arial" w:hAnsi="Arial" w:cs="Arial"/>
+                <w:b/>
+              </w:rPr>
+              <w:t>Aprobado:</w:t>
+            </w:r>
+          </w:p>
+        </w:tc>
+        <w:tc>
+          <w:tcPr>
+            <w:tcW w:w="7654" w:type="dxa"/>
+            <w:vAlign w:val="center"/>
+          </w:tcPr>
+          <w:p>
+            <w:pPr>
+              <w:pBdr>
+                <w:top w:val="nil"/>
+                <w:left w:val="nil"/>
+                <w:bottom w:val="nil"/>
+                <w:right w:val="nil"/>
+                <w:between w:val="nil"/>
+              </w:pBdr>
+              <w:jc w:val="center"/>
+              <w:rPr>
+                <w:rFonts w:ascii="Arial" w:eastAsia="Arial" w:hAnsi="Arial" w:cs="Arial"/>
+                <w:color w:val="000000"/>
+              </w:rPr>
+            </w:pPr>
+            <w:r>
+              <w:rPr>
+                <w:rFonts w:ascii="Arial" w:eastAsia="Arial" w:hAnsi="Arial" w:cs="Arial"/>
+                <w:color w:val="000000"/>
+              </w:rPr>
+              <w:t>Sí</w:t>
+            </w:r>
+          </w:p>
+        </w:tc>
+      </w:tr>
+    </w:tbl>
+    <w:p>
+      <w:pPr>
+        <w:rPr>
+          <w:rFonts w:ascii="Arial" w:eastAsia="Arial" w:hAnsi="Arial" w:cs="Arial"/>
+        </w:rPr>
+      </w:pPr>
+    </w:p>
+    <w:tbl>
+      <w:tblPr>
+        <w:tblStyle w:val="a3"/>
+        <w:tblW w:w="10206" w:type="dxa"/>
+        <w:tblInd w:w="0" w:type="dxa"/>
+        <w:tblBorders>
+          <w:top w:val="single" w:sz="4" w:space="0" w:color="auto"/>
+          <w:left w:val="single" w:sz="4" w:space="0" w:color="auto"/>
+          <w:bottom w:val="single" w:sz="4" w:space="0" w:color="auto"/>
+          <w:right w:val="single" w:sz="4" w:space="0" w:color="auto"/>
+          <w:insideH w:val="single" w:sz="4" w:space="0" w:color="auto"/>
+          <w:insideV w:val="single" w:sz="4" w:space="0" w:color="auto"/>
+        </w:tblBorders>
+        <w:tblLayout w:type="fixed"/>
+        <w:tblLook w:val="0000" w:firstRow="0" w:lastRow="0" w:firstColumn="0" w:lastColumn="0" w:noHBand="0" w:noVBand="0"/>
+      </w:tblPr>
+      <w:tblGrid>
+        <w:gridCol w:w="2552"/>
+        <w:gridCol w:w="7654"/>
+      </w:tblGrid>
+      <w:tr>
+        <w:tc>
+          <w:tcPr>
+            <w:tcW w:w="10206" w:type="dxa"/>
+            <w:gridSpan w:val="2"/>
+            <w:shd w:val="clear" w:color="auto" w:fill="D6E3BC" w:themeFill="accent3" w:themeFillTint="66"/>
+            <w:vAlign w:val="center"/>
+          </w:tcPr>
+          <w:p>
+            <w:pPr>
+              <w:jc w:val="center"/>
+              <w:rPr>
+                <w:rFonts w:ascii="Arial" w:eastAsia="Arial" w:hAnsi="Arial" w:cs="Arial"/>
+                <w:highlight w:val="lightGray"/>
+              </w:rPr>
+            </w:pPr>
+            <w:r>
+              <w:rPr>
+                <w:rFonts w:ascii="Arial" w:eastAsia="Arial" w:hAnsi="Arial" w:cs="Arial"/>
+                <w:b/>
+              </w:rPr>
+              <w:t>Identificación del Caso de Prueba</w:t>
+            </w:r>
+          </w:p>
+        </w:tc>
+      </w:tr>
+      <w:tr>
+        <w:trPr>
+          <w:trHeight w:val="270"/>
+        </w:trPr>
+        <w:tc>
+          <w:tcPr>
+            <w:tcW w:w="2552" w:type="dxa"/>
+            <w:shd w:val="clear" w:color="auto" w:fill="D6E3BC" w:themeFill="accent3" w:themeFillTint="66"/>
+            <w:vAlign w:val="center"/>
+          </w:tcPr>
+          <w:p>
+            <w:pPr>
+              <w:tabs>
+                <w:tab w:val="left" w:pos="140"/>
+              </w:tabs>
+              <w:jc w:val="center"/>
+              <w:rPr>
+                <w:rFonts w:ascii="Arial" w:eastAsia="Arial" w:hAnsi="Arial" w:cs="Arial"/>
+                <w:b/>
+              </w:rPr>
+            </w:pPr>
+            <w:r>
+              <w:rPr>
+                <w:rFonts w:ascii="Arial" w:eastAsia="Arial" w:hAnsi="Arial" w:cs="Arial"/>
+                <w:b/>
+              </w:rPr>
+              <w:t>Número de paso:</w:t>
+            </w:r>
+          </w:p>
+        </w:tc>
+        <w:tc>
+          <w:tcPr>
+            <w:tcW w:w="7654" w:type="dxa"/>
+            <w:vAlign w:val="center"/>
+          </w:tcPr>
+          <w:p>
+            <w:pPr>
+              <w:pBdr>
+                <w:top w:val="nil"/>
+                <w:left w:val="nil"/>
+                <w:bottom w:val="nil"/>
+                <w:right w:val="nil"/>
+                <w:between w:val="nil"/>
+              </w:pBdr>
+              <w:jc w:val="center"/>
+              <w:rPr>
+                <w:rFonts w:ascii="Arial" w:eastAsia="Arial" w:hAnsi="Arial" w:cs="Arial"/>
+                <w:color w:val="000000"/>
+              </w:rPr>
+            </w:pPr>
+            <w:r>
+              <w:rPr>
+                <w:rFonts w:ascii="Arial" w:eastAsia="Arial" w:hAnsi="Arial" w:cs="Arial"/>
+                <w:color w:val="000000"/>
+              </w:rPr>
+              <w:t>004</w:t>
+            </w:r>
+          </w:p>
+        </w:tc>
+      </w:tr>
+      <w:tr>
+        <w:trPr>
+          <w:trHeight w:val="270"/>
+        </w:trPr>
+        <w:tc>
+          <w:tcPr>
+            <w:tcW w:w="2552" w:type="dxa"/>
+            <w:shd w:val="clear" w:color="auto" w:fill="D6E3BC" w:themeFill="accent3" w:themeFillTint="66"/>
+            <w:vAlign w:val="center"/>
+          </w:tcPr>
+          <w:p>
+            <w:pPr>
+              <w:tabs>
+                <w:tab w:val="left" w:pos="140"/>
+              </w:tabs>
+              <w:jc w:val="center"/>
+              <w:rPr>
+                <w:rFonts w:ascii="Arial" w:eastAsia="Arial" w:hAnsi="Arial" w:cs="Arial"/>
+                <w:b/>
+              </w:rPr>
+            </w:pPr>
+            <w:r>
+              <w:rPr>
+                <w:rFonts w:ascii="Arial" w:eastAsia="Arial" w:hAnsi="Arial" w:cs="Arial"/>
+                <w:b/>
+              </w:rPr>
+              <w:t>Descripción del paso:</w:t>
+            </w:r>
+          </w:p>
+        </w:tc>
+        <w:tc>
+          <w:tcPr>
+            <w:tcW w:w="7654" w:type="dxa"/>
+            <w:vAlign w:val="center"/>
+          </w:tcPr>
+          <w:p>
+            <w:pPr>
+              <w:pBdr>
+                <w:top w:val="nil"/>
+                <w:left w:val="nil"/>
+                <w:bottom w:val="nil"/>
+                <w:right w:val="nil"/>
+                <w:between w:val="nil"/>
+              </w:pBdr>
+              <w:jc w:val="center"/>
+              <w:rPr>
+                <w:rFonts w:ascii="Arial" w:eastAsia="Arial" w:hAnsi="Arial" w:cs="Arial"/>
+                <w:color w:val="000000"/>
+              </w:rPr>
+            </w:pPr>
+            <w:r>
+              <w:rPr>
+                <w:rFonts w:ascii="Arial" w:eastAsia="Arial" w:hAnsi="Arial" w:cs="Arial"/>
+                <w:color w:val="000000"/>
+              </w:rPr>
+              <w:t>Pruebas de usabilidad</w:t>
+            </w:r>
+          </w:p>
+        </w:tc>
+      </w:tr>
+      <w:tr>
+        <w:trPr>
+          <w:trHeight w:val="270"/>
+        </w:trPr>
+        <w:tc>
+          <w:tcPr>
+            <w:tcW w:w="2552" w:type="dxa"/>
+            <w:shd w:val="clear" w:color="auto" w:fill="D6E3BC" w:themeFill="accent3" w:themeFillTint="66"/>
+            <w:vAlign w:val="center"/>
+          </w:tcPr>
+          <w:p>
+            <w:pPr>
+              <w:jc w:val="center"/>
+              <w:rPr>
+                <w:rFonts w:ascii="Arial" w:eastAsia="Arial" w:hAnsi="Arial" w:cs="Arial"/>
+                <w:b/>
+              </w:rPr>
+            </w:pPr>
+            <w:r>
+              <w:rPr>
+                <w:rFonts w:ascii="Arial" w:eastAsia="Arial" w:hAnsi="Arial" w:cs="Arial"/>
+                <w:b/>
+              </w:rPr>
+              <w:t>Resultado esperado:</w:t>
+            </w:r>
+          </w:p>
+        </w:tc>
+        <w:tc>
+          <w:tcPr>
+            <w:tcW w:w="7654" w:type="dxa"/>
+            <w:vAlign w:val="center"/>
+          </w:tcPr>
+          <w:p>
+            <w:pPr>
+              <w:pBdr>
+                <w:top w:val="nil"/>
+                <w:left w:val="nil"/>
+                <w:bottom w:val="nil"/>
+                <w:right w:val="nil"/>
+                <w:between w:val="nil"/>
+              </w:pBdr>
+              <w:jc w:val="center"/>
+              <w:rPr>
+                <w:rFonts w:ascii="Arial" w:eastAsia="Arial" w:hAnsi="Arial" w:cs="Arial"/>
+                <w:color w:val="000000"/>
+              </w:rPr>
+            </w:pPr>
+            <w:r>
+              <w:rPr>
+                <w:rFonts w:ascii="Arial" w:eastAsia="Arial" w:hAnsi="Arial" w:cs="Arial"/>
+                <w:color w:val="000000"/>
+              </w:rPr>
+              <w:t>La interfaz debe presentar facilidad de navegación, correctamente disposición de los elementos, los textos deben ser legibles y debe presentar claridad de los iconos</w:t>
+            </w:r>
+          </w:p>
+        </w:tc>
+      </w:tr>
+      <w:tr>
+        <w:trPr>
+          <w:trHeight w:val="270"/>
+        </w:trPr>
+        <w:tc>
+          <w:tcPr>
+            <w:tcW w:w="2552" w:type="dxa"/>
+            <w:shd w:val="clear" w:color="auto" w:fill="D6E3BC" w:themeFill="accent3" w:themeFillTint="66"/>
+            <w:vAlign w:val="center"/>
+          </w:tcPr>
+          <w:p>
+            <w:pPr>
+              <w:jc w:val="center"/>
+              <w:rPr>
+                <w:rFonts w:ascii="Arial" w:eastAsia="Arial" w:hAnsi="Arial" w:cs="Arial"/>
+                <w:b/>
+              </w:rPr>
+            </w:pPr>
+            <w:r>
+              <w:rPr>
+                <w:rFonts w:ascii="Arial" w:eastAsia="Arial" w:hAnsi="Arial" w:cs="Arial"/>
+                <w:b/>
+              </w:rPr>
+              <w:t>Resultado real:</w:t>
+            </w:r>
+          </w:p>
+        </w:tc>
+        <w:tc>
+          <w:tcPr>
+            <w:tcW w:w="7654" w:type="dxa"/>
+            <w:vAlign w:val="center"/>
+          </w:tcPr>
+          <w:p>
+            <w:pPr>
+              <w:pBdr>
+                <w:top w:val="nil"/>
+                <w:left w:val="nil"/>
+                <w:bottom w:val="nil"/>
+                <w:right w:val="nil"/>
+                <w:between w:val="nil"/>
+              </w:pBdr>
+              <w:jc w:val="center"/>
+              <w:rPr>
+                <w:rFonts w:ascii="Arial" w:eastAsia="Arial" w:hAnsi="Arial" w:cs="Arial"/>
+                <w:color w:val="000000"/>
+              </w:rPr>
+            </w:pPr>
+            <w:r>
+              <w:rPr>
+                <w:rFonts w:ascii="Arial" w:eastAsia="Arial" w:hAnsi="Arial" w:cs="Arial"/>
+                <w:color w:val="000000"/>
+              </w:rPr>
+              <w:t>No presenta correctamente el logo, además no presenta los colores establecidos para el desarrollo en el pie de página</w:t>
+            </w:r>
+          </w:p>
+        </w:tc>
+      </w:tr>
+      <w:tr>
+        <w:trPr>
+          <w:trHeight w:val="270"/>
+        </w:trPr>
+        <w:tc>
+          <w:tcPr>
+            <w:tcW w:w="2552" w:type="dxa"/>
+            <w:shd w:val="clear" w:color="auto" w:fill="D6E3BC" w:themeFill="accent3" w:themeFillTint="66"/>
+            <w:vAlign w:val="center"/>
+          </w:tcPr>
+          <w:p>
+            <w:pPr>
+              <w:jc w:val="center"/>
+              <w:rPr>
+                <w:rFonts w:ascii="Arial" w:eastAsia="Arial" w:hAnsi="Arial" w:cs="Arial"/>
+                <w:b/>
+              </w:rPr>
+            </w:pPr>
+            <w:r>
+              <w:rPr>
+                <w:rFonts w:ascii="Arial" w:eastAsia="Arial" w:hAnsi="Arial" w:cs="Arial"/>
+                <w:b/>
+              </w:rPr>
+              <w:t>Aprobado:</w:t>
+            </w:r>
+          </w:p>
+        </w:tc>
+        <w:tc>
+          <w:tcPr>
+            <w:tcW w:w="7654" w:type="dxa"/>
+            <w:vAlign w:val="center"/>
+          </w:tcPr>
+          <w:p>
+            <w:pPr>
+              <w:pBdr>
+                <w:top w:val="nil"/>
+                <w:left w:val="nil"/>
+                <w:bottom w:val="nil"/>
+                <w:right w:val="nil"/>
+                <w:between w:val="nil"/>
+              </w:pBdr>
+              <w:jc w:val="center"/>
+              <w:rPr>
+                <w:rFonts w:ascii="Arial" w:eastAsia="Arial" w:hAnsi="Arial" w:cs="Arial"/>
+                <w:color w:val="000000"/>
+              </w:rPr>
+            </w:pPr>
+            <w:r>
+              <w:rPr>
+                <w:rFonts w:ascii="Arial" w:eastAsia="Arial" w:hAnsi="Arial" w:cs="Arial"/>
+                <w:color w:val="000000"/>
+              </w:rPr>
+              <w:t>No</w:t>
+            </w:r>
+            <w:bookmarkStart w:id="1" w:name="_GoBack"/>
+            <w:bookmarkEnd w:id="1"/>
+          </w:p>
+        </w:tc>
+      </w:tr>
+    </w:tbl>
+    <w:p>
+      <w:pPr>
+        <w:rPr>
+          <w:rFonts w:ascii="Arial" w:eastAsia="Arial" w:hAnsi="Arial" w:cs="Arial"/>
+        </w:rPr>
+      </w:pPr>
+      <w:r>
+        <w:rPr>
+          <w:noProof/>
+          <w:lang w:val="en-US" w:eastAsia="en-US"/>
+        </w:rPr>
+        <w:lastRenderedPageBreak/>
+        <w:drawing>
+          <wp:inline distT="0" distB="0" distL="0" distR="0" wp14:anchorId="29ECC7CA" wp14:editId="011271B4">
+            <wp:extent cx="6405880" cy="3312160"/>
+            <wp:effectExtent l="0" t="0" r="0" b="2540"/>
+            <wp:docPr id="20" name="Imagen 20"/>
+            <wp:cNvGraphicFramePr>
+              <a:graphicFrameLocks xmlns:a="http://schemas.openxmlformats.org/drawingml/2006/main" noChangeAspect="1"/>
+            </wp:cNvGraphicFramePr>
+            <a:graphic xmlns:a="http://schemas.openxmlformats.org/drawingml/2006/main">
+              <a:graphicData uri="http://schemas.openxmlformats.org/drawingml/2006/picture">
+                <pic:pic xmlns:pic="http://schemas.openxmlformats.org/drawingml/2006/picture">
+                  <pic:nvPicPr>
+                    <pic:cNvPr id="1" name=""/>
+                    <pic:cNvPicPr/>
+                  </pic:nvPicPr>
+                  <pic:blipFill>
+                    <a:blip r:embed="rId15"/>
+                    <a:stretch>
+                      <a:fillRect/>
+                    </a:stretch>
+                  </pic:blipFill>
+                  <pic:spPr>
+                    <a:xfrm>
+                      <a:off x="0" y="0"/>
+                      <a:ext cx="6405880" cy="3312160"/>
+                    </a:xfrm>
+                    <a:prstGeom prst="rect">
+                      <a:avLst/>
+                    </a:prstGeom>
+                  </pic:spPr>
+                </pic:pic>
+              </a:graphicData>
+            </a:graphic>
+          </wp:inline>
+        </w:drawing>
+      </w:r>
     </w:p>
     <w:sectPr>
-      <w:headerReference w:type="default" r:id="rId15"/>
+      <w:headerReference w:type="default" r:id="rId16"/>
       <w:type w:val="continuous"/>
       <w:pgSz w:w="12242" w:h="15842"/>
       <w:pgMar w:top="1418" w:right="1077" w:bottom="1418" w:left="1077" w:header="720" w:footer="0" w:gutter="0"/>

</xml_diff>